<commit_message>
KT lijst + deel technisch ontwerp
</commit_message>
<xml_diff>
--- a/Kt1/WP1.4/Template.docx
+++ b/Kt1/WP1.4/Template.docx
@@ -1,6 +1,6 @@
 
 <file path=word/document.xml><?xml version="1.0" encoding="utf-8"?>
-<w:document xmlns:ve="http://schemas.openxmlformats.org/markup-compatibility/2006" xmlns:o="urn:schemas-microsoft-com:office:office" xmlns:r="http://schemas.openxmlformats.org/officeDocument/2006/relationships" xmlns:m="http://schemas.openxmlformats.org/officeDocument/2006/math" xmlns:v="urn:schemas-microsoft-com:vml" xmlns:wp="http://schemas.openxmlformats.org/drawingml/2006/wordprocessingDrawing" xmlns:w10="urn:schemas-microsoft-com:office:word" xmlns:w="http://schemas.openxmlformats.org/wordprocessingml/2006/main" xmlns:wne="http://schemas.microsoft.com/office/word/2006/wordml">
+<w:document xmlns:wpc="http://schemas.microsoft.com/office/word/2010/wordprocessingCanvas" xmlns:cx="http://schemas.microsoft.com/office/drawing/2014/chartex" xmlns:mc="http://schemas.openxmlformats.org/markup-compatibility/2006" xmlns:o="urn:schemas-microsoft-com:office:office" xmlns:r="http://schemas.openxmlformats.org/officeDocument/2006/relationships" xmlns:m="http://schemas.openxmlformats.org/officeDocument/2006/math" xmlns:v="urn:schemas-microsoft-com:vml" xmlns:wp14="http://schemas.microsoft.com/office/word/2010/wordprocessingDrawing" xmlns:wp="http://schemas.openxmlformats.org/drawingml/2006/wordprocessingDrawing" xmlns:w10="urn:schemas-microsoft-com:office:word" xmlns:w="http://schemas.openxmlformats.org/wordprocessingml/2006/main" xmlns:w14="http://schemas.microsoft.com/office/word/2010/wordml" xmlns:w15="http://schemas.microsoft.com/office/word/2012/wordml" xmlns:w16se="http://schemas.microsoft.com/office/word/2015/wordml/symex" xmlns:wpg="http://schemas.microsoft.com/office/word/2010/wordprocessingGroup" xmlns:wpi="http://schemas.microsoft.com/office/word/2010/wordprocessingInk" xmlns:wne="http://schemas.microsoft.com/office/word/2006/wordml" xmlns:wps="http://schemas.microsoft.com/office/word/2010/wordprocessingShape" mc:Ignorable="w14 w15 w16se wp14">
   <w:body>
     <w:p>
       <w:pPr>
@@ -111,7 +111,7 @@
           <w:insideH w:val="none" w:sz="0" w:space="0" w:color="auto"/>
           <w:insideV w:val="none" w:sz="0" w:space="0" w:color="auto"/>
         </w:tblBorders>
-        <w:tblLook w:val="04A0"/>
+        <w:tblLook w:val="04A0" w:firstRow="1" w:lastRow="0" w:firstColumn="1" w:lastColumn="0" w:noHBand="0" w:noVBand="1"/>
       </w:tblPr>
       <w:tblGrid>
         <w:gridCol w:w="4394"/>
@@ -183,19 +183,11 @@
                 <w:rFonts w:cs="Consolas"/>
               </w:rPr>
             </w:pPr>
-            <w:proofErr w:type="spellStart"/>
-            <w:r>
-              <w:rPr>
-                <w:rFonts w:cs="Consolas"/>
-              </w:rPr>
-              <w:t>GGz</w:t>
-            </w:r>
-            <w:proofErr w:type="spellEnd"/>
-            <w:r>
-              <w:rPr>
-                <w:rFonts w:cs="Consolas"/>
-              </w:rPr>
-              <w:t xml:space="preserve"> Windows Phone Applicatie</w:t>
+            <w:r>
+              <w:rPr>
+                <w:rFonts w:cs="Consolas"/>
+              </w:rPr>
+              <w:t>GGz Windows Phone Applicatie</w:t>
             </w:r>
           </w:p>
         </w:tc>
@@ -230,28 +222,12 @@
                 <w:rFonts w:cs="Consolas"/>
               </w:rPr>
             </w:pPr>
-            <w:proofErr w:type="spellStart"/>
-            <w:r>
-              <w:rPr>
-                <w:rFonts w:cs="Consolas"/>
-              </w:rPr>
-              <w:t>Jarno</w:t>
-            </w:r>
-            <w:proofErr w:type="spellEnd"/>
-            <w:r>
-              <w:rPr>
-                <w:rFonts w:cs="Consolas"/>
-              </w:rPr>
-              <w:t xml:space="preserve"> van </w:t>
-            </w:r>
-            <w:proofErr w:type="spellStart"/>
-            <w:r>
-              <w:rPr>
-                <w:rFonts w:cs="Consolas"/>
-              </w:rPr>
-              <w:t>Rootselaar</w:t>
-            </w:r>
-            <w:proofErr w:type="spellEnd"/>
+            <w:r>
+              <w:rPr>
+                <w:rFonts w:cs="Consolas"/>
+              </w:rPr>
+              <w:t>Jarno van Rootselaar</w:t>
+            </w:r>
           </w:p>
         </w:tc>
       </w:tr>
@@ -402,48 +378,24 @@
                 <w:rFonts w:cs="Consolas"/>
               </w:rPr>
             </w:pPr>
-            <w:proofErr w:type="spellStart"/>
-            <w:r>
-              <w:rPr>
-                <w:rFonts w:cs="Consolas"/>
-              </w:rPr>
-              <w:t>GGz</w:t>
-            </w:r>
-            <w:proofErr w:type="spellEnd"/>
-            <w:r>
-              <w:rPr>
-                <w:rFonts w:cs="Consolas"/>
-              </w:rPr>
-              <w:t xml:space="preserve"> </w:t>
-            </w:r>
-            <w:proofErr w:type="spellStart"/>
-            <w:r>
-              <w:rPr>
-                <w:rFonts w:cs="Consolas"/>
-              </w:rPr>
-              <w:t>muiderslot</w:t>
-            </w:r>
-            <w:proofErr w:type="spellEnd"/>
-          </w:p>
-          <w:p>
-            <w:pPr>
-              <w:rPr>
-                <w:rFonts w:cs="Consolas"/>
-              </w:rPr>
-            </w:pPr>
-            <w:proofErr w:type="spellStart"/>
-            <w:r>
-              <w:rPr>
-                <w:rFonts w:cs="Consolas"/>
-              </w:rPr>
-              <w:t>Muiderslotstraat</w:t>
-            </w:r>
-            <w:proofErr w:type="spellEnd"/>
-            <w:r>
-              <w:rPr>
-                <w:rFonts w:cs="Consolas"/>
-              </w:rPr>
-              <w:t xml:space="preserve"> 150</w:t>
+            <w:r>
+              <w:rPr>
+                <w:rFonts w:cs="Consolas"/>
+              </w:rPr>
+              <w:t>GGz muiderslot</w:t>
+            </w:r>
+          </w:p>
+          <w:p>
+            <w:pPr>
+              <w:rPr>
+                <w:rFonts w:cs="Consolas"/>
+              </w:rPr>
+            </w:pPr>
+            <w:r>
+              <w:rPr>
+                <w:rFonts w:cs="Consolas"/>
+              </w:rPr>
+              <w:t>Muiderslotstraat 150</w:t>
             </w:r>
           </w:p>
           <w:p>
@@ -792,19 +744,11 @@
                 <w:rFonts w:cs="Consolas"/>
               </w:rPr>
             </w:pPr>
-            <w:proofErr w:type="spellStart"/>
-            <w:r>
-              <w:rPr>
-                <w:rFonts w:cs="Consolas"/>
-              </w:rPr>
-              <w:t>Terheijdenseweg</w:t>
-            </w:r>
-            <w:proofErr w:type="spellEnd"/>
-            <w:r>
-              <w:rPr>
-                <w:rFonts w:cs="Consolas"/>
-              </w:rPr>
-              <w:t xml:space="preserve"> 350</w:t>
+            <w:r>
+              <w:rPr>
+                <w:rFonts w:cs="Consolas"/>
+              </w:rPr>
+              <w:t>Terheijdenseweg 350</w:t>
             </w:r>
           </w:p>
         </w:tc>
@@ -907,19 +851,11 @@
               </w:rPr>
               <w:t xml:space="preserve"> </w:t>
             </w:r>
-            <w:proofErr w:type="spellStart"/>
-            <w:r>
-              <w:rPr>
-                <w:rFonts w:cs="Consolas"/>
-              </w:rPr>
-              <w:t>SLBer</w:t>
-            </w:r>
-            <w:proofErr w:type="spellEnd"/>
-            <w:r>
-              <w:rPr>
-                <w:rFonts w:cs="Consolas"/>
-              </w:rPr>
-              <w:t>:</w:t>
+            <w:r>
+              <w:rPr>
+                <w:rFonts w:cs="Consolas"/>
+              </w:rPr>
+              <w:t>SLBer:</w:t>
             </w:r>
           </w:p>
         </w:tc>
@@ -1172,6 +1108,2780 @@
     <w:p/>
     <w:p/>
     <w:p/>
+    <w:tbl>
+      <w:tblPr>
+        <w:tblStyle w:val="Tabelraster"/>
+        <w:tblW w:w="0" w:type="auto"/>
+        <w:tblLook w:val="04A0" w:firstRow="1" w:lastRow="0" w:firstColumn="1" w:lastColumn="0" w:noHBand="0" w:noVBand="1"/>
+      </w:tblPr>
+      <w:tblGrid>
+        <w:gridCol w:w="1848"/>
+        <w:gridCol w:w="1848"/>
+        <w:gridCol w:w="1848"/>
+        <w:gridCol w:w="1849"/>
+        <w:gridCol w:w="1849"/>
+      </w:tblGrid>
+      <w:tr>
+        <w:tc>
+          <w:tcPr>
+            <w:tcW w:w="1848" w:type="dxa"/>
+            <w:shd w:val="clear" w:color="auto" w:fill="BFBFBF" w:themeFill="background1" w:themeFillShade="BF"/>
+          </w:tcPr>
+          <w:bookmarkEnd w:id="0"/>
+          <w:bookmarkEnd w:id="1"/>
+          <w:p>
+            <w:pPr>
+              <w:rPr>
+                <w:rFonts w:cs="Consolas"/>
+              </w:rPr>
+            </w:pPr>
+            <w:r>
+              <w:rPr>
+                <w:rFonts w:cs="Consolas"/>
+              </w:rPr>
+              <w:lastRenderedPageBreak/>
+              <w:t>Gegeven</w:t>
+            </w:r>
+          </w:p>
+        </w:tc>
+        <w:tc>
+          <w:tcPr>
+            <w:tcW w:w="1848" w:type="dxa"/>
+            <w:shd w:val="clear" w:color="auto" w:fill="BFBFBF" w:themeFill="background1" w:themeFillShade="BF"/>
+          </w:tcPr>
+          <w:p>
+            <w:pPr>
+              <w:rPr>
+                <w:rFonts w:cs="Consolas"/>
+              </w:rPr>
+            </w:pPr>
+            <w:r>
+              <w:rPr>
+                <w:rFonts w:cs="Consolas"/>
+              </w:rPr>
+              <w:t>Type</w:t>
+            </w:r>
+          </w:p>
+        </w:tc>
+        <w:tc>
+          <w:tcPr>
+            <w:tcW w:w="1848" w:type="dxa"/>
+            <w:shd w:val="clear" w:color="auto" w:fill="BFBFBF" w:themeFill="background1" w:themeFillShade="BF"/>
+          </w:tcPr>
+          <w:p>
+            <w:pPr>
+              <w:rPr>
+                <w:rFonts w:cs="Consolas"/>
+              </w:rPr>
+            </w:pPr>
+            <w:r>
+              <w:rPr>
+                <w:rFonts w:cs="Consolas"/>
+              </w:rPr>
+              <w:t>Waardebereik</w:t>
+            </w:r>
+          </w:p>
+        </w:tc>
+        <w:tc>
+          <w:tcPr>
+            <w:tcW w:w="1849" w:type="dxa"/>
+            <w:shd w:val="clear" w:color="auto" w:fill="BFBFBF" w:themeFill="background1" w:themeFillShade="BF"/>
+          </w:tcPr>
+          <w:p>
+            <w:pPr>
+              <w:rPr>
+                <w:rFonts w:cs="Consolas"/>
+              </w:rPr>
+            </w:pPr>
+            <w:r>
+              <w:rPr>
+                <w:rFonts w:cs="Consolas"/>
+              </w:rPr>
+              <w:t>Verplicht</w:t>
+            </w:r>
+          </w:p>
+        </w:tc>
+        <w:tc>
+          <w:tcPr>
+            <w:tcW w:w="1849" w:type="dxa"/>
+            <w:shd w:val="clear" w:color="auto" w:fill="BFBFBF" w:themeFill="background1" w:themeFillShade="BF"/>
+          </w:tcPr>
+          <w:p>
+            <w:pPr>
+              <w:rPr>
+                <w:rFonts w:cs="Consolas"/>
+              </w:rPr>
+            </w:pPr>
+            <w:r>
+              <w:rPr>
+                <w:rFonts w:cs="Consolas"/>
+              </w:rPr>
+              <w:t>Omschrijving</w:t>
+            </w:r>
+          </w:p>
+        </w:tc>
+      </w:tr>
+      <w:tr>
+        <w:tc>
+          <w:tcPr>
+            <w:tcW w:w="1848" w:type="dxa"/>
+          </w:tcPr>
+          <w:p>
+            <w:pPr>
+              <w:rPr>
+                <w:rFonts w:cs="Consolas"/>
+              </w:rPr>
+            </w:pPr>
+            <w:r>
+              <w:rPr>
+                <w:rFonts w:cs="Consolas"/>
+              </w:rPr>
+              <w:t>id</w:t>
+            </w:r>
+          </w:p>
+        </w:tc>
+        <w:tc>
+          <w:tcPr>
+            <w:tcW w:w="1848" w:type="dxa"/>
+          </w:tcPr>
+          <w:p>
+            <w:pPr>
+              <w:rPr>
+                <w:rFonts w:cs="Consolas"/>
+              </w:rPr>
+            </w:pPr>
+            <w:r>
+              <w:rPr>
+                <w:rFonts w:cs="Consolas"/>
+              </w:rPr>
+              <w:t>Primary key</w:t>
+            </w:r>
+          </w:p>
+        </w:tc>
+        <w:tc>
+          <w:tcPr>
+            <w:tcW w:w="1848" w:type="dxa"/>
+          </w:tcPr>
+          <w:p>
+            <w:pPr>
+              <w:rPr>
+                <w:rFonts w:cs="Consolas"/>
+              </w:rPr>
+            </w:pPr>
+            <w:r>
+              <w:rPr>
+                <w:rFonts w:cs="Consolas"/>
+              </w:rPr>
+              <w:t>MAX int32</w:t>
+            </w:r>
+          </w:p>
+        </w:tc>
+        <w:tc>
+          <w:tcPr>
+            <w:tcW w:w="1849" w:type="dxa"/>
+          </w:tcPr>
+          <w:p>
+            <w:pPr>
+              <w:rPr>
+                <w:rFonts w:cs="Consolas"/>
+              </w:rPr>
+            </w:pPr>
+            <w:r>
+              <w:rPr>
+                <w:rFonts w:cs="Consolas"/>
+              </w:rPr>
+              <w:t>Ja</w:t>
+            </w:r>
+          </w:p>
+        </w:tc>
+        <w:tc>
+          <w:tcPr>
+            <w:tcW w:w="1849" w:type="dxa"/>
+          </w:tcPr>
+          <w:p>
+            <w:pPr>
+              <w:rPr>
+                <w:rFonts w:cs="Consolas"/>
+              </w:rPr>
+            </w:pPr>
+          </w:p>
+        </w:tc>
+      </w:tr>
+      <w:tr>
+        <w:tc>
+          <w:tcPr>
+            <w:tcW w:w="1848" w:type="dxa"/>
+          </w:tcPr>
+          <w:p>
+            <w:pPr>
+              <w:rPr>
+                <w:rFonts w:cs="Consolas"/>
+              </w:rPr>
+            </w:pPr>
+            <w:r>
+              <w:rPr>
+                <w:rFonts w:cs="Consolas"/>
+              </w:rPr>
+              <w:t>username</w:t>
+            </w:r>
+          </w:p>
+        </w:tc>
+        <w:tc>
+          <w:tcPr>
+            <w:tcW w:w="1848" w:type="dxa"/>
+          </w:tcPr>
+          <w:p>
+            <w:pPr>
+              <w:rPr>
+                <w:rFonts w:cs="Consolas"/>
+              </w:rPr>
+            </w:pPr>
+            <w:r>
+              <w:rPr>
+                <w:rFonts w:cs="Consolas"/>
+              </w:rPr>
+              <w:t>Varchar(20)</w:t>
+            </w:r>
+          </w:p>
+        </w:tc>
+        <w:tc>
+          <w:tcPr>
+            <w:tcW w:w="1848" w:type="dxa"/>
+          </w:tcPr>
+          <w:p>
+            <w:pPr>
+              <w:rPr>
+                <w:rFonts w:cs="Consolas"/>
+              </w:rPr>
+            </w:pPr>
+            <w:r>
+              <w:rPr>
+                <w:rFonts w:cs="Consolas"/>
+              </w:rPr>
+              <w:t>0-20</w:t>
+            </w:r>
+          </w:p>
+        </w:tc>
+        <w:tc>
+          <w:tcPr>
+            <w:tcW w:w="1849" w:type="dxa"/>
+          </w:tcPr>
+          <w:p>
+            <w:pPr>
+              <w:rPr>
+                <w:rFonts w:cs="Consolas"/>
+              </w:rPr>
+            </w:pPr>
+            <w:r>
+              <w:rPr>
+                <w:rFonts w:cs="Consolas"/>
+              </w:rPr>
+              <w:t>Ja</w:t>
+            </w:r>
+          </w:p>
+        </w:tc>
+        <w:tc>
+          <w:tcPr>
+            <w:tcW w:w="1849" w:type="dxa"/>
+          </w:tcPr>
+          <w:p>
+            <w:pPr>
+              <w:rPr>
+                <w:rFonts w:cs="Consolas"/>
+              </w:rPr>
+            </w:pPr>
+          </w:p>
+        </w:tc>
+      </w:tr>
+      <w:tr>
+        <w:tc>
+          <w:tcPr>
+            <w:tcW w:w="1848" w:type="dxa"/>
+          </w:tcPr>
+          <w:p>
+            <w:pPr>
+              <w:rPr>
+                <w:rFonts w:cs="Consolas"/>
+              </w:rPr>
+            </w:pPr>
+            <w:r>
+              <w:rPr>
+                <w:rFonts w:cs="Consolas"/>
+              </w:rPr>
+              <w:t>name</w:t>
+            </w:r>
+          </w:p>
+        </w:tc>
+        <w:tc>
+          <w:tcPr>
+            <w:tcW w:w="1848" w:type="dxa"/>
+          </w:tcPr>
+          <w:p>
+            <w:pPr>
+              <w:rPr>
+                <w:rFonts w:cs="Consolas"/>
+              </w:rPr>
+            </w:pPr>
+            <w:r>
+              <w:rPr>
+                <w:rFonts w:cs="Consolas"/>
+              </w:rPr>
+              <w:t>Varchar(20)</w:t>
+            </w:r>
+          </w:p>
+        </w:tc>
+        <w:tc>
+          <w:tcPr>
+            <w:tcW w:w="1848" w:type="dxa"/>
+          </w:tcPr>
+          <w:p>
+            <w:pPr>
+              <w:rPr>
+                <w:rFonts w:cs="Consolas"/>
+              </w:rPr>
+            </w:pPr>
+            <w:r>
+              <w:rPr>
+                <w:rFonts w:cs="Consolas"/>
+              </w:rPr>
+              <w:t>0-20</w:t>
+            </w:r>
+          </w:p>
+        </w:tc>
+        <w:tc>
+          <w:tcPr>
+            <w:tcW w:w="1849" w:type="dxa"/>
+          </w:tcPr>
+          <w:p>
+            <w:pPr>
+              <w:rPr>
+                <w:rFonts w:cs="Consolas"/>
+              </w:rPr>
+            </w:pPr>
+            <w:r>
+              <w:rPr>
+                <w:rFonts w:cs="Consolas"/>
+              </w:rPr>
+              <w:t>ja</w:t>
+            </w:r>
+          </w:p>
+        </w:tc>
+        <w:tc>
+          <w:tcPr>
+            <w:tcW w:w="1849" w:type="dxa"/>
+          </w:tcPr>
+          <w:p>
+            <w:pPr>
+              <w:rPr>
+                <w:rFonts w:cs="Consolas"/>
+              </w:rPr>
+            </w:pPr>
+          </w:p>
+        </w:tc>
+      </w:tr>
+      <w:tr>
+        <w:tc>
+          <w:tcPr>
+            <w:tcW w:w="1848" w:type="dxa"/>
+          </w:tcPr>
+          <w:p>
+            <w:pPr>
+              <w:rPr>
+                <w:rFonts w:cs="Consolas"/>
+              </w:rPr>
+            </w:pPr>
+            <w:r>
+              <w:rPr>
+                <w:rFonts w:cs="Consolas"/>
+              </w:rPr>
+              <w:t>surname</w:t>
+            </w:r>
+          </w:p>
+        </w:tc>
+        <w:tc>
+          <w:tcPr>
+            <w:tcW w:w="1848" w:type="dxa"/>
+          </w:tcPr>
+          <w:p>
+            <w:pPr>
+              <w:rPr>
+                <w:rFonts w:cs="Consolas"/>
+              </w:rPr>
+            </w:pPr>
+            <w:r>
+              <w:rPr>
+                <w:rFonts w:cs="Consolas"/>
+              </w:rPr>
+              <w:t>Varchar(4</w:t>
+            </w:r>
+            <w:r>
+              <w:rPr>
+                <w:rFonts w:cs="Consolas"/>
+              </w:rPr>
+              <w:t>0)</w:t>
+            </w:r>
+          </w:p>
+        </w:tc>
+        <w:tc>
+          <w:tcPr>
+            <w:tcW w:w="1848" w:type="dxa"/>
+          </w:tcPr>
+          <w:p>
+            <w:pPr>
+              <w:rPr>
+                <w:rFonts w:cs="Consolas"/>
+              </w:rPr>
+            </w:pPr>
+            <w:r>
+              <w:rPr>
+                <w:rFonts w:cs="Consolas"/>
+              </w:rPr>
+              <w:t>0-4</w:t>
+            </w:r>
+            <w:r>
+              <w:rPr>
+                <w:rFonts w:cs="Consolas"/>
+              </w:rPr>
+              <w:t>0</w:t>
+            </w:r>
+          </w:p>
+        </w:tc>
+        <w:tc>
+          <w:tcPr>
+            <w:tcW w:w="1849" w:type="dxa"/>
+          </w:tcPr>
+          <w:p>
+            <w:pPr>
+              <w:rPr>
+                <w:rFonts w:cs="Consolas"/>
+              </w:rPr>
+            </w:pPr>
+            <w:r>
+              <w:rPr>
+                <w:rFonts w:cs="Consolas"/>
+              </w:rPr>
+              <w:t>ja</w:t>
+            </w:r>
+          </w:p>
+        </w:tc>
+        <w:tc>
+          <w:tcPr>
+            <w:tcW w:w="1849" w:type="dxa"/>
+          </w:tcPr>
+          <w:p>
+            <w:pPr>
+              <w:rPr>
+                <w:rFonts w:cs="Consolas"/>
+              </w:rPr>
+            </w:pPr>
+          </w:p>
+        </w:tc>
+      </w:tr>
+      <w:tr>
+        <w:tc>
+          <w:tcPr>
+            <w:tcW w:w="1848" w:type="dxa"/>
+          </w:tcPr>
+          <w:p>
+            <w:pPr>
+              <w:rPr>
+                <w:rFonts w:cs="Consolas"/>
+              </w:rPr>
+            </w:pPr>
+            <w:r>
+              <w:rPr>
+                <w:rFonts w:cs="Consolas"/>
+              </w:rPr>
+              <w:t>dateofbirth</w:t>
+            </w:r>
+          </w:p>
+        </w:tc>
+        <w:tc>
+          <w:tcPr>
+            <w:tcW w:w="1848" w:type="dxa"/>
+          </w:tcPr>
+          <w:p>
+            <w:pPr>
+              <w:rPr>
+                <w:rFonts w:cs="Consolas"/>
+              </w:rPr>
+            </w:pPr>
+            <w:r>
+              <w:rPr>
+                <w:rFonts w:cs="Consolas"/>
+              </w:rPr>
+              <w:t>Date</w:t>
+            </w:r>
+          </w:p>
+        </w:tc>
+        <w:tc>
+          <w:tcPr>
+            <w:tcW w:w="1848" w:type="dxa"/>
+          </w:tcPr>
+          <w:p>
+            <w:pPr>
+              <w:rPr>
+                <w:rFonts w:cs="Consolas"/>
+              </w:rPr>
+            </w:pPr>
+            <w:r>
+              <w:rPr>
+                <w:rFonts w:cs="Consolas"/>
+              </w:rPr>
+              <w:t>Date</w:t>
+            </w:r>
+          </w:p>
+        </w:tc>
+        <w:tc>
+          <w:tcPr>
+            <w:tcW w:w="1849" w:type="dxa"/>
+          </w:tcPr>
+          <w:p>
+            <w:pPr>
+              <w:rPr>
+                <w:rFonts w:cs="Consolas"/>
+              </w:rPr>
+            </w:pPr>
+            <w:r>
+              <w:rPr>
+                <w:rFonts w:cs="Consolas"/>
+              </w:rPr>
+              <w:t>ja</w:t>
+            </w:r>
+          </w:p>
+        </w:tc>
+        <w:tc>
+          <w:tcPr>
+            <w:tcW w:w="1849" w:type="dxa"/>
+          </w:tcPr>
+          <w:p>
+            <w:pPr>
+              <w:rPr>
+                <w:rFonts w:cs="Consolas"/>
+              </w:rPr>
+            </w:pPr>
+          </w:p>
+        </w:tc>
+      </w:tr>
+      <w:tr>
+        <w:tc>
+          <w:tcPr>
+            <w:tcW w:w="1848" w:type="dxa"/>
+          </w:tcPr>
+          <w:p>
+            <w:pPr>
+              <w:rPr>
+                <w:rFonts w:cs="Consolas"/>
+              </w:rPr>
+            </w:pPr>
+            <w:r>
+              <w:rPr>
+                <w:rFonts w:cs="Consolas"/>
+              </w:rPr>
+              <w:t>Clientcode</w:t>
+            </w:r>
+          </w:p>
+        </w:tc>
+        <w:tc>
+          <w:tcPr>
+            <w:tcW w:w="1848" w:type="dxa"/>
+          </w:tcPr>
+          <w:p>
+            <w:pPr>
+              <w:rPr>
+                <w:rFonts w:cs="Consolas"/>
+              </w:rPr>
+            </w:pPr>
+            <w:r>
+              <w:rPr>
+                <w:rFonts w:cs="Consolas"/>
+              </w:rPr>
+              <w:t>INT32</w:t>
+            </w:r>
+          </w:p>
+        </w:tc>
+        <w:tc>
+          <w:tcPr>
+            <w:tcW w:w="1848" w:type="dxa"/>
+          </w:tcPr>
+          <w:p>
+            <w:pPr>
+              <w:rPr>
+                <w:rFonts w:cs="Consolas"/>
+              </w:rPr>
+            </w:pPr>
+            <w:r>
+              <w:rPr>
+                <w:rFonts w:cs="Consolas"/>
+              </w:rPr>
+              <w:t>MAX int32</w:t>
+            </w:r>
+          </w:p>
+        </w:tc>
+        <w:tc>
+          <w:tcPr>
+            <w:tcW w:w="1849" w:type="dxa"/>
+          </w:tcPr>
+          <w:p>
+            <w:pPr>
+              <w:rPr>
+                <w:rFonts w:cs="Consolas"/>
+              </w:rPr>
+            </w:pPr>
+            <w:r>
+              <w:rPr>
+                <w:rFonts w:cs="Consolas"/>
+              </w:rPr>
+              <w:t>ja</w:t>
+            </w:r>
+          </w:p>
+        </w:tc>
+        <w:tc>
+          <w:tcPr>
+            <w:tcW w:w="1849" w:type="dxa"/>
+          </w:tcPr>
+          <w:p>
+            <w:pPr>
+              <w:rPr>
+                <w:rFonts w:cs="Consolas"/>
+              </w:rPr>
+            </w:pPr>
+          </w:p>
+        </w:tc>
+      </w:tr>
+      <w:tr>
+        <w:tc>
+          <w:tcPr>
+            <w:tcW w:w="1848" w:type="dxa"/>
+          </w:tcPr>
+          <w:p>
+            <w:pPr>
+              <w:rPr>
+                <w:rFonts w:cs="Consolas"/>
+              </w:rPr>
+            </w:pPr>
+            <w:r>
+              <w:rPr>
+                <w:rFonts w:cs="Consolas"/>
+              </w:rPr>
+              <w:t>id</w:t>
+            </w:r>
+          </w:p>
+        </w:tc>
+        <w:tc>
+          <w:tcPr>
+            <w:tcW w:w="1848" w:type="dxa"/>
+          </w:tcPr>
+          <w:p>
+            <w:pPr>
+              <w:rPr>
+                <w:rFonts w:cs="Consolas"/>
+              </w:rPr>
+            </w:pPr>
+            <w:r>
+              <w:rPr>
+                <w:rFonts w:cs="Consolas"/>
+              </w:rPr>
+              <w:t>Primary Key</w:t>
+            </w:r>
+          </w:p>
+        </w:tc>
+        <w:tc>
+          <w:tcPr>
+            <w:tcW w:w="1848" w:type="dxa"/>
+          </w:tcPr>
+          <w:p>
+            <w:pPr>
+              <w:rPr>
+                <w:rFonts w:cs="Consolas"/>
+              </w:rPr>
+            </w:pPr>
+            <w:r>
+              <w:rPr>
+                <w:rFonts w:cs="Consolas"/>
+              </w:rPr>
+              <w:t>MAX int32</w:t>
+            </w:r>
+          </w:p>
+        </w:tc>
+        <w:tc>
+          <w:tcPr>
+            <w:tcW w:w="1849" w:type="dxa"/>
+          </w:tcPr>
+          <w:p>
+            <w:pPr>
+              <w:rPr>
+                <w:rFonts w:cs="Consolas"/>
+              </w:rPr>
+            </w:pPr>
+            <w:r>
+              <w:rPr>
+                <w:rFonts w:cs="Consolas"/>
+              </w:rPr>
+              <w:t>ja</w:t>
+            </w:r>
+          </w:p>
+        </w:tc>
+        <w:tc>
+          <w:tcPr>
+            <w:tcW w:w="1849" w:type="dxa"/>
+          </w:tcPr>
+          <w:p>
+            <w:pPr>
+              <w:rPr>
+                <w:rFonts w:cs="Consolas"/>
+              </w:rPr>
+            </w:pPr>
+          </w:p>
+        </w:tc>
+      </w:tr>
+      <w:tr>
+        <w:tc>
+          <w:tcPr>
+            <w:tcW w:w="1848" w:type="dxa"/>
+          </w:tcPr>
+          <w:p>
+            <w:pPr>
+              <w:rPr>
+                <w:rFonts w:cs="Consolas"/>
+              </w:rPr>
+            </w:pPr>
+            <w:r>
+              <w:rPr>
+                <w:rFonts w:cs="Consolas"/>
+              </w:rPr>
+              <w:t>password</w:t>
+            </w:r>
+          </w:p>
+        </w:tc>
+        <w:tc>
+          <w:tcPr>
+            <w:tcW w:w="1848" w:type="dxa"/>
+          </w:tcPr>
+          <w:p>
+            <w:pPr>
+              <w:rPr>
+                <w:rFonts w:cs="Consolas"/>
+              </w:rPr>
+            </w:pPr>
+            <w:r>
+              <w:rPr>
+                <w:rFonts w:cs="Consolas"/>
+              </w:rPr>
+              <w:t>Varchar(50)</w:t>
+            </w:r>
+          </w:p>
+        </w:tc>
+        <w:tc>
+          <w:tcPr>
+            <w:tcW w:w="1848" w:type="dxa"/>
+          </w:tcPr>
+          <w:p>
+            <w:pPr>
+              <w:rPr>
+                <w:rFonts w:cs="Consolas"/>
+              </w:rPr>
+            </w:pPr>
+            <w:r>
+              <w:rPr>
+                <w:rFonts w:cs="Consolas"/>
+              </w:rPr>
+              <w:t>0-50</w:t>
+            </w:r>
+          </w:p>
+        </w:tc>
+        <w:tc>
+          <w:tcPr>
+            <w:tcW w:w="1849" w:type="dxa"/>
+          </w:tcPr>
+          <w:p>
+            <w:pPr>
+              <w:rPr>
+                <w:rFonts w:cs="Consolas"/>
+              </w:rPr>
+            </w:pPr>
+            <w:r>
+              <w:rPr>
+                <w:rFonts w:cs="Consolas"/>
+              </w:rPr>
+              <w:t>ja</w:t>
+            </w:r>
+          </w:p>
+        </w:tc>
+        <w:tc>
+          <w:tcPr>
+            <w:tcW w:w="1849" w:type="dxa"/>
+          </w:tcPr>
+          <w:p>
+            <w:pPr>
+              <w:rPr>
+                <w:rFonts w:cs="Consolas"/>
+              </w:rPr>
+            </w:pPr>
+          </w:p>
+        </w:tc>
+      </w:tr>
+      <w:tr>
+        <w:tc>
+          <w:tcPr>
+            <w:tcW w:w="1848" w:type="dxa"/>
+          </w:tcPr>
+          <w:p>
+            <w:pPr>
+              <w:rPr>
+                <w:rFonts w:cs="Consolas"/>
+              </w:rPr>
+            </w:pPr>
+            <w:r>
+              <w:rPr>
+                <w:rFonts w:cs="Consolas"/>
+              </w:rPr>
+              <w:t>id</w:t>
+            </w:r>
+          </w:p>
+        </w:tc>
+        <w:tc>
+          <w:tcPr>
+            <w:tcW w:w="1848" w:type="dxa"/>
+          </w:tcPr>
+          <w:p>
+            <w:pPr>
+              <w:rPr>
+                <w:rFonts w:cs="Consolas"/>
+              </w:rPr>
+            </w:pPr>
+            <w:r>
+              <w:rPr>
+                <w:rFonts w:cs="Consolas"/>
+              </w:rPr>
+              <w:t>Primary Key</w:t>
+            </w:r>
+          </w:p>
+        </w:tc>
+        <w:tc>
+          <w:tcPr>
+            <w:tcW w:w="1848" w:type="dxa"/>
+          </w:tcPr>
+          <w:p>
+            <w:pPr>
+              <w:rPr>
+                <w:rFonts w:cs="Consolas"/>
+              </w:rPr>
+            </w:pPr>
+            <w:r>
+              <w:rPr>
+                <w:rFonts w:cs="Consolas"/>
+              </w:rPr>
+              <w:t>MAX int32</w:t>
+            </w:r>
+          </w:p>
+        </w:tc>
+        <w:tc>
+          <w:tcPr>
+            <w:tcW w:w="1849" w:type="dxa"/>
+          </w:tcPr>
+          <w:p>
+            <w:pPr>
+              <w:rPr>
+                <w:rFonts w:cs="Consolas"/>
+              </w:rPr>
+            </w:pPr>
+            <w:r>
+              <w:rPr>
+                <w:rFonts w:cs="Consolas"/>
+              </w:rPr>
+              <w:t>ja</w:t>
+            </w:r>
+          </w:p>
+        </w:tc>
+        <w:tc>
+          <w:tcPr>
+            <w:tcW w:w="1849" w:type="dxa"/>
+          </w:tcPr>
+          <w:p>
+            <w:pPr>
+              <w:rPr>
+                <w:rFonts w:cs="Consolas"/>
+              </w:rPr>
+            </w:pPr>
+          </w:p>
+        </w:tc>
+      </w:tr>
+      <w:tr>
+        <w:tc>
+          <w:tcPr>
+            <w:tcW w:w="1848" w:type="dxa"/>
+          </w:tcPr>
+          <w:p>
+            <w:pPr>
+              <w:rPr>
+                <w:rFonts w:cs="Consolas"/>
+              </w:rPr>
+            </w:pPr>
+            <w:r>
+              <w:rPr>
+                <w:rFonts w:cs="Consolas"/>
+              </w:rPr>
+              <w:t>userid</w:t>
+            </w:r>
+          </w:p>
+        </w:tc>
+        <w:tc>
+          <w:tcPr>
+            <w:tcW w:w="1848" w:type="dxa"/>
+          </w:tcPr>
+          <w:p>
+            <w:pPr>
+              <w:rPr>
+                <w:rFonts w:cs="Consolas"/>
+              </w:rPr>
+            </w:pPr>
+            <w:r>
+              <w:rPr>
+                <w:rFonts w:cs="Consolas"/>
+              </w:rPr>
+              <w:t>Foreign Key</w:t>
+            </w:r>
+          </w:p>
+        </w:tc>
+        <w:tc>
+          <w:tcPr>
+            <w:tcW w:w="1848" w:type="dxa"/>
+          </w:tcPr>
+          <w:p>
+            <w:pPr>
+              <w:rPr>
+                <w:rFonts w:cs="Consolas"/>
+              </w:rPr>
+            </w:pPr>
+            <w:r>
+              <w:rPr>
+                <w:rFonts w:cs="Consolas"/>
+              </w:rPr>
+              <w:t>MAX int32</w:t>
+            </w:r>
+          </w:p>
+        </w:tc>
+        <w:tc>
+          <w:tcPr>
+            <w:tcW w:w="1849" w:type="dxa"/>
+          </w:tcPr>
+          <w:p>
+            <w:pPr>
+              <w:rPr>
+                <w:rFonts w:cs="Consolas"/>
+              </w:rPr>
+            </w:pPr>
+            <w:r>
+              <w:rPr>
+                <w:rFonts w:cs="Consolas"/>
+              </w:rPr>
+              <w:t>ja</w:t>
+            </w:r>
+          </w:p>
+        </w:tc>
+        <w:tc>
+          <w:tcPr>
+            <w:tcW w:w="1849" w:type="dxa"/>
+          </w:tcPr>
+          <w:p>
+            <w:pPr>
+              <w:rPr>
+                <w:rFonts w:cs="Consolas"/>
+              </w:rPr>
+            </w:pPr>
+          </w:p>
+        </w:tc>
+      </w:tr>
+      <w:tr>
+        <w:tc>
+          <w:tcPr>
+            <w:tcW w:w="1848" w:type="dxa"/>
+          </w:tcPr>
+          <w:p>
+            <w:pPr>
+              <w:rPr>
+                <w:rFonts w:cs="Consolas"/>
+              </w:rPr>
+            </w:pPr>
+            <w:r>
+              <w:rPr>
+                <w:rFonts w:cs="Consolas"/>
+              </w:rPr>
+              <w:t>id</w:t>
+            </w:r>
+          </w:p>
+        </w:tc>
+        <w:tc>
+          <w:tcPr>
+            <w:tcW w:w="1848" w:type="dxa"/>
+          </w:tcPr>
+          <w:p>
+            <w:pPr>
+              <w:rPr>
+                <w:rFonts w:cs="Consolas"/>
+              </w:rPr>
+            </w:pPr>
+            <w:r>
+              <w:rPr>
+                <w:rFonts w:cs="Consolas"/>
+              </w:rPr>
+              <w:t>Primary Key</w:t>
+            </w:r>
+          </w:p>
+        </w:tc>
+        <w:tc>
+          <w:tcPr>
+            <w:tcW w:w="1848" w:type="dxa"/>
+          </w:tcPr>
+          <w:p>
+            <w:pPr>
+              <w:rPr>
+                <w:rFonts w:cs="Consolas"/>
+              </w:rPr>
+            </w:pPr>
+            <w:r>
+              <w:rPr>
+                <w:rFonts w:cs="Consolas"/>
+              </w:rPr>
+              <w:t>MAX int32</w:t>
+            </w:r>
+          </w:p>
+        </w:tc>
+        <w:tc>
+          <w:tcPr>
+            <w:tcW w:w="1849" w:type="dxa"/>
+          </w:tcPr>
+          <w:p>
+            <w:pPr>
+              <w:rPr>
+                <w:rFonts w:cs="Consolas"/>
+              </w:rPr>
+            </w:pPr>
+            <w:r>
+              <w:rPr>
+                <w:rFonts w:cs="Consolas"/>
+              </w:rPr>
+              <w:t>ja</w:t>
+            </w:r>
+          </w:p>
+        </w:tc>
+        <w:tc>
+          <w:tcPr>
+            <w:tcW w:w="1849" w:type="dxa"/>
+          </w:tcPr>
+          <w:p>
+            <w:pPr>
+              <w:rPr>
+                <w:rFonts w:cs="Consolas"/>
+              </w:rPr>
+            </w:pPr>
+          </w:p>
+        </w:tc>
+      </w:tr>
+      <w:tr>
+        <w:tc>
+          <w:tcPr>
+            <w:tcW w:w="1848" w:type="dxa"/>
+          </w:tcPr>
+          <w:p>
+            <w:pPr>
+              <w:rPr>
+                <w:rFonts w:cs="Consolas"/>
+              </w:rPr>
+            </w:pPr>
+            <w:r>
+              <w:rPr>
+                <w:rFonts w:cs="Consolas"/>
+              </w:rPr>
+              <w:t>testid</w:t>
+            </w:r>
+          </w:p>
+        </w:tc>
+        <w:tc>
+          <w:tcPr>
+            <w:tcW w:w="1848" w:type="dxa"/>
+          </w:tcPr>
+          <w:p>
+            <w:pPr>
+              <w:rPr>
+                <w:rFonts w:cs="Consolas"/>
+              </w:rPr>
+            </w:pPr>
+            <w:r>
+              <w:rPr>
+                <w:rFonts w:cs="Consolas"/>
+              </w:rPr>
+              <w:t>Foreign Key</w:t>
+            </w:r>
+          </w:p>
+        </w:tc>
+        <w:tc>
+          <w:tcPr>
+            <w:tcW w:w="1848" w:type="dxa"/>
+          </w:tcPr>
+          <w:p>
+            <w:pPr>
+              <w:rPr>
+                <w:rFonts w:cs="Consolas"/>
+              </w:rPr>
+            </w:pPr>
+            <w:r>
+              <w:rPr>
+                <w:rFonts w:cs="Consolas"/>
+              </w:rPr>
+              <w:t>MAX int32</w:t>
+            </w:r>
+          </w:p>
+        </w:tc>
+        <w:tc>
+          <w:tcPr>
+            <w:tcW w:w="1849" w:type="dxa"/>
+          </w:tcPr>
+          <w:p>
+            <w:pPr>
+              <w:rPr>
+                <w:rFonts w:cs="Consolas"/>
+              </w:rPr>
+            </w:pPr>
+            <w:r>
+              <w:rPr>
+                <w:rFonts w:cs="Consolas"/>
+              </w:rPr>
+              <w:t>ja</w:t>
+            </w:r>
+          </w:p>
+        </w:tc>
+        <w:tc>
+          <w:tcPr>
+            <w:tcW w:w="1849" w:type="dxa"/>
+          </w:tcPr>
+          <w:p>
+            <w:pPr>
+              <w:rPr>
+                <w:rFonts w:cs="Consolas"/>
+              </w:rPr>
+            </w:pPr>
+          </w:p>
+        </w:tc>
+      </w:tr>
+      <w:tr>
+        <w:tc>
+          <w:tcPr>
+            <w:tcW w:w="1848" w:type="dxa"/>
+          </w:tcPr>
+          <w:p>
+            <w:pPr>
+              <w:rPr>
+                <w:rFonts w:cs="Consolas"/>
+              </w:rPr>
+            </w:pPr>
+            <w:r>
+              <w:rPr>
+                <w:rFonts w:cs="Consolas"/>
+              </w:rPr>
+              <w:t>score</w:t>
+            </w:r>
+          </w:p>
+        </w:tc>
+        <w:tc>
+          <w:tcPr>
+            <w:tcW w:w="1848" w:type="dxa"/>
+          </w:tcPr>
+          <w:p>
+            <w:pPr>
+              <w:rPr>
+                <w:rFonts w:cs="Consolas"/>
+              </w:rPr>
+            </w:pPr>
+            <w:r>
+              <w:rPr>
+                <w:rFonts w:cs="Consolas"/>
+              </w:rPr>
+              <w:t>INT32</w:t>
+            </w:r>
+          </w:p>
+        </w:tc>
+        <w:tc>
+          <w:tcPr>
+            <w:tcW w:w="1848" w:type="dxa"/>
+          </w:tcPr>
+          <w:p>
+            <w:pPr>
+              <w:rPr>
+                <w:rFonts w:cs="Consolas"/>
+              </w:rPr>
+            </w:pPr>
+            <w:r>
+              <w:rPr>
+                <w:rFonts w:cs="Consolas"/>
+              </w:rPr>
+              <w:t>MAX int32</w:t>
+            </w:r>
+          </w:p>
+        </w:tc>
+        <w:tc>
+          <w:tcPr>
+            <w:tcW w:w="1849" w:type="dxa"/>
+          </w:tcPr>
+          <w:p>
+            <w:pPr>
+              <w:rPr>
+                <w:rFonts w:cs="Consolas"/>
+              </w:rPr>
+            </w:pPr>
+            <w:r>
+              <w:rPr>
+                <w:rFonts w:cs="Consolas"/>
+              </w:rPr>
+              <w:t>ja</w:t>
+            </w:r>
+          </w:p>
+        </w:tc>
+        <w:tc>
+          <w:tcPr>
+            <w:tcW w:w="1849" w:type="dxa"/>
+          </w:tcPr>
+          <w:p>
+            <w:pPr>
+              <w:rPr>
+                <w:rFonts w:cs="Consolas"/>
+              </w:rPr>
+            </w:pPr>
+          </w:p>
+        </w:tc>
+      </w:tr>
+    </w:tbl>
+    <w:p>
+      <w:pPr>
+        <w:rPr>
+          <w:rFonts w:cs="Consolas"/>
+        </w:rPr>
+      </w:pPr>
+    </w:p>
+    <w:p>
+      <w:pPr>
+        <w:rPr>
+          <w:rFonts w:cs="Consolas"/>
+        </w:rPr>
+      </w:pPr>
+    </w:p>
+    <w:tbl>
+      <w:tblPr>
+        <w:tblW w:w="8359" w:type="dxa"/>
+        <w:tblCellMar>
+          <w:left w:w="10" w:type="dxa"/>
+          <w:right w:w="10" w:type="dxa"/>
+        </w:tblCellMar>
+        <w:tblLook w:val="04A0" w:firstRow="1" w:lastRow="0" w:firstColumn="1" w:lastColumn="0" w:noHBand="0" w:noVBand="1"/>
+      </w:tblPr>
+      <w:tblGrid>
+        <w:gridCol w:w="2405"/>
+        <w:gridCol w:w="2126"/>
+        <w:gridCol w:w="3828"/>
+      </w:tblGrid>
+      <w:tr>
+        <w:tc>
+          <w:tcPr>
+            <w:tcW w:w="2405" w:type="dxa"/>
+            <w:tcBorders>
+              <w:top w:val="single" w:sz="4" w:space="0" w:color="000000"/>
+              <w:left w:val="single" w:sz="4" w:space="0" w:color="000000"/>
+              <w:bottom w:val="single" w:sz="4" w:space="0" w:color="000000"/>
+              <w:right w:val="single" w:sz="4" w:space="0" w:color="000000"/>
+            </w:tcBorders>
+            <w:shd w:val="clear" w:color="auto" w:fill="D0CECE"/>
+            <w:tcMar>
+              <w:top w:w="0" w:type="dxa"/>
+              <w:left w:w="108" w:type="dxa"/>
+              <w:bottom w:w="0" w:type="dxa"/>
+              <w:right w:w="108" w:type="dxa"/>
+            </w:tcMar>
+          </w:tcPr>
+          <w:p>
+            <w:pPr>
+              <w:pStyle w:val="Standaard1"/>
+              <w:tabs>
+                <w:tab w:val="left" w:pos="6105"/>
+              </w:tabs>
+              <w:spacing w:after="0" w:line="240" w:lineRule="auto"/>
+              <w:rPr>
+                <w:b/>
+              </w:rPr>
+            </w:pPr>
+            <w:r>
+              <w:rPr>
+                <w:b/>
+              </w:rPr>
+              <w:t>Kandidaat klasse</w:t>
+            </w:r>
+          </w:p>
+        </w:tc>
+        <w:tc>
+          <w:tcPr>
+            <w:tcW w:w="2126" w:type="dxa"/>
+            <w:tcBorders>
+              <w:top w:val="single" w:sz="4" w:space="0" w:color="000000"/>
+              <w:left w:val="single" w:sz="4" w:space="0" w:color="000000"/>
+              <w:bottom w:val="single" w:sz="4" w:space="0" w:color="000000"/>
+              <w:right w:val="single" w:sz="4" w:space="0" w:color="000000"/>
+            </w:tcBorders>
+            <w:shd w:val="clear" w:color="auto" w:fill="D0CECE"/>
+            <w:tcMar>
+              <w:top w:w="0" w:type="dxa"/>
+              <w:left w:w="108" w:type="dxa"/>
+              <w:bottom w:w="0" w:type="dxa"/>
+              <w:right w:w="108" w:type="dxa"/>
+            </w:tcMar>
+          </w:tcPr>
+          <w:p>
+            <w:pPr>
+              <w:pStyle w:val="Standaard1"/>
+              <w:tabs>
+                <w:tab w:val="left" w:pos="6105"/>
+              </w:tabs>
+              <w:spacing w:after="0" w:line="240" w:lineRule="auto"/>
+              <w:rPr>
+                <w:b/>
+              </w:rPr>
+            </w:pPr>
+            <w:r>
+              <w:rPr>
+                <w:b/>
+              </w:rPr>
+              <w:t>Type</w:t>
+            </w:r>
+          </w:p>
+        </w:tc>
+        <w:tc>
+          <w:tcPr>
+            <w:tcW w:w="3828" w:type="dxa"/>
+            <w:tcBorders>
+              <w:top w:val="single" w:sz="4" w:space="0" w:color="000000"/>
+              <w:left w:val="single" w:sz="4" w:space="0" w:color="000000"/>
+              <w:bottom w:val="single" w:sz="4" w:space="0" w:color="000000"/>
+              <w:right w:val="single" w:sz="4" w:space="0" w:color="000000"/>
+            </w:tcBorders>
+            <w:shd w:val="clear" w:color="auto" w:fill="D0CECE"/>
+            <w:tcMar>
+              <w:top w:w="0" w:type="dxa"/>
+              <w:left w:w="108" w:type="dxa"/>
+              <w:bottom w:w="0" w:type="dxa"/>
+              <w:right w:w="108" w:type="dxa"/>
+            </w:tcMar>
+          </w:tcPr>
+          <w:p>
+            <w:pPr>
+              <w:pStyle w:val="Standaard1"/>
+              <w:tabs>
+                <w:tab w:val="left" w:pos="6105"/>
+              </w:tabs>
+              <w:spacing w:after="0" w:line="240" w:lineRule="auto"/>
+              <w:rPr>
+                <w:b/>
+              </w:rPr>
+            </w:pPr>
+            <w:r>
+              <w:rPr>
+                <w:b/>
+              </w:rPr>
+              <w:t>beschrijving</w:t>
+            </w:r>
+          </w:p>
+        </w:tc>
+      </w:tr>
+      <w:tr>
+        <w:tc>
+          <w:tcPr>
+            <w:tcW w:w="2405" w:type="dxa"/>
+            <w:tcBorders>
+              <w:top w:val="single" w:sz="4" w:space="0" w:color="000000"/>
+              <w:left w:val="single" w:sz="4" w:space="0" w:color="000000"/>
+              <w:bottom w:val="single" w:sz="4" w:space="0" w:color="000000"/>
+              <w:right w:val="single" w:sz="4" w:space="0" w:color="000000"/>
+            </w:tcBorders>
+            <w:shd w:val="clear" w:color="auto" w:fill="auto"/>
+            <w:tcMar>
+              <w:top w:w="0" w:type="dxa"/>
+              <w:left w:w="108" w:type="dxa"/>
+              <w:bottom w:w="0" w:type="dxa"/>
+              <w:right w:w="108" w:type="dxa"/>
+            </w:tcMar>
+          </w:tcPr>
+          <w:p>
+            <w:pPr>
+              <w:pStyle w:val="Standaard1"/>
+              <w:tabs>
+                <w:tab w:val="left" w:pos="6105"/>
+              </w:tabs>
+              <w:spacing w:after="0" w:line="240" w:lineRule="auto"/>
+            </w:pPr>
+            <w:r>
+              <w:t>Opdracht</w:t>
+            </w:r>
+          </w:p>
+        </w:tc>
+        <w:tc>
+          <w:tcPr>
+            <w:tcW w:w="2126" w:type="dxa"/>
+            <w:tcBorders>
+              <w:top w:val="single" w:sz="4" w:space="0" w:color="000000"/>
+              <w:left w:val="single" w:sz="4" w:space="0" w:color="000000"/>
+              <w:bottom w:val="single" w:sz="4" w:space="0" w:color="000000"/>
+              <w:right w:val="single" w:sz="4" w:space="0" w:color="000000"/>
+            </w:tcBorders>
+            <w:shd w:val="clear" w:color="auto" w:fill="auto"/>
+            <w:tcMar>
+              <w:top w:w="0" w:type="dxa"/>
+              <w:left w:w="108" w:type="dxa"/>
+              <w:bottom w:w="0" w:type="dxa"/>
+              <w:right w:w="108" w:type="dxa"/>
+            </w:tcMar>
+          </w:tcPr>
+          <w:p>
+            <w:pPr>
+              <w:pStyle w:val="Standaard1"/>
+              <w:tabs>
+                <w:tab w:val="left" w:pos="6105"/>
+              </w:tabs>
+              <w:spacing w:after="0" w:line="240" w:lineRule="auto"/>
+            </w:pPr>
+            <w:r>
+              <w:t>Te vaag</w:t>
+            </w:r>
+          </w:p>
+        </w:tc>
+        <w:tc>
+          <w:tcPr>
+            <w:tcW w:w="3828" w:type="dxa"/>
+            <w:tcBorders>
+              <w:top w:val="single" w:sz="4" w:space="0" w:color="000000"/>
+              <w:left w:val="single" w:sz="4" w:space="0" w:color="000000"/>
+              <w:bottom w:val="single" w:sz="4" w:space="0" w:color="000000"/>
+              <w:right w:val="single" w:sz="4" w:space="0" w:color="000000"/>
+            </w:tcBorders>
+            <w:shd w:val="clear" w:color="auto" w:fill="auto"/>
+            <w:tcMar>
+              <w:top w:w="0" w:type="dxa"/>
+              <w:left w:w="108" w:type="dxa"/>
+              <w:bottom w:w="0" w:type="dxa"/>
+              <w:right w:w="108" w:type="dxa"/>
+            </w:tcMar>
+          </w:tcPr>
+          <w:p>
+            <w:pPr>
+              <w:pStyle w:val="Standaard1"/>
+              <w:tabs>
+                <w:tab w:val="left" w:pos="6105"/>
+              </w:tabs>
+              <w:spacing w:after="0" w:line="240" w:lineRule="auto"/>
+            </w:pPr>
+          </w:p>
+        </w:tc>
+      </w:tr>
+      <w:tr>
+        <w:tc>
+          <w:tcPr>
+            <w:tcW w:w="2405" w:type="dxa"/>
+            <w:tcBorders>
+              <w:top w:val="single" w:sz="4" w:space="0" w:color="000000"/>
+              <w:left w:val="single" w:sz="4" w:space="0" w:color="000000"/>
+              <w:bottom w:val="single" w:sz="4" w:space="0" w:color="000000"/>
+              <w:right w:val="single" w:sz="4" w:space="0" w:color="000000"/>
+            </w:tcBorders>
+            <w:shd w:val="clear" w:color="auto" w:fill="auto"/>
+            <w:tcMar>
+              <w:top w:w="0" w:type="dxa"/>
+              <w:left w:w="108" w:type="dxa"/>
+              <w:bottom w:w="0" w:type="dxa"/>
+              <w:right w:w="108" w:type="dxa"/>
+            </w:tcMar>
+          </w:tcPr>
+          <w:p>
+            <w:pPr>
+              <w:pStyle w:val="Standaard1"/>
+              <w:tabs>
+                <w:tab w:val="left" w:pos="6105"/>
+              </w:tabs>
+              <w:spacing w:after="0" w:line="240" w:lineRule="auto"/>
+            </w:pPr>
+            <w:r>
+              <w:t>Applicatie</w:t>
+            </w:r>
+          </w:p>
+        </w:tc>
+        <w:tc>
+          <w:tcPr>
+            <w:tcW w:w="2126" w:type="dxa"/>
+            <w:tcBorders>
+              <w:top w:val="single" w:sz="4" w:space="0" w:color="000000"/>
+              <w:left w:val="single" w:sz="4" w:space="0" w:color="000000"/>
+              <w:bottom w:val="single" w:sz="4" w:space="0" w:color="000000"/>
+              <w:right w:val="single" w:sz="4" w:space="0" w:color="000000"/>
+            </w:tcBorders>
+            <w:shd w:val="clear" w:color="auto" w:fill="auto"/>
+            <w:tcMar>
+              <w:top w:w="0" w:type="dxa"/>
+              <w:left w:w="108" w:type="dxa"/>
+              <w:bottom w:w="0" w:type="dxa"/>
+              <w:right w:w="108" w:type="dxa"/>
+            </w:tcMar>
+          </w:tcPr>
+          <w:p>
+            <w:pPr>
+              <w:pStyle w:val="Standaard1"/>
+              <w:tabs>
+                <w:tab w:val="left" w:pos="6105"/>
+              </w:tabs>
+              <w:spacing w:after="0" w:line="240" w:lineRule="auto"/>
+            </w:pPr>
+            <w:r>
+              <w:t>Te vaag</w:t>
+            </w:r>
+          </w:p>
+        </w:tc>
+        <w:tc>
+          <w:tcPr>
+            <w:tcW w:w="3828" w:type="dxa"/>
+            <w:tcBorders>
+              <w:top w:val="single" w:sz="4" w:space="0" w:color="000000"/>
+              <w:left w:val="single" w:sz="4" w:space="0" w:color="000000"/>
+              <w:bottom w:val="single" w:sz="4" w:space="0" w:color="000000"/>
+              <w:right w:val="single" w:sz="4" w:space="0" w:color="000000"/>
+            </w:tcBorders>
+            <w:shd w:val="clear" w:color="auto" w:fill="auto"/>
+            <w:tcMar>
+              <w:top w:w="0" w:type="dxa"/>
+              <w:left w:w="108" w:type="dxa"/>
+              <w:bottom w:w="0" w:type="dxa"/>
+              <w:right w:w="108" w:type="dxa"/>
+            </w:tcMar>
+          </w:tcPr>
+          <w:p>
+            <w:pPr>
+              <w:pStyle w:val="Standaard1"/>
+              <w:tabs>
+                <w:tab w:val="left" w:pos="6105"/>
+              </w:tabs>
+              <w:spacing w:after="0" w:line="240" w:lineRule="auto"/>
+            </w:pPr>
+          </w:p>
+        </w:tc>
+      </w:tr>
+      <w:tr>
+        <w:tc>
+          <w:tcPr>
+            <w:tcW w:w="2405" w:type="dxa"/>
+            <w:tcBorders>
+              <w:top w:val="single" w:sz="4" w:space="0" w:color="000000"/>
+              <w:left w:val="single" w:sz="4" w:space="0" w:color="000000"/>
+              <w:bottom w:val="single" w:sz="4" w:space="0" w:color="000000"/>
+              <w:right w:val="single" w:sz="4" w:space="0" w:color="000000"/>
+            </w:tcBorders>
+            <w:shd w:val="clear" w:color="auto" w:fill="auto"/>
+            <w:tcMar>
+              <w:top w:w="0" w:type="dxa"/>
+              <w:left w:w="108" w:type="dxa"/>
+              <w:bottom w:w="0" w:type="dxa"/>
+              <w:right w:w="108" w:type="dxa"/>
+            </w:tcMar>
+          </w:tcPr>
+          <w:p>
+            <w:pPr>
+              <w:pStyle w:val="Standaard1"/>
+              <w:tabs>
+                <w:tab w:val="left" w:pos="6105"/>
+              </w:tabs>
+              <w:spacing w:after="0" w:line="240" w:lineRule="auto"/>
+            </w:pPr>
+            <w:r>
+              <w:t>Studenten</w:t>
+            </w:r>
+          </w:p>
+        </w:tc>
+        <w:tc>
+          <w:tcPr>
+            <w:tcW w:w="2126" w:type="dxa"/>
+            <w:tcBorders>
+              <w:top w:val="single" w:sz="4" w:space="0" w:color="000000"/>
+              <w:left w:val="single" w:sz="4" w:space="0" w:color="000000"/>
+              <w:bottom w:val="single" w:sz="4" w:space="0" w:color="000000"/>
+              <w:right w:val="single" w:sz="4" w:space="0" w:color="000000"/>
+            </w:tcBorders>
+            <w:shd w:val="clear" w:color="auto" w:fill="auto"/>
+            <w:tcMar>
+              <w:top w:w="0" w:type="dxa"/>
+              <w:left w:w="108" w:type="dxa"/>
+              <w:bottom w:w="0" w:type="dxa"/>
+              <w:right w:w="108" w:type="dxa"/>
+            </w:tcMar>
+          </w:tcPr>
+          <w:p>
+            <w:pPr>
+              <w:pStyle w:val="Standaard1"/>
+              <w:tabs>
+                <w:tab w:val="left" w:pos="6105"/>
+              </w:tabs>
+              <w:spacing w:after="0" w:line="240" w:lineRule="auto"/>
+            </w:pPr>
+            <w:r>
+              <w:t>Te vaag</w:t>
+            </w:r>
+          </w:p>
+        </w:tc>
+        <w:tc>
+          <w:tcPr>
+            <w:tcW w:w="3828" w:type="dxa"/>
+            <w:tcBorders>
+              <w:top w:val="single" w:sz="4" w:space="0" w:color="000000"/>
+              <w:left w:val="single" w:sz="4" w:space="0" w:color="000000"/>
+              <w:bottom w:val="single" w:sz="4" w:space="0" w:color="000000"/>
+              <w:right w:val="single" w:sz="4" w:space="0" w:color="000000"/>
+            </w:tcBorders>
+            <w:shd w:val="clear" w:color="auto" w:fill="auto"/>
+            <w:tcMar>
+              <w:top w:w="0" w:type="dxa"/>
+              <w:left w:w="108" w:type="dxa"/>
+              <w:bottom w:w="0" w:type="dxa"/>
+              <w:right w:w="108" w:type="dxa"/>
+            </w:tcMar>
+          </w:tcPr>
+          <w:p>
+            <w:pPr>
+              <w:pStyle w:val="Standaard1"/>
+              <w:tabs>
+                <w:tab w:val="left" w:pos="6105"/>
+              </w:tabs>
+              <w:spacing w:after="0" w:line="240" w:lineRule="auto"/>
+            </w:pPr>
+          </w:p>
+        </w:tc>
+      </w:tr>
+      <w:tr>
+        <w:tc>
+          <w:tcPr>
+            <w:tcW w:w="2405" w:type="dxa"/>
+            <w:tcBorders>
+              <w:top w:val="single" w:sz="4" w:space="0" w:color="000000"/>
+              <w:left w:val="single" w:sz="4" w:space="0" w:color="000000"/>
+              <w:bottom w:val="single" w:sz="4" w:space="0" w:color="000000"/>
+              <w:right w:val="single" w:sz="4" w:space="0" w:color="000000"/>
+            </w:tcBorders>
+            <w:shd w:val="clear" w:color="auto" w:fill="auto"/>
+            <w:tcMar>
+              <w:top w:w="0" w:type="dxa"/>
+              <w:left w:w="108" w:type="dxa"/>
+              <w:bottom w:w="0" w:type="dxa"/>
+              <w:right w:w="108" w:type="dxa"/>
+            </w:tcMar>
+          </w:tcPr>
+          <w:p>
+            <w:pPr>
+              <w:pStyle w:val="Standaard1"/>
+              <w:tabs>
+                <w:tab w:val="left" w:pos="6105"/>
+              </w:tabs>
+              <w:spacing w:after="0" w:line="240" w:lineRule="auto"/>
+            </w:pPr>
+            <w:r>
+              <w:t>Projecten</w:t>
+            </w:r>
+          </w:p>
+        </w:tc>
+        <w:tc>
+          <w:tcPr>
+            <w:tcW w:w="2126" w:type="dxa"/>
+            <w:tcBorders>
+              <w:top w:val="single" w:sz="4" w:space="0" w:color="000000"/>
+              <w:left w:val="single" w:sz="4" w:space="0" w:color="000000"/>
+              <w:bottom w:val="single" w:sz="4" w:space="0" w:color="000000"/>
+              <w:right w:val="single" w:sz="4" w:space="0" w:color="000000"/>
+            </w:tcBorders>
+            <w:shd w:val="clear" w:color="auto" w:fill="auto"/>
+            <w:tcMar>
+              <w:top w:w="0" w:type="dxa"/>
+              <w:left w:w="108" w:type="dxa"/>
+              <w:bottom w:w="0" w:type="dxa"/>
+              <w:right w:w="108" w:type="dxa"/>
+            </w:tcMar>
+          </w:tcPr>
+          <w:p>
+            <w:pPr>
+              <w:pStyle w:val="Standaard1"/>
+              <w:tabs>
+                <w:tab w:val="left" w:pos="6105"/>
+              </w:tabs>
+              <w:spacing w:after="0" w:line="240" w:lineRule="auto"/>
+            </w:pPr>
+            <w:r>
+              <w:t>Te vaag</w:t>
+            </w:r>
+          </w:p>
+        </w:tc>
+        <w:tc>
+          <w:tcPr>
+            <w:tcW w:w="3828" w:type="dxa"/>
+            <w:tcBorders>
+              <w:top w:val="single" w:sz="4" w:space="0" w:color="000000"/>
+              <w:left w:val="single" w:sz="4" w:space="0" w:color="000000"/>
+              <w:bottom w:val="single" w:sz="4" w:space="0" w:color="000000"/>
+              <w:right w:val="single" w:sz="4" w:space="0" w:color="000000"/>
+            </w:tcBorders>
+            <w:shd w:val="clear" w:color="auto" w:fill="auto"/>
+            <w:tcMar>
+              <w:top w:w="0" w:type="dxa"/>
+              <w:left w:w="108" w:type="dxa"/>
+              <w:bottom w:w="0" w:type="dxa"/>
+              <w:right w:w="108" w:type="dxa"/>
+            </w:tcMar>
+          </w:tcPr>
+          <w:p>
+            <w:pPr>
+              <w:pStyle w:val="Standaard1"/>
+              <w:tabs>
+                <w:tab w:val="left" w:pos="6105"/>
+              </w:tabs>
+              <w:spacing w:after="0" w:line="240" w:lineRule="auto"/>
+            </w:pPr>
+          </w:p>
+        </w:tc>
+      </w:tr>
+      <w:tr>
+        <w:tc>
+          <w:tcPr>
+            <w:tcW w:w="2405" w:type="dxa"/>
+            <w:tcBorders>
+              <w:top w:val="single" w:sz="4" w:space="0" w:color="000000"/>
+              <w:left w:val="single" w:sz="4" w:space="0" w:color="000000"/>
+              <w:bottom w:val="single" w:sz="4" w:space="0" w:color="000000"/>
+              <w:right w:val="single" w:sz="4" w:space="0" w:color="000000"/>
+            </w:tcBorders>
+            <w:shd w:val="clear" w:color="auto" w:fill="auto"/>
+            <w:tcMar>
+              <w:top w:w="0" w:type="dxa"/>
+              <w:left w:w="108" w:type="dxa"/>
+              <w:bottom w:w="0" w:type="dxa"/>
+              <w:right w:w="108" w:type="dxa"/>
+            </w:tcMar>
+          </w:tcPr>
+          <w:p>
+            <w:pPr>
+              <w:pStyle w:val="Standaard1"/>
+              <w:tabs>
+                <w:tab w:val="left" w:pos="6105"/>
+              </w:tabs>
+              <w:spacing w:after="0" w:line="240" w:lineRule="auto"/>
+            </w:pPr>
+            <w:r>
+              <w:t>Obstakel</w:t>
+            </w:r>
+          </w:p>
+        </w:tc>
+        <w:tc>
+          <w:tcPr>
+            <w:tcW w:w="2126" w:type="dxa"/>
+            <w:tcBorders>
+              <w:top w:val="single" w:sz="4" w:space="0" w:color="000000"/>
+              <w:left w:val="single" w:sz="4" w:space="0" w:color="000000"/>
+              <w:bottom w:val="single" w:sz="4" w:space="0" w:color="000000"/>
+              <w:right w:val="single" w:sz="4" w:space="0" w:color="000000"/>
+            </w:tcBorders>
+            <w:shd w:val="clear" w:color="auto" w:fill="auto"/>
+            <w:tcMar>
+              <w:top w:w="0" w:type="dxa"/>
+              <w:left w:w="108" w:type="dxa"/>
+              <w:bottom w:w="0" w:type="dxa"/>
+              <w:right w:w="108" w:type="dxa"/>
+            </w:tcMar>
+          </w:tcPr>
+          <w:p>
+            <w:pPr>
+              <w:pStyle w:val="Standaard1"/>
+              <w:tabs>
+                <w:tab w:val="left" w:pos="6105"/>
+              </w:tabs>
+              <w:spacing w:after="0" w:line="240" w:lineRule="auto"/>
+            </w:pPr>
+            <w:r>
+              <w:t>Te vaag</w:t>
+            </w:r>
+          </w:p>
+        </w:tc>
+        <w:tc>
+          <w:tcPr>
+            <w:tcW w:w="3828" w:type="dxa"/>
+            <w:tcBorders>
+              <w:top w:val="single" w:sz="4" w:space="0" w:color="000000"/>
+              <w:left w:val="single" w:sz="4" w:space="0" w:color="000000"/>
+              <w:bottom w:val="single" w:sz="4" w:space="0" w:color="000000"/>
+              <w:right w:val="single" w:sz="4" w:space="0" w:color="000000"/>
+            </w:tcBorders>
+            <w:shd w:val="clear" w:color="auto" w:fill="auto"/>
+            <w:tcMar>
+              <w:top w:w="0" w:type="dxa"/>
+              <w:left w:w="108" w:type="dxa"/>
+              <w:bottom w:w="0" w:type="dxa"/>
+              <w:right w:w="108" w:type="dxa"/>
+            </w:tcMar>
+          </w:tcPr>
+          <w:p>
+            <w:pPr>
+              <w:pStyle w:val="Standaard1"/>
+              <w:tabs>
+                <w:tab w:val="left" w:pos="6105"/>
+              </w:tabs>
+              <w:spacing w:after="0" w:line="240" w:lineRule="auto"/>
+            </w:pPr>
+          </w:p>
+        </w:tc>
+      </w:tr>
+      <w:tr>
+        <w:tc>
+          <w:tcPr>
+            <w:tcW w:w="2405" w:type="dxa"/>
+            <w:tcBorders>
+              <w:top w:val="single" w:sz="4" w:space="0" w:color="000000"/>
+              <w:left w:val="single" w:sz="4" w:space="0" w:color="000000"/>
+              <w:bottom w:val="single" w:sz="4" w:space="0" w:color="000000"/>
+              <w:right w:val="single" w:sz="4" w:space="0" w:color="000000"/>
+            </w:tcBorders>
+            <w:shd w:val="clear" w:color="auto" w:fill="auto"/>
+            <w:tcMar>
+              <w:top w:w="0" w:type="dxa"/>
+              <w:left w:w="108" w:type="dxa"/>
+              <w:bottom w:w="0" w:type="dxa"/>
+              <w:right w:w="108" w:type="dxa"/>
+            </w:tcMar>
+          </w:tcPr>
+          <w:p>
+            <w:pPr>
+              <w:pStyle w:val="Standaard1"/>
+              <w:tabs>
+                <w:tab w:val="left" w:pos="6105"/>
+              </w:tabs>
+              <w:spacing w:after="0" w:line="240" w:lineRule="auto"/>
+            </w:pPr>
+            <w:r>
+              <w:t>Opdracht</w:t>
+            </w:r>
+          </w:p>
+        </w:tc>
+        <w:tc>
+          <w:tcPr>
+            <w:tcW w:w="2126" w:type="dxa"/>
+            <w:tcBorders>
+              <w:top w:val="single" w:sz="4" w:space="0" w:color="000000"/>
+              <w:left w:val="single" w:sz="4" w:space="0" w:color="000000"/>
+              <w:bottom w:val="single" w:sz="4" w:space="0" w:color="000000"/>
+              <w:right w:val="single" w:sz="4" w:space="0" w:color="000000"/>
+            </w:tcBorders>
+            <w:shd w:val="clear" w:color="auto" w:fill="auto"/>
+            <w:tcMar>
+              <w:top w:w="0" w:type="dxa"/>
+              <w:left w:w="108" w:type="dxa"/>
+              <w:bottom w:w="0" w:type="dxa"/>
+              <w:right w:w="108" w:type="dxa"/>
+            </w:tcMar>
+          </w:tcPr>
+          <w:p>
+            <w:pPr>
+              <w:pStyle w:val="Standaard1"/>
+              <w:tabs>
+                <w:tab w:val="left" w:pos="6105"/>
+              </w:tabs>
+              <w:spacing w:after="0" w:line="240" w:lineRule="auto"/>
+            </w:pPr>
+            <w:r>
+              <w:t>Te vaag</w:t>
+            </w:r>
+          </w:p>
+        </w:tc>
+        <w:tc>
+          <w:tcPr>
+            <w:tcW w:w="3828" w:type="dxa"/>
+            <w:tcBorders>
+              <w:top w:val="single" w:sz="4" w:space="0" w:color="000000"/>
+              <w:left w:val="single" w:sz="4" w:space="0" w:color="000000"/>
+              <w:bottom w:val="single" w:sz="4" w:space="0" w:color="000000"/>
+              <w:right w:val="single" w:sz="4" w:space="0" w:color="000000"/>
+            </w:tcBorders>
+            <w:shd w:val="clear" w:color="auto" w:fill="auto"/>
+            <w:tcMar>
+              <w:top w:w="0" w:type="dxa"/>
+              <w:left w:w="108" w:type="dxa"/>
+              <w:bottom w:w="0" w:type="dxa"/>
+              <w:right w:w="108" w:type="dxa"/>
+            </w:tcMar>
+          </w:tcPr>
+          <w:p>
+            <w:pPr>
+              <w:pStyle w:val="Standaard1"/>
+              <w:tabs>
+                <w:tab w:val="left" w:pos="6105"/>
+              </w:tabs>
+              <w:spacing w:after="0" w:line="240" w:lineRule="auto"/>
+            </w:pPr>
+          </w:p>
+        </w:tc>
+      </w:tr>
+      <w:tr>
+        <w:tc>
+          <w:tcPr>
+            <w:tcW w:w="2405" w:type="dxa"/>
+            <w:tcBorders>
+              <w:top w:val="single" w:sz="4" w:space="0" w:color="000000"/>
+              <w:left w:val="single" w:sz="4" w:space="0" w:color="000000"/>
+              <w:bottom w:val="single" w:sz="4" w:space="0" w:color="000000"/>
+              <w:right w:val="single" w:sz="4" w:space="0" w:color="000000"/>
+            </w:tcBorders>
+            <w:shd w:val="clear" w:color="auto" w:fill="auto"/>
+            <w:tcMar>
+              <w:top w:w="0" w:type="dxa"/>
+              <w:left w:w="108" w:type="dxa"/>
+              <w:bottom w:w="0" w:type="dxa"/>
+              <w:right w:w="108" w:type="dxa"/>
+            </w:tcMar>
+          </w:tcPr>
+          <w:p>
+            <w:pPr>
+              <w:pStyle w:val="Standaard1"/>
+              <w:tabs>
+                <w:tab w:val="left" w:pos="6105"/>
+              </w:tabs>
+              <w:spacing w:after="0" w:line="240" w:lineRule="auto"/>
+              <w:rPr>
+                <w:shd w:val="clear" w:color="auto" w:fill="FFFF00"/>
+              </w:rPr>
+            </w:pPr>
+            <w:r>
+              <w:rPr>
+                <w:shd w:val="clear" w:color="auto" w:fill="FFFF00"/>
+              </w:rPr>
+              <w:t xml:space="preserve">Gerecht / recipe </w:t>
+            </w:r>
+          </w:p>
+        </w:tc>
+        <w:tc>
+          <w:tcPr>
+            <w:tcW w:w="2126" w:type="dxa"/>
+            <w:tcBorders>
+              <w:top w:val="single" w:sz="4" w:space="0" w:color="000000"/>
+              <w:left w:val="single" w:sz="4" w:space="0" w:color="000000"/>
+              <w:bottom w:val="single" w:sz="4" w:space="0" w:color="000000"/>
+              <w:right w:val="single" w:sz="4" w:space="0" w:color="000000"/>
+            </w:tcBorders>
+            <w:shd w:val="clear" w:color="auto" w:fill="auto"/>
+            <w:tcMar>
+              <w:top w:w="0" w:type="dxa"/>
+              <w:left w:w="108" w:type="dxa"/>
+              <w:bottom w:w="0" w:type="dxa"/>
+              <w:right w:w="108" w:type="dxa"/>
+            </w:tcMar>
+          </w:tcPr>
+          <w:p>
+            <w:pPr>
+              <w:pStyle w:val="Standaard1"/>
+              <w:tabs>
+                <w:tab w:val="left" w:pos="6105"/>
+              </w:tabs>
+              <w:spacing w:after="0" w:line="240" w:lineRule="auto"/>
+              <w:rPr>
+                <w:shd w:val="clear" w:color="auto" w:fill="FFFF00"/>
+              </w:rPr>
+            </w:pPr>
+            <w:r>
+              <w:rPr>
+                <w:shd w:val="clear" w:color="auto" w:fill="FFFF00"/>
+              </w:rPr>
+              <w:t>Klasse</w:t>
+            </w:r>
+          </w:p>
+        </w:tc>
+        <w:tc>
+          <w:tcPr>
+            <w:tcW w:w="3828" w:type="dxa"/>
+            <w:tcBorders>
+              <w:top w:val="single" w:sz="4" w:space="0" w:color="000000"/>
+              <w:left w:val="single" w:sz="4" w:space="0" w:color="000000"/>
+              <w:bottom w:val="single" w:sz="4" w:space="0" w:color="000000"/>
+              <w:right w:val="single" w:sz="4" w:space="0" w:color="000000"/>
+            </w:tcBorders>
+            <w:shd w:val="clear" w:color="auto" w:fill="auto"/>
+            <w:tcMar>
+              <w:top w:w="0" w:type="dxa"/>
+              <w:left w:w="108" w:type="dxa"/>
+              <w:bottom w:w="0" w:type="dxa"/>
+              <w:right w:w="108" w:type="dxa"/>
+            </w:tcMar>
+          </w:tcPr>
+          <w:p>
+            <w:pPr>
+              <w:pStyle w:val="Standaard1"/>
+              <w:tabs>
+                <w:tab w:val="left" w:pos="6105"/>
+              </w:tabs>
+              <w:spacing w:after="0" w:line="240" w:lineRule="auto"/>
+              <w:rPr>
+                <w:shd w:val="clear" w:color="auto" w:fill="FFFF00"/>
+              </w:rPr>
+            </w:pPr>
+            <w:r>
+              <w:rPr>
+                <w:shd w:val="clear" w:color="auto" w:fill="FFFF00"/>
+              </w:rPr>
+              <w:t xml:space="preserve">Hier gaan we alles met betrekking tot een gerecht. </w:t>
+            </w:r>
+          </w:p>
+        </w:tc>
+      </w:tr>
+      <w:tr>
+        <w:tc>
+          <w:tcPr>
+            <w:tcW w:w="2405" w:type="dxa"/>
+            <w:tcBorders>
+              <w:top w:val="single" w:sz="4" w:space="0" w:color="000000"/>
+              <w:left w:val="single" w:sz="4" w:space="0" w:color="000000"/>
+              <w:bottom w:val="single" w:sz="4" w:space="0" w:color="000000"/>
+              <w:right w:val="single" w:sz="4" w:space="0" w:color="000000"/>
+            </w:tcBorders>
+            <w:shd w:val="clear" w:color="auto" w:fill="auto"/>
+            <w:tcMar>
+              <w:top w:w="0" w:type="dxa"/>
+              <w:left w:w="108" w:type="dxa"/>
+              <w:bottom w:w="0" w:type="dxa"/>
+              <w:right w:w="108" w:type="dxa"/>
+            </w:tcMar>
+          </w:tcPr>
+          <w:p>
+            <w:pPr>
+              <w:pStyle w:val="Standaard1"/>
+              <w:tabs>
+                <w:tab w:val="left" w:pos="6105"/>
+              </w:tabs>
+              <w:spacing w:after="0" w:line="240" w:lineRule="auto"/>
+            </w:pPr>
+            <w:r>
+              <w:t>Menu</w:t>
+            </w:r>
+          </w:p>
+        </w:tc>
+        <w:tc>
+          <w:tcPr>
+            <w:tcW w:w="2126" w:type="dxa"/>
+            <w:tcBorders>
+              <w:top w:val="single" w:sz="4" w:space="0" w:color="000000"/>
+              <w:left w:val="single" w:sz="4" w:space="0" w:color="000000"/>
+              <w:bottom w:val="single" w:sz="4" w:space="0" w:color="000000"/>
+              <w:right w:val="single" w:sz="4" w:space="0" w:color="000000"/>
+            </w:tcBorders>
+            <w:shd w:val="clear" w:color="auto" w:fill="auto"/>
+            <w:tcMar>
+              <w:top w:w="0" w:type="dxa"/>
+              <w:left w:w="108" w:type="dxa"/>
+              <w:bottom w:w="0" w:type="dxa"/>
+              <w:right w:w="108" w:type="dxa"/>
+            </w:tcMar>
+          </w:tcPr>
+          <w:p>
+            <w:pPr>
+              <w:pStyle w:val="Standaard1"/>
+              <w:tabs>
+                <w:tab w:val="left" w:pos="6105"/>
+              </w:tabs>
+              <w:spacing w:after="0" w:line="240" w:lineRule="auto"/>
+            </w:pPr>
+            <w:r>
+              <w:t xml:space="preserve">Attribuut </w:t>
+            </w:r>
+          </w:p>
+        </w:tc>
+        <w:tc>
+          <w:tcPr>
+            <w:tcW w:w="3828" w:type="dxa"/>
+            <w:tcBorders>
+              <w:top w:val="single" w:sz="4" w:space="0" w:color="000000"/>
+              <w:left w:val="single" w:sz="4" w:space="0" w:color="000000"/>
+              <w:bottom w:val="single" w:sz="4" w:space="0" w:color="000000"/>
+              <w:right w:val="single" w:sz="4" w:space="0" w:color="000000"/>
+            </w:tcBorders>
+            <w:shd w:val="clear" w:color="auto" w:fill="auto"/>
+            <w:tcMar>
+              <w:top w:w="0" w:type="dxa"/>
+              <w:left w:w="108" w:type="dxa"/>
+              <w:bottom w:w="0" w:type="dxa"/>
+              <w:right w:w="108" w:type="dxa"/>
+            </w:tcMar>
+          </w:tcPr>
+          <w:p>
+            <w:pPr>
+              <w:pStyle w:val="Standaard1"/>
+              <w:tabs>
+                <w:tab w:val="left" w:pos="6105"/>
+              </w:tabs>
+              <w:spacing w:after="0" w:line="240" w:lineRule="auto"/>
+            </w:pPr>
+          </w:p>
+        </w:tc>
+      </w:tr>
+      <w:tr>
+        <w:tc>
+          <w:tcPr>
+            <w:tcW w:w="2405" w:type="dxa"/>
+            <w:tcBorders>
+              <w:top w:val="single" w:sz="4" w:space="0" w:color="000000"/>
+              <w:left w:val="single" w:sz="4" w:space="0" w:color="000000"/>
+              <w:bottom w:val="single" w:sz="4" w:space="0" w:color="000000"/>
+              <w:right w:val="single" w:sz="4" w:space="0" w:color="000000"/>
+            </w:tcBorders>
+            <w:shd w:val="clear" w:color="auto" w:fill="auto"/>
+            <w:tcMar>
+              <w:top w:w="0" w:type="dxa"/>
+              <w:left w:w="108" w:type="dxa"/>
+              <w:bottom w:w="0" w:type="dxa"/>
+              <w:right w:w="108" w:type="dxa"/>
+            </w:tcMar>
+          </w:tcPr>
+          <w:p>
+            <w:pPr>
+              <w:pStyle w:val="Standaard1"/>
+              <w:tabs>
+                <w:tab w:val="left" w:pos="6105"/>
+              </w:tabs>
+              <w:spacing w:after="0" w:line="240" w:lineRule="auto"/>
+            </w:pPr>
+            <w:r>
+              <w:t>Recepten</w:t>
+            </w:r>
+          </w:p>
+        </w:tc>
+        <w:tc>
+          <w:tcPr>
+            <w:tcW w:w="2126" w:type="dxa"/>
+            <w:tcBorders>
+              <w:top w:val="single" w:sz="4" w:space="0" w:color="000000"/>
+              <w:left w:val="single" w:sz="4" w:space="0" w:color="000000"/>
+              <w:bottom w:val="single" w:sz="4" w:space="0" w:color="000000"/>
+              <w:right w:val="single" w:sz="4" w:space="0" w:color="000000"/>
+            </w:tcBorders>
+            <w:shd w:val="clear" w:color="auto" w:fill="auto"/>
+            <w:tcMar>
+              <w:top w:w="0" w:type="dxa"/>
+              <w:left w:w="108" w:type="dxa"/>
+              <w:bottom w:w="0" w:type="dxa"/>
+              <w:right w:w="108" w:type="dxa"/>
+            </w:tcMar>
+          </w:tcPr>
+          <w:p>
+            <w:pPr>
+              <w:pStyle w:val="Standaard1"/>
+              <w:tabs>
+                <w:tab w:val="left" w:pos="6105"/>
+              </w:tabs>
+              <w:spacing w:after="0" w:line="240" w:lineRule="auto"/>
+            </w:pPr>
+            <w:r>
+              <w:t>Te vaag</w:t>
+            </w:r>
+          </w:p>
+        </w:tc>
+        <w:tc>
+          <w:tcPr>
+            <w:tcW w:w="3828" w:type="dxa"/>
+            <w:tcBorders>
+              <w:top w:val="single" w:sz="4" w:space="0" w:color="000000"/>
+              <w:left w:val="single" w:sz="4" w:space="0" w:color="000000"/>
+              <w:bottom w:val="single" w:sz="4" w:space="0" w:color="000000"/>
+              <w:right w:val="single" w:sz="4" w:space="0" w:color="000000"/>
+            </w:tcBorders>
+            <w:shd w:val="clear" w:color="auto" w:fill="auto"/>
+            <w:tcMar>
+              <w:top w:w="0" w:type="dxa"/>
+              <w:left w:w="108" w:type="dxa"/>
+              <w:bottom w:w="0" w:type="dxa"/>
+              <w:right w:w="108" w:type="dxa"/>
+            </w:tcMar>
+          </w:tcPr>
+          <w:p>
+            <w:pPr>
+              <w:pStyle w:val="Standaard1"/>
+              <w:tabs>
+                <w:tab w:val="left" w:pos="6105"/>
+              </w:tabs>
+              <w:spacing w:after="0" w:line="240" w:lineRule="auto"/>
+            </w:pPr>
+          </w:p>
+        </w:tc>
+      </w:tr>
+      <w:tr>
+        <w:tc>
+          <w:tcPr>
+            <w:tcW w:w="2405" w:type="dxa"/>
+            <w:tcBorders>
+              <w:top w:val="single" w:sz="4" w:space="0" w:color="000000"/>
+              <w:left w:val="single" w:sz="4" w:space="0" w:color="000000"/>
+              <w:bottom w:val="single" w:sz="4" w:space="0" w:color="000000"/>
+              <w:right w:val="single" w:sz="4" w:space="0" w:color="000000"/>
+            </w:tcBorders>
+            <w:shd w:val="clear" w:color="auto" w:fill="auto"/>
+            <w:tcMar>
+              <w:top w:w="0" w:type="dxa"/>
+              <w:left w:w="108" w:type="dxa"/>
+              <w:bottom w:w="0" w:type="dxa"/>
+              <w:right w:w="108" w:type="dxa"/>
+            </w:tcMar>
+          </w:tcPr>
+          <w:p>
+            <w:pPr>
+              <w:pStyle w:val="Standaard1"/>
+              <w:tabs>
+                <w:tab w:val="left" w:pos="6105"/>
+              </w:tabs>
+              <w:spacing w:after="0" w:line="240" w:lineRule="auto"/>
+            </w:pPr>
+            <w:r>
+              <w:t>Categorie</w:t>
+            </w:r>
+          </w:p>
+        </w:tc>
+        <w:tc>
+          <w:tcPr>
+            <w:tcW w:w="2126" w:type="dxa"/>
+            <w:tcBorders>
+              <w:top w:val="single" w:sz="4" w:space="0" w:color="000000"/>
+              <w:left w:val="single" w:sz="4" w:space="0" w:color="000000"/>
+              <w:bottom w:val="single" w:sz="4" w:space="0" w:color="000000"/>
+              <w:right w:val="single" w:sz="4" w:space="0" w:color="000000"/>
+            </w:tcBorders>
+            <w:shd w:val="clear" w:color="auto" w:fill="auto"/>
+            <w:tcMar>
+              <w:top w:w="0" w:type="dxa"/>
+              <w:left w:w="108" w:type="dxa"/>
+              <w:bottom w:w="0" w:type="dxa"/>
+              <w:right w:w="108" w:type="dxa"/>
+            </w:tcMar>
+          </w:tcPr>
+          <w:p>
+            <w:pPr>
+              <w:pStyle w:val="Standaard1"/>
+              <w:tabs>
+                <w:tab w:val="left" w:pos="6105"/>
+              </w:tabs>
+              <w:spacing w:after="0" w:line="240" w:lineRule="auto"/>
+            </w:pPr>
+            <w:r>
+              <w:t>Enum</w:t>
+            </w:r>
+          </w:p>
+        </w:tc>
+        <w:tc>
+          <w:tcPr>
+            <w:tcW w:w="3828" w:type="dxa"/>
+            <w:tcBorders>
+              <w:top w:val="single" w:sz="4" w:space="0" w:color="000000"/>
+              <w:left w:val="single" w:sz="4" w:space="0" w:color="000000"/>
+              <w:bottom w:val="single" w:sz="4" w:space="0" w:color="000000"/>
+              <w:right w:val="single" w:sz="4" w:space="0" w:color="000000"/>
+            </w:tcBorders>
+            <w:shd w:val="clear" w:color="auto" w:fill="auto"/>
+            <w:tcMar>
+              <w:top w:w="0" w:type="dxa"/>
+              <w:left w:w="108" w:type="dxa"/>
+              <w:bottom w:w="0" w:type="dxa"/>
+              <w:right w:w="108" w:type="dxa"/>
+            </w:tcMar>
+          </w:tcPr>
+          <w:p>
+            <w:pPr>
+              <w:pStyle w:val="Standaard1"/>
+              <w:tabs>
+                <w:tab w:val="left" w:pos="6105"/>
+              </w:tabs>
+              <w:spacing w:after="0" w:line="240" w:lineRule="auto"/>
+            </w:pPr>
+          </w:p>
+        </w:tc>
+      </w:tr>
+      <w:tr>
+        <w:tc>
+          <w:tcPr>
+            <w:tcW w:w="2405" w:type="dxa"/>
+            <w:tcBorders>
+              <w:top w:val="single" w:sz="4" w:space="0" w:color="000000"/>
+              <w:left w:val="single" w:sz="4" w:space="0" w:color="000000"/>
+              <w:bottom w:val="single" w:sz="4" w:space="0" w:color="000000"/>
+              <w:right w:val="single" w:sz="4" w:space="0" w:color="000000"/>
+            </w:tcBorders>
+            <w:shd w:val="clear" w:color="auto" w:fill="auto"/>
+            <w:tcMar>
+              <w:top w:w="0" w:type="dxa"/>
+              <w:left w:w="108" w:type="dxa"/>
+              <w:bottom w:w="0" w:type="dxa"/>
+              <w:right w:w="108" w:type="dxa"/>
+            </w:tcMar>
+          </w:tcPr>
+          <w:p>
+            <w:pPr>
+              <w:pStyle w:val="Standaard1"/>
+              <w:tabs>
+                <w:tab w:val="left" w:pos="6105"/>
+              </w:tabs>
+              <w:spacing w:after="0" w:line="240" w:lineRule="auto"/>
+              <w:rPr>
+                <w:shd w:val="clear" w:color="auto" w:fill="FFFF00"/>
+              </w:rPr>
+            </w:pPr>
+            <w:r>
+              <w:rPr>
+                <w:shd w:val="clear" w:color="auto" w:fill="FFFF00"/>
+              </w:rPr>
+              <w:t>Kookwekker</w:t>
+            </w:r>
+          </w:p>
+        </w:tc>
+        <w:tc>
+          <w:tcPr>
+            <w:tcW w:w="2126" w:type="dxa"/>
+            <w:tcBorders>
+              <w:top w:val="single" w:sz="4" w:space="0" w:color="000000"/>
+              <w:left w:val="single" w:sz="4" w:space="0" w:color="000000"/>
+              <w:bottom w:val="single" w:sz="4" w:space="0" w:color="000000"/>
+              <w:right w:val="single" w:sz="4" w:space="0" w:color="000000"/>
+            </w:tcBorders>
+            <w:shd w:val="clear" w:color="auto" w:fill="auto"/>
+            <w:tcMar>
+              <w:top w:w="0" w:type="dxa"/>
+              <w:left w:w="108" w:type="dxa"/>
+              <w:bottom w:w="0" w:type="dxa"/>
+              <w:right w:w="108" w:type="dxa"/>
+            </w:tcMar>
+          </w:tcPr>
+          <w:p>
+            <w:pPr>
+              <w:pStyle w:val="Standaard1"/>
+              <w:tabs>
+                <w:tab w:val="left" w:pos="6105"/>
+              </w:tabs>
+              <w:spacing w:after="0" w:line="240" w:lineRule="auto"/>
+              <w:rPr>
+                <w:shd w:val="clear" w:color="auto" w:fill="FFFF00"/>
+              </w:rPr>
+            </w:pPr>
+            <w:r>
+              <w:rPr>
+                <w:shd w:val="clear" w:color="auto" w:fill="FFFF00"/>
+              </w:rPr>
+              <w:t>Klasse</w:t>
+            </w:r>
+          </w:p>
+        </w:tc>
+        <w:tc>
+          <w:tcPr>
+            <w:tcW w:w="3828" w:type="dxa"/>
+            <w:tcBorders>
+              <w:top w:val="single" w:sz="4" w:space="0" w:color="000000"/>
+              <w:left w:val="single" w:sz="4" w:space="0" w:color="000000"/>
+              <w:bottom w:val="single" w:sz="4" w:space="0" w:color="000000"/>
+              <w:right w:val="single" w:sz="4" w:space="0" w:color="000000"/>
+            </w:tcBorders>
+            <w:shd w:val="clear" w:color="auto" w:fill="auto"/>
+            <w:tcMar>
+              <w:top w:w="0" w:type="dxa"/>
+              <w:left w:w="108" w:type="dxa"/>
+              <w:bottom w:w="0" w:type="dxa"/>
+              <w:right w:w="108" w:type="dxa"/>
+            </w:tcMar>
+          </w:tcPr>
+          <w:p>
+            <w:pPr>
+              <w:pStyle w:val="Standaard1"/>
+              <w:tabs>
+                <w:tab w:val="left" w:pos="6105"/>
+              </w:tabs>
+              <w:spacing w:after="0" w:line="240" w:lineRule="auto"/>
+              <w:rPr>
+                <w:shd w:val="clear" w:color="auto" w:fill="FFFF00"/>
+              </w:rPr>
+            </w:pPr>
+            <w:r>
+              <w:rPr>
+                <w:shd w:val="clear" w:color="auto" w:fill="FFFF00"/>
+              </w:rPr>
+              <w:t xml:space="preserve">Hier komt alles met betrekking tot het alarm in. </w:t>
+            </w:r>
+          </w:p>
+        </w:tc>
+      </w:tr>
+      <w:tr>
+        <w:tc>
+          <w:tcPr>
+            <w:tcW w:w="2405" w:type="dxa"/>
+            <w:tcBorders>
+              <w:top w:val="single" w:sz="4" w:space="0" w:color="000000"/>
+              <w:left w:val="single" w:sz="4" w:space="0" w:color="000000"/>
+              <w:bottom w:val="single" w:sz="4" w:space="0" w:color="000000"/>
+              <w:right w:val="single" w:sz="4" w:space="0" w:color="000000"/>
+            </w:tcBorders>
+            <w:shd w:val="clear" w:color="auto" w:fill="auto"/>
+            <w:tcMar>
+              <w:top w:w="0" w:type="dxa"/>
+              <w:left w:w="108" w:type="dxa"/>
+              <w:bottom w:w="0" w:type="dxa"/>
+              <w:right w:w="108" w:type="dxa"/>
+            </w:tcMar>
+          </w:tcPr>
+          <w:p>
+            <w:pPr>
+              <w:pStyle w:val="Standaard1"/>
+              <w:tabs>
+                <w:tab w:val="left" w:pos="6105"/>
+              </w:tabs>
+              <w:spacing w:after="0" w:line="240" w:lineRule="auto"/>
+            </w:pPr>
+            <w:r>
+              <w:t>Telefoon</w:t>
+            </w:r>
+          </w:p>
+        </w:tc>
+        <w:tc>
+          <w:tcPr>
+            <w:tcW w:w="2126" w:type="dxa"/>
+            <w:tcBorders>
+              <w:top w:val="single" w:sz="4" w:space="0" w:color="000000"/>
+              <w:left w:val="single" w:sz="4" w:space="0" w:color="000000"/>
+              <w:bottom w:val="single" w:sz="4" w:space="0" w:color="000000"/>
+              <w:right w:val="single" w:sz="4" w:space="0" w:color="000000"/>
+            </w:tcBorders>
+            <w:shd w:val="clear" w:color="auto" w:fill="auto"/>
+            <w:tcMar>
+              <w:top w:w="0" w:type="dxa"/>
+              <w:left w:w="108" w:type="dxa"/>
+              <w:bottom w:w="0" w:type="dxa"/>
+              <w:right w:w="108" w:type="dxa"/>
+            </w:tcMar>
+          </w:tcPr>
+          <w:p>
+            <w:pPr>
+              <w:pStyle w:val="Standaard1"/>
+              <w:tabs>
+                <w:tab w:val="left" w:pos="6105"/>
+              </w:tabs>
+              <w:spacing w:after="0" w:line="240" w:lineRule="auto"/>
+            </w:pPr>
+            <w:r>
+              <w:t>Te vaag</w:t>
+            </w:r>
+          </w:p>
+        </w:tc>
+        <w:tc>
+          <w:tcPr>
+            <w:tcW w:w="3828" w:type="dxa"/>
+            <w:tcBorders>
+              <w:top w:val="single" w:sz="4" w:space="0" w:color="000000"/>
+              <w:left w:val="single" w:sz="4" w:space="0" w:color="000000"/>
+              <w:bottom w:val="single" w:sz="4" w:space="0" w:color="000000"/>
+              <w:right w:val="single" w:sz="4" w:space="0" w:color="000000"/>
+            </w:tcBorders>
+            <w:shd w:val="clear" w:color="auto" w:fill="auto"/>
+            <w:tcMar>
+              <w:top w:w="0" w:type="dxa"/>
+              <w:left w:w="108" w:type="dxa"/>
+              <w:bottom w:w="0" w:type="dxa"/>
+              <w:right w:w="108" w:type="dxa"/>
+            </w:tcMar>
+          </w:tcPr>
+          <w:p>
+            <w:pPr>
+              <w:pStyle w:val="Standaard1"/>
+              <w:tabs>
+                <w:tab w:val="left" w:pos="6105"/>
+              </w:tabs>
+              <w:spacing w:after="0" w:line="240" w:lineRule="auto"/>
+            </w:pPr>
+          </w:p>
+        </w:tc>
+      </w:tr>
+      <w:tr>
+        <w:tc>
+          <w:tcPr>
+            <w:tcW w:w="2405" w:type="dxa"/>
+            <w:tcBorders>
+              <w:top w:val="single" w:sz="4" w:space="0" w:color="000000"/>
+              <w:left w:val="single" w:sz="4" w:space="0" w:color="000000"/>
+              <w:bottom w:val="single" w:sz="4" w:space="0" w:color="000000"/>
+              <w:right w:val="single" w:sz="4" w:space="0" w:color="000000"/>
+            </w:tcBorders>
+            <w:shd w:val="clear" w:color="auto" w:fill="auto"/>
+            <w:tcMar>
+              <w:top w:w="0" w:type="dxa"/>
+              <w:left w:w="108" w:type="dxa"/>
+              <w:bottom w:w="0" w:type="dxa"/>
+              <w:right w:w="108" w:type="dxa"/>
+            </w:tcMar>
+          </w:tcPr>
+          <w:p>
+            <w:pPr>
+              <w:pStyle w:val="Standaard1"/>
+              <w:tabs>
+                <w:tab w:val="left" w:pos="6105"/>
+              </w:tabs>
+              <w:spacing w:after="0" w:line="240" w:lineRule="auto"/>
+            </w:pPr>
+            <w:r>
+              <w:t>Applicatie</w:t>
+            </w:r>
+          </w:p>
+        </w:tc>
+        <w:tc>
+          <w:tcPr>
+            <w:tcW w:w="2126" w:type="dxa"/>
+            <w:tcBorders>
+              <w:top w:val="single" w:sz="4" w:space="0" w:color="000000"/>
+              <w:left w:val="single" w:sz="4" w:space="0" w:color="000000"/>
+              <w:bottom w:val="single" w:sz="4" w:space="0" w:color="000000"/>
+              <w:right w:val="single" w:sz="4" w:space="0" w:color="000000"/>
+            </w:tcBorders>
+            <w:shd w:val="clear" w:color="auto" w:fill="auto"/>
+            <w:tcMar>
+              <w:top w:w="0" w:type="dxa"/>
+              <w:left w:w="108" w:type="dxa"/>
+              <w:bottom w:w="0" w:type="dxa"/>
+              <w:right w:w="108" w:type="dxa"/>
+            </w:tcMar>
+          </w:tcPr>
+          <w:p>
+            <w:pPr>
+              <w:pStyle w:val="Standaard1"/>
+              <w:tabs>
+                <w:tab w:val="left" w:pos="6105"/>
+              </w:tabs>
+              <w:spacing w:after="0" w:line="240" w:lineRule="auto"/>
+            </w:pPr>
+            <w:r>
+              <w:t>Te vaag</w:t>
+            </w:r>
+          </w:p>
+        </w:tc>
+        <w:tc>
+          <w:tcPr>
+            <w:tcW w:w="3828" w:type="dxa"/>
+            <w:tcBorders>
+              <w:top w:val="single" w:sz="4" w:space="0" w:color="000000"/>
+              <w:left w:val="single" w:sz="4" w:space="0" w:color="000000"/>
+              <w:bottom w:val="single" w:sz="4" w:space="0" w:color="000000"/>
+              <w:right w:val="single" w:sz="4" w:space="0" w:color="000000"/>
+            </w:tcBorders>
+            <w:shd w:val="clear" w:color="auto" w:fill="auto"/>
+            <w:tcMar>
+              <w:top w:w="0" w:type="dxa"/>
+              <w:left w:w="108" w:type="dxa"/>
+              <w:bottom w:w="0" w:type="dxa"/>
+              <w:right w:w="108" w:type="dxa"/>
+            </w:tcMar>
+          </w:tcPr>
+          <w:p>
+            <w:pPr>
+              <w:pStyle w:val="Standaard1"/>
+              <w:tabs>
+                <w:tab w:val="left" w:pos="6105"/>
+              </w:tabs>
+              <w:spacing w:after="0" w:line="240" w:lineRule="auto"/>
+            </w:pPr>
+          </w:p>
+        </w:tc>
+      </w:tr>
+      <w:tr>
+        <w:tc>
+          <w:tcPr>
+            <w:tcW w:w="2405" w:type="dxa"/>
+            <w:tcBorders>
+              <w:top w:val="single" w:sz="4" w:space="0" w:color="000000"/>
+              <w:left w:val="single" w:sz="4" w:space="0" w:color="000000"/>
+              <w:bottom w:val="single" w:sz="4" w:space="0" w:color="000000"/>
+              <w:right w:val="single" w:sz="4" w:space="0" w:color="000000"/>
+            </w:tcBorders>
+            <w:shd w:val="clear" w:color="auto" w:fill="auto"/>
+            <w:tcMar>
+              <w:top w:w="0" w:type="dxa"/>
+              <w:left w:w="108" w:type="dxa"/>
+              <w:bottom w:w="0" w:type="dxa"/>
+              <w:right w:w="108" w:type="dxa"/>
+            </w:tcMar>
+          </w:tcPr>
+          <w:p>
+            <w:pPr>
+              <w:pStyle w:val="Standaard1"/>
+              <w:tabs>
+                <w:tab w:val="left" w:pos="6105"/>
+              </w:tabs>
+              <w:spacing w:after="0" w:line="240" w:lineRule="auto"/>
+            </w:pPr>
+            <w:r>
+              <w:t>Timer</w:t>
+            </w:r>
+          </w:p>
+        </w:tc>
+        <w:tc>
+          <w:tcPr>
+            <w:tcW w:w="2126" w:type="dxa"/>
+            <w:tcBorders>
+              <w:top w:val="single" w:sz="4" w:space="0" w:color="000000"/>
+              <w:left w:val="single" w:sz="4" w:space="0" w:color="000000"/>
+              <w:bottom w:val="single" w:sz="4" w:space="0" w:color="000000"/>
+              <w:right w:val="single" w:sz="4" w:space="0" w:color="000000"/>
+            </w:tcBorders>
+            <w:shd w:val="clear" w:color="auto" w:fill="auto"/>
+            <w:tcMar>
+              <w:top w:w="0" w:type="dxa"/>
+              <w:left w:w="108" w:type="dxa"/>
+              <w:bottom w:w="0" w:type="dxa"/>
+              <w:right w:w="108" w:type="dxa"/>
+            </w:tcMar>
+          </w:tcPr>
+          <w:p>
+            <w:pPr>
+              <w:pStyle w:val="Standaard1"/>
+              <w:tabs>
+                <w:tab w:val="left" w:pos="6105"/>
+              </w:tabs>
+              <w:spacing w:after="0" w:line="240" w:lineRule="auto"/>
+            </w:pPr>
+            <w:r>
+              <w:t>Attribuut</w:t>
+            </w:r>
+          </w:p>
+        </w:tc>
+        <w:tc>
+          <w:tcPr>
+            <w:tcW w:w="3828" w:type="dxa"/>
+            <w:tcBorders>
+              <w:top w:val="single" w:sz="4" w:space="0" w:color="000000"/>
+              <w:left w:val="single" w:sz="4" w:space="0" w:color="000000"/>
+              <w:bottom w:val="single" w:sz="4" w:space="0" w:color="000000"/>
+              <w:right w:val="single" w:sz="4" w:space="0" w:color="000000"/>
+            </w:tcBorders>
+            <w:shd w:val="clear" w:color="auto" w:fill="auto"/>
+            <w:tcMar>
+              <w:top w:w="0" w:type="dxa"/>
+              <w:left w:w="108" w:type="dxa"/>
+              <w:bottom w:w="0" w:type="dxa"/>
+              <w:right w:w="108" w:type="dxa"/>
+            </w:tcMar>
+          </w:tcPr>
+          <w:p>
+            <w:pPr>
+              <w:pStyle w:val="Standaard1"/>
+              <w:tabs>
+                <w:tab w:val="left" w:pos="6105"/>
+              </w:tabs>
+              <w:spacing w:after="0" w:line="240" w:lineRule="auto"/>
+            </w:pPr>
+            <w:r>
+              <w:t>In dit attribuut kan alle data van de timer uit gehaald worden van de database.</w:t>
+            </w:r>
+          </w:p>
+        </w:tc>
+      </w:tr>
+      <w:tr>
+        <w:tc>
+          <w:tcPr>
+            <w:tcW w:w="2405" w:type="dxa"/>
+            <w:tcBorders>
+              <w:top w:val="single" w:sz="4" w:space="0" w:color="000000"/>
+              <w:left w:val="single" w:sz="4" w:space="0" w:color="000000"/>
+              <w:bottom w:val="single" w:sz="4" w:space="0" w:color="000000"/>
+              <w:right w:val="single" w:sz="4" w:space="0" w:color="000000"/>
+            </w:tcBorders>
+            <w:shd w:val="clear" w:color="auto" w:fill="auto"/>
+            <w:tcMar>
+              <w:top w:w="0" w:type="dxa"/>
+              <w:left w:w="108" w:type="dxa"/>
+              <w:bottom w:w="0" w:type="dxa"/>
+              <w:right w:w="108" w:type="dxa"/>
+            </w:tcMar>
+          </w:tcPr>
+          <w:p>
+            <w:pPr>
+              <w:pStyle w:val="Standaard1"/>
+              <w:tabs>
+                <w:tab w:val="left" w:pos="6105"/>
+              </w:tabs>
+              <w:spacing w:after="0" w:line="240" w:lineRule="auto"/>
+            </w:pPr>
+            <w:r>
+              <w:t>Beschrijving</w:t>
+            </w:r>
+          </w:p>
+        </w:tc>
+        <w:tc>
+          <w:tcPr>
+            <w:tcW w:w="2126" w:type="dxa"/>
+            <w:tcBorders>
+              <w:top w:val="single" w:sz="4" w:space="0" w:color="000000"/>
+              <w:left w:val="single" w:sz="4" w:space="0" w:color="000000"/>
+              <w:bottom w:val="single" w:sz="4" w:space="0" w:color="000000"/>
+              <w:right w:val="single" w:sz="4" w:space="0" w:color="000000"/>
+            </w:tcBorders>
+            <w:shd w:val="clear" w:color="auto" w:fill="auto"/>
+            <w:tcMar>
+              <w:top w:w="0" w:type="dxa"/>
+              <w:left w:w="108" w:type="dxa"/>
+              <w:bottom w:w="0" w:type="dxa"/>
+              <w:right w:w="108" w:type="dxa"/>
+            </w:tcMar>
+          </w:tcPr>
+          <w:p>
+            <w:pPr>
+              <w:pStyle w:val="Standaard1"/>
+              <w:tabs>
+                <w:tab w:val="left" w:pos="6105"/>
+              </w:tabs>
+              <w:spacing w:after="0" w:line="240" w:lineRule="auto"/>
+            </w:pPr>
+            <w:r>
+              <w:t>Attribuut</w:t>
+            </w:r>
+          </w:p>
+        </w:tc>
+        <w:tc>
+          <w:tcPr>
+            <w:tcW w:w="3828" w:type="dxa"/>
+            <w:tcBorders>
+              <w:top w:val="single" w:sz="4" w:space="0" w:color="000000"/>
+              <w:left w:val="single" w:sz="4" w:space="0" w:color="000000"/>
+              <w:bottom w:val="single" w:sz="4" w:space="0" w:color="000000"/>
+              <w:right w:val="single" w:sz="4" w:space="0" w:color="000000"/>
+            </w:tcBorders>
+            <w:shd w:val="clear" w:color="auto" w:fill="auto"/>
+            <w:tcMar>
+              <w:top w:w="0" w:type="dxa"/>
+              <w:left w:w="108" w:type="dxa"/>
+              <w:bottom w:w="0" w:type="dxa"/>
+              <w:right w:w="108" w:type="dxa"/>
+            </w:tcMar>
+          </w:tcPr>
+          <w:p>
+            <w:pPr>
+              <w:pStyle w:val="Standaard1"/>
+              <w:tabs>
+                <w:tab w:val="left" w:pos="6105"/>
+              </w:tabs>
+              <w:spacing w:after="0" w:line="240" w:lineRule="auto"/>
+            </w:pPr>
+          </w:p>
+        </w:tc>
+      </w:tr>
+    </w:tbl>
+    <w:p>
+      <w:pPr>
+        <w:pStyle w:val="Standaard1"/>
+        <w:tabs>
+          <w:tab w:val="left" w:pos="6105"/>
+        </w:tabs>
+      </w:pPr>
+      <w:r>
+        <w:tab/>
+      </w:r>
+    </w:p>
     <w:p>
       <w:pPr>
         <w:rPr>
@@ -1179,8 +3889,6 @@
         </w:rPr>
       </w:pPr>
       <w:bookmarkStart w:id="3" w:name="_GoBack"/>
-      <w:bookmarkEnd w:id="0"/>
-      <w:bookmarkEnd w:id="1"/>
       <w:bookmarkEnd w:id="3"/>
     </w:p>
     <w:sectPr>
@@ -1198,7 +3906,7 @@
 </file>
 
 <file path=word/endnotes.xml><?xml version="1.0" encoding="utf-8"?>
-<w:endnotes xmlns:ve="http://schemas.openxmlformats.org/markup-compatibility/2006" xmlns:o="urn:schemas-microsoft-com:office:office" xmlns:r="http://schemas.openxmlformats.org/officeDocument/2006/relationships" xmlns:m="http://schemas.openxmlformats.org/officeDocument/2006/math" xmlns:v="urn:schemas-microsoft-com:vml" xmlns:wp="http://schemas.openxmlformats.org/drawingml/2006/wordprocessingDrawing" xmlns:w10="urn:schemas-microsoft-com:office:word" xmlns:w="http://schemas.openxmlformats.org/wordprocessingml/2006/main" xmlns:wne="http://schemas.microsoft.com/office/word/2006/wordml">
+<w:endnotes xmlns:wpc="http://schemas.microsoft.com/office/word/2010/wordprocessingCanvas" xmlns:cx="http://schemas.microsoft.com/office/drawing/2014/chartex" xmlns:mc="http://schemas.openxmlformats.org/markup-compatibility/2006" xmlns:o="urn:schemas-microsoft-com:office:office" xmlns:r="http://schemas.openxmlformats.org/officeDocument/2006/relationships" xmlns:m="http://schemas.openxmlformats.org/officeDocument/2006/math" xmlns:v="urn:schemas-microsoft-com:vml" xmlns:wp14="http://schemas.microsoft.com/office/word/2010/wordprocessingDrawing" xmlns:wp="http://schemas.openxmlformats.org/drawingml/2006/wordprocessingDrawing" xmlns:w10="urn:schemas-microsoft-com:office:word" xmlns:w="http://schemas.openxmlformats.org/wordprocessingml/2006/main" xmlns:w14="http://schemas.microsoft.com/office/word/2010/wordml" xmlns:w15="http://schemas.microsoft.com/office/word/2012/wordml" xmlns:w16se="http://schemas.microsoft.com/office/word/2015/wordml/symex" xmlns:wpg="http://schemas.microsoft.com/office/word/2010/wordprocessingGroup" xmlns:wpi="http://schemas.microsoft.com/office/word/2010/wordprocessingInk" xmlns:wne="http://schemas.microsoft.com/office/word/2006/wordml" xmlns:wps="http://schemas.microsoft.com/office/word/2010/wordprocessingShape" mc:Ignorable="w14 w15 w16se wp14">
   <w:endnote w:type="separator" w:id="-1">
     <w:p>
       <w:pPr>
@@ -1223,7 +3931,7 @@
 </file>
 
 <file path=word/footer1.xml><?xml version="1.0" encoding="utf-8"?>
-<w:ftr xmlns:ve="http://schemas.openxmlformats.org/markup-compatibility/2006" xmlns:o="urn:schemas-microsoft-com:office:office" xmlns:r="http://schemas.openxmlformats.org/officeDocument/2006/relationships" xmlns:m="http://schemas.openxmlformats.org/officeDocument/2006/math" xmlns:v="urn:schemas-microsoft-com:vml" xmlns:wp="http://schemas.openxmlformats.org/drawingml/2006/wordprocessingDrawing" xmlns:w10="urn:schemas-microsoft-com:office:word" xmlns:w="http://schemas.openxmlformats.org/wordprocessingml/2006/main" xmlns:wne="http://schemas.microsoft.com/office/word/2006/wordml">
+<w:ftr xmlns:wpc="http://schemas.microsoft.com/office/word/2010/wordprocessingCanvas" xmlns:cx="http://schemas.microsoft.com/office/drawing/2014/chartex" xmlns:mc="http://schemas.openxmlformats.org/markup-compatibility/2006" xmlns:o="urn:schemas-microsoft-com:office:office" xmlns:r="http://schemas.openxmlformats.org/officeDocument/2006/relationships" xmlns:m="http://schemas.openxmlformats.org/officeDocument/2006/math" xmlns:v="urn:schemas-microsoft-com:vml" xmlns:wp14="http://schemas.microsoft.com/office/word/2010/wordprocessingDrawing" xmlns:wp="http://schemas.openxmlformats.org/drawingml/2006/wordprocessingDrawing" xmlns:w10="urn:schemas-microsoft-com:office:word" xmlns:w="http://schemas.openxmlformats.org/wordprocessingml/2006/main" xmlns:w14="http://schemas.microsoft.com/office/word/2010/wordml" xmlns:w15="http://schemas.microsoft.com/office/word/2012/wordml" xmlns:w16se="http://schemas.microsoft.com/office/word/2015/wordml/symex" xmlns:wpg="http://schemas.microsoft.com/office/word/2010/wordprocessingGroup" xmlns:wpi="http://schemas.microsoft.com/office/word/2010/wordprocessingInk" xmlns:wne="http://schemas.microsoft.com/office/word/2006/wordml" xmlns:wps="http://schemas.microsoft.com/office/word/2010/wordprocessingShape" mc:Ignorable="w14 w15 w16se wp14">
   <w:p>
     <w:pPr>
       <w:pStyle w:val="Voettekst"/>
@@ -1243,7 +3951,7 @@
       <w:tblStyle w:val="Tabelraster"/>
       <w:tblW w:w="9973" w:type="dxa"/>
       <w:jc w:val="center"/>
-      <w:tblLook w:val="04A0"/>
+      <w:tblLook w:val="04A0" w:firstRow="1" w:lastRow="0" w:firstColumn="1" w:lastColumn="0" w:noHBand="0" w:noVBand="1"/>
     </w:tblPr>
     <w:tblGrid>
       <w:gridCol w:w="3254"/>
@@ -1512,7 +4220,6 @@
               <w:szCs w:val="20"/>
             </w:rPr>
           </w:pPr>
-          <w:proofErr w:type="spellStart"/>
           <w:r>
             <w:rPr>
               <w:rFonts w:ascii="Century Gothic" w:hAnsi="Century Gothic"/>
@@ -1522,7 +4229,6 @@
             </w:rPr>
             <w:t>SLBer</w:t>
           </w:r>
-          <w:proofErr w:type="spellEnd"/>
           <w:r>
             <w:rPr>
               <w:rFonts w:ascii="Century Gothic" w:hAnsi="Century Gothic"/>
@@ -1549,7 +4255,7 @@
 </file>
 
 <file path=word/footnotes.xml><?xml version="1.0" encoding="utf-8"?>
-<w:footnotes xmlns:ve="http://schemas.openxmlformats.org/markup-compatibility/2006" xmlns:o="urn:schemas-microsoft-com:office:office" xmlns:r="http://schemas.openxmlformats.org/officeDocument/2006/relationships" xmlns:m="http://schemas.openxmlformats.org/officeDocument/2006/math" xmlns:v="urn:schemas-microsoft-com:vml" xmlns:wp="http://schemas.openxmlformats.org/drawingml/2006/wordprocessingDrawing" xmlns:w10="urn:schemas-microsoft-com:office:word" xmlns:w="http://schemas.openxmlformats.org/wordprocessingml/2006/main" xmlns:wne="http://schemas.microsoft.com/office/word/2006/wordml">
+<w:footnotes xmlns:wpc="http://schemas.microsoft.com/office/word/2010/wordprocessingCanvas" xmlns:cx="http://schemas.microsoft.com/office/drawing/2014/chartex" xmlns:mc="http://schemas.openxmlformats.org/markup-compatibility/2006" xmlns:o="urn:schemas-microsoft-com:office:office" xmlns:r="http://schemas.openxmlformats.org/officeDocument/2006/relationships" xmlns:m="http://schemas.openxmlformats.org/officeDocument/2006/math" xmlns:v="urn:schemas-microsoft-com:vml" xmlns:wp14="http://schemas.microsoft.com/office/word/2010/wordprocessingDrawing" xmlns:wp="http://schemas.openxmlformats.org/drawingml/2006/wordprocessingDrawing" xmlns:w10="urn:schemas-microsoft-com:office:word" xmlns:w="http://schemas.openxmlformats.org/wordprocessingml/2006/main" xmlns:w14="http://schemas.microsoft.com/office/word/2010/wordml" xmlns:w15="http://schemas.microsoft.com/office/word/2012/wordml" xmlns:w16se="http://schemas.microsoft.com/office/word/2015/wordml/symex" xmlns:wpg="http://schemas.microsoft.com/office/word/2010/wordprocessingGroup" xmlns:wpi="http://schemas.microsoft.com/office/word/2010/wordprocessingInk" xmlns:wne="http://schemas.microsoft.com/office/word/2006/wordml" xmlns:wps="http://schemas.microsoft.com/office/word/2010/wordprocessingShape" mc:Ignorable="w14 w15 w16se wp14">
   <w:footnote w:type="separator" w:id="-1">
     <w:p>
       <w:pPr>
@@ -1574,7 +4280,7 @@
 </file>
 
 <file path=word/header1.xml><?xml version="1.0" encoding="utf-8"?>
-<w:hdr xmlns:ve="http://schemas.openxmlformats.org/markup-compatibility/2006" xmlns:o="urn:schemas-microsoft-com:office:office" xmlns:r="http://schemas.openxmlformats.org/officeDocument/2006/relationships" xmlns:m="http://schemas.openxmlformats.org/officeDocument/2006/math" xmlns:v="urn:schemas-microsoft-com:vml" xmlns:wp="http://schemas.openxmlformats.org/drawingml/2006/wordprocessingDrawing" xmlns:w10="urn:schemas-microsoft-com:office:word" xmlns:w="http://schemas.openxmlformats.org/wordprocessingml/2006/main" xmlns:wne="http://schemas.microsoft.com/office/word/2006/wordml">
+<w:hdr xmlns:wpc="http://schemas.microsoft.com/office/word/2010/wordprocessingCanvas" xmlns:cx="http://schemas.microsoft.com/office/drawing/2014/chartex" xmlns:mc="http://schemas.openxmlformats.org/markup-compatibility/2006" xmlns:o="urn:schemas-microsoft-com:office:office" xmlns:r="http://schemas.openxmlformats.org/officeDocument/2006/relationships" xmlns:m="http://schemas.openxmlformats.org/officeDocument/2006/math" xmlns:v="urn:schemas-microsoft-com:vml" xmlns:wp14="http://schemas.microsoft.com/office/word/2010/wordprocessingDrawing" xmlns:wp="http://schemas.openxmlformats.org/drawingml/2006/wordprocessingDrawing" xmlns:w10="urn:schemas-microsoft-com:office:word" xmlns:w="http://schemas.openxmlformats.org/wordprocessingml/2006/main" xmlns:w14="http://schemas.microsoft.com/office/word/2010/wordml" xmlns:w15="http://schemas.microsoft.com/office/word/2012/wordml" xmlns:w16se="http://schemas.microsoft.com/office/word/2015/wordml/symex" xmlns:wpg="http://schemas.microsoft.com/office/word/2010/wordprocessingGroup" xmlns:wpi="http://schemas.microsoft.com/office/word/2010/wordprocessingInk" xmlns:wne="http://schemas.microsoft.com/office/word/2006/wordml" xmlns:wps="http://schemas.microsoft.com/office/word/2010/wordprocessingShape" mc:Ignorable="w14 w15 w16se wp14">
   <w:p>
     <w:pPr>
       <w:pStyle w:val="Koptekst"/>
@@ -1594,7 +4300,7 @@
         <w:lang w:val="en-GB" w:eastAsia="en-GB"/>
       </w:rPr>
       <w:pict>
-        <v:rect id="Rectangle 1" o:spid="_x0000_s4097" style="width:44.55pt;height:15.1pt;rotation:180;flip:x;visibility:visible;mso-position-horizontal-relative:char;mso-position-vertical-relative:line" filled="f" fillcolor="#c0504d" stroked="f" strokecolor="#5c83b4" strokeweight="2.25pt">
+        <v:rect id="Rectangle 1" o:spid="_x0000_s2049" style="width:44.55pt;height:15.1pt;rotation:180;flip:x;visibility:visible;mso-left-percent:-10001;mso-top-percent:-10001;mso-position-horizontal:absolute;mso-position-horizontal-relative:char;mso-position-vertical:absolute;mso-position-vertical-relative:line;mso-left-percent:-10001;mso-top-percent:-10001" filled="f" fillcolor="#c0504d" stroked="f" strokecolor="#5c83b4" strokeweight="2.25pt">
           <v:textbox inset=",0,,0">
             <w:txbxContent>
               <w:p>
@@ -1617,7 +4323,7 @@
                   <w:rPr>
                     <w:noProof/>
                   </w:rPr>
-                  <w:t>1</w:t>
+                  <w:t>2</w:t>
                 </w:r>
                 <w:r>
                   <w:rPr>
@@ -1643,7 +4349,7 @@
 </file>
 
 <file path=word/styles.xml><?xml version="1.0" encoding="utf-8"?>
-<w:styles xmlns:r="http://schemas.openxmlformats.org/officeDocument/2006/relationships" xmlns:w="http://schemas.openxmlformats.org/wordprocessingml/2006/main">
+<w:styles xmlns:mc="http://schemas.openxmlformats.org/markup-compatibility/2006" xmlns:r="http://schemas.openxmlformats.org/officeDocument/2006/relationships" xmlns:w="http://schemas.openxmlformats.org/wordprocessingml/2006/main" xmlns:w14="http://schemas.microsoft.com/office/word/2010/wordml" xmlns:w15="http://schemas.microsoft.com/office/word/2012/wordml" xmlns:w16se="http://schemas.microsoft.com/office/word/2015/wordml/symex" mc:Ignorable="w14 w15 w16se">
   <w:docDefaults>
     <w:rPrDefault>
       <w:rPr>
@@ -1659,144 +4365,378 @@
       </w:pPr>
     </w:pPrDefault>
   </w:docDefaults>
-  <w:latentStyles w:defLockedState="0" w:defUIPriority="99" w:defSemiHidden="1" w:defUnhideWhenUsed="1" w:defQFormat="0" w:count="267">
-    <w:lsdException w:name="Normal" w:semiHidden="0" w:uiPriority="0" w:unhideWhenUsed="0" w:qFormat="1"/>
-    <w:lsdException w:name="heading 1" w:semiHidden="0" w:uiPriority="9" w:unhideWhenUsed="0" w:qFormat="1"/>
-    <w:lsdException w:name="heading 2" w:uiPriority="9" w:qFormat="1"/>
-    <w:lsdException w:name="heading 3" w:uiPriority="9" w:qFormat="1"/>
-    <w:lsdException w:name="heading 4" w:uiPriority="9" w:qFormat="1"/>
-    <w:lsdException w:name="heading 5" w:uiPriority="9" w:qFormat="1"/>
-    <w:lsdException w:name="heading 6" w:uiPriority="9" w:qFormat="1"/>
-    <w:lsdException w:name="heading 7" w:uiPriority="9" w:qFormat="1"/>
-    <w:lsdException w:name="heading 8" w:uiPriority="9" w:qFormat="1"/>
-    <w:lsdException w:name="heading 9" w:uiPriority="9" w:qFormat="1"/>
-    <w:lsdException w:name="toc 1" w:uiPriority="39"/>
-    <w:lsdException w:name="toc 2" w:uiPriority="39"/>
-    <w:lsdException w:name="toc 3" w:uiPriority="39"/>
-    <w:lsdException w:name="toc 4" w:uiPriority="39"/>
-    <w:lsdException w:name="toc 5" w:uiPriority="39"/>
-    <w:lsdException w:name="toc 6" w:uiPriority="39"/>
-    <w:lsdException w:name="toc 7" w:uiPriority="39"/>
-    <w:lsdException w:name="toc 8" w:uiPriority="39"/>
-    <w:lsdException w:name="toc 9" w:uiPriority="39"/>
-    <w:lsdException w:name="caption" w:uiPriority="35" w:qFormat="1"/>
-    <w:lsdException w:name="Title" w:semiHidden="0" w:uiPriority="10" w:unhideWhenUsed="0" w:qFormat="1"/>
-    <w:lsdException w:name="Default Paragraph Font" w:uiPriority="1"/>
-    <w:lsdException w:name="Subtitle" w:semiHidden="0" w:uiPriority="11" w:unhideWhenUsed="0" w:qFormat="1"/>
-    <w:lsdException w:name="Strong" w:semiHidden="0" w:uiPriority="22" w:unhideWhenUsed="0" w:qFormat="1"/>
-    <w:lsdException w:name="Emphasis" w:semiHidden="0" w:uiPriority="20" w:unhideWhenUsed="0" w:qFormat="1"/>
-    <w:lsdException w:name="Table Grid" w:semiHidden="0" w:uiPriority="39" w:unhideWhenUsed="0"/>
-    <w:lsdException w:name="Placeholder Text" w:unhideWhenUsed="0"/>
-    <w:lsdException w:name="No Spacing" w:semiHidden="0" w:uiPriority="1" w:unhideWhenUsed="0" w:qFormat="1"/>
-    <w:lsdException w:name="Light Shading" w:semiHidden="0" w:uiPriority="60" w:unhideWhenUsed="0"/>
-    <w:lsdException w:name="Light List" w:semiHidden="0" w:uiPriority="61" w:unhideWhenUsed="0"/>
-    <w:lsdException w:name="Light Grid" w:semiHidden="0" w:uiPriority="62" w:unhideWhenUsed="0"/>
-    <w:lsdException w:name="Medium Shading 1" w:semiHidden="0" w:uiPriority="63" w:unhideWhenUsed="0"/>
-    <w:lsdException w:name="Medium Shading 2" w:semiHidden="0" w:uiPriority="64" w:unhideWhenUsed="0"/>
-    <w:lsdException w:name="Medium List 1" w:semiHidden="0" w:uiPriority="65" w:unhideWhenUsed="0"/>
-    <w:lsdException w:name="Medium List 2" w:semiHidden="0" w:uiPriority="66" w:unhideWhenUsed="0"/>
-    <w:lsdException w:name="Medium Grid 1" w:semiHidden="0" w:uiPriority="67" w:unhideWhenUsed="0"/>
-    <w:lsdException w:name="Medium Grid 2" w:semiHidden="0" w:uiPriority="68" w:unhideWhenUsed="0"/>
-    <w:lsdException w:name="Medium Grid 3" w:semiHidden="0" w:uiPriority="69" w:unhideWhenUsed="0"/>
-    <w:lsdException w:name="Dark List" w:semiHidden="0" w:uiPriority="70" w:unhideWhenUsed="0"/>
-    <w:lsdException w:name="Colorful Shading" w:semiHidden="0" w:uiPriority="71" w:unhideWhenUsed="0"/>
-    <w:lsdException w:name="Colorful List" w:semiHidden="0" w:uiPriority="72" w:unhideWhenUsed="0"/>
-    <w:lsdException w:name="Colorful Grid" w:semiHidden="0" w:uiPriority="73" w:unhideWhenUsed="0"/>
-    <w:lsdException w:name="Light Shading Accent 1" w:semiHidden="0" w:uiPriority="60" w:unhideWhenUsed="0"/>
-    <w:lsdException w:name="Light List Accent 1" w:semiHidden="0" w:uiPriority="61" w:unhideWhenUsed="0"/>
-    <w:lsdException w:name="Light Grid Accent 1" w:semiHidden="0" w:uiPriority="62" w:unhideWhenUsed="0"/>
-    <w:lsdException w:name="Medium Shading 1 Accent 1" w:semiHidden="0" w:uiPriority="63" w:unhideWhenUsed="0"/>
-    <w:lsdException w:name="Medium Shading 2 Accent 1" w:semiHidden="0" w:uiPriority="64" w:unhideWhenUsed="0"/>
-    <w:lsdException w:name="Medium List 1 Accent 1" w:semiHidden="0" w:uiPriority="65" w:unhideWhenUsed="0"/>
-    <w:lsdException w:name="Revision" w:unhideWhenUsed="0"/>
-    <w:lsdException w:name="List Paragraph" w:semiHidden="0" w:uiPriority="34" w:unhideWhenUsed="0" w:qFormat="1"/>
-    <w:lsdException w:name="Quote" w:semiHidden="0" w:uiPriority="29" w:unhideWhenUsed="0" w:qFormat="1"/>
-    <w:lsdException w:name="Intense Quote" w:semiHidden="0" w:uiPriority="30" w:unhideWhenUsed="0" w:qFormat="1"/>
-    <w:lsdException w:name="Medium List 2 Accent 1" w:semiHidden="0" w:uiPriority="66" w:unhideWhenUsed="0"/>
-    <w:lsdException w:name="Medium Grid 1 Accent 1" w:semiHidden="0" w:uiPriority="67" w:unhideWhenUsed="0"/>
-    <w:lsdException w:name="Medium Grid 2 Accent 1" w:semiHidden="0" w:uiPriority="68" w:unhideWhenUsed="0"/>
-    <w:lsdException w:name="Medium Grid 3 Accent 1" w:semiHidden="0" w:uiPriority="69" w:unhideWhenUsed="0"/>
-    <w:lsdException w:name="Dark List Accent 1" w:semiHidden="0" w:uiPriority="70" w:unhideWhenUsed="0"/>
-    <w:lsdException w:name="Colorful Shading Accent 1" w:semiHidden="0" w:uiPriority="71" w:unhideWhenUsed="0"/>
-    <w:lsdException w:name="Colorful List Accent 1" w:semiHidden="0" w:uiPriority="72" w:unhideWhenUsed="0"/>
-    <w:lsdException w:name="Colorful Grid Accent 1" w:semiHidden="0" w:uiPriority="73" w:unhideWhenUsed="0"/>
-    <w:lsdException w:name="Light Shading Accent 2" w:semiHidden="0" w:uiPriority="60" w:unhideWhenUsed="0"/>
-    <w:lsdException w:name="Light List Accent 2" w:semiHidden="0" w:uiPriority="61" w:unhideWhenUsed="0"/>
-    <w:lsdException w:name="Light Grid Accent 2" w:semiHidden="0" w:uiPriority="62" w:unhideWhenUsed="0"/>
-    <w:lsdException w:name="Medium Shading 1 Accent 2" w:semiHidden="0" w:uiPriority="63" w:unhideWhenUsed="0"/>
-    <w:lsdException w:name="Medium Shading 2 Accent 2" w:semiHidden="0" w:uiPriority="64" w:unhideWhenUsed="0"/>
-    <w:lsdException w:name="Medium List 1 Accent 2" w:semiHidden="0" w:uiPriority="65" w:unhideWhenUsed="0"/>
-    <w:lsdException w:name="Medium List 2 Accent 2" w:semiHidden="0" w:uiPriority="66" w:unhideWhenUsed="0"/>
-    <w:lsdException w:name="Medium Grid 1 Accent 2" w:semiHidden="0" w:uiPriority="67" w:unhideWhenUsed="0"/>
-    <w:lsdException w:name="Medium Grid 2 Accent 2" w:semiHidden="0" w:uiPriority="68" w:unhideWhenUsed="0"/>
-    <w:lsdException w:name="Medium Grid 3 Accent 2" w:semiHidden="0" w:uiPriority="69" w:unhideWhenUsed="0"/>
-    <w:lsdException w:name="Dark List Accent 2" w:semiHidden="0" w:uiPriority="70" w:unhideWhenUsed="0"/>
-    <w:lsdException w:name="Colorful Shading Accent 2" w:semiHidden="0" w:uiPriority="71" w:unhideWhenUsed="0"/>
-    <w:lsdException w:name="Colorful List Accent 2" w:semiHidden="0" w:uiPriority="72" w:unhideWhenUsed="0"/>
-    <w:lsdException w:name="Colorful Grid Accent 2" w:semiHidden="0" w:uiPriority="73" w:unhideWhenUsed="0"/>
-    <w:lsdException w:name="Light Shading Accent 3" w:semiHidden="0" w:uiPriority="60" w:unhideWhenUsed="0"/>
-    <w:lsdException w:name="Light List Accent 3" w:semiHidden="0" w:uiPriority="61" w:unhideWhenUsed="0"/>
-    <w:lsdException w:name="Light Grid Accent 3" w:semiHidden="0" w:uiPriority="62" w:unhideWhenUsed="0"/>
-    <w:lsdException w:name="Medium Shading 1 Accent 3" w:semiHidden="0" w:uiPriority="63" w:unhideWhenUsed="0"/>
-    <w:lsdException w:name="Medium Shading 2 Accent 3" w:semiHidden="0" w:uiPriority="64" w:unhideWhenUsed="0"/>
-    <w:lsdException w:name="Medium List 1 Accent 3" w:semiHidden="0" w:uiPriority="65" w:unhideWhenUsed="0"/>
-    <w:lsdException w:name="Medium List 2 Accent 3" w:semiHidden="0" w:uiPriority="66" w:unhideWhenUsed="0"/>
-    <w:lsdException w:name="Medium Grid 1 Accent 3" w:semiHidden="0" w:uiPriority="67" w:unhideWhenUsed="0"/>
-    <w:lsdException w:name="Medium Grid 2 Accent 3" w:semiHidden="0" w:uiPriority="68" w:unhideWhenUsed="0"/>
-    <w:lsdException w:name="Medium Grid 3 Accent 3" w:semiHidden="0" w:uiPriority="69" w:unhideWhenUsed="0"/>
-    <w:lsdException w:name="Dark List Accent 3" w:semiHidden="0" w:uiPriority="70" w:unhideWhenUsed="0"/>
-    <w:lsdException w:name="Colorful Shading Accent 3" w:semiHidden="0" w:uiPriority="71" w:unhideWhenUsed="0"/>
-    <w:lsdException w:name="Colorful List Accent 3" w:semiHidden="0" w:uiPriority="72" w:unhideWhenUsed="0"/>
-    <w:lsdException w:name="Colorful Grid Accent 3" w:semiHidden="0" w:uiPriority="73" w:unhideWhenUsed="0"/>
-    <w:lsdException w:name="Light Shading Accent 4" w:semiHidden="0" w:uiPriority="60" w:unhideWhenUsed="0"/>
-    <w:lsdException w:name="Light List Accent 4" w:semiHidden="0" w:uiPriority="61" w:unhideWhenUsed="0"/>
-    <w:lsdException w:name="Light Grid Accent 4" w:semiHidden="0" w:uiPriority="62" w:unhideWhenUsed="0"/>
-    <w:lsdException w:name="Medium Shading 1 Accent 4" w:semiHidden="0" w:uiPriority="63" w:unhideWhenUsed="0"/>
-    <w:lsdException w:name="Medium Shading 2 Accent 4" w:semiHidden="0" w:uiPriority="64" w:unhideWhenUsed="0"/>
-    <w:lsdException w:name="Medium List 1 Accent 4" w:semiHidden="0" w:uiPriority="65" w:unhideWhenUsed="0"/>
-    <w:lsdException w:name="Medium List 2 Accent 4" w:semiHidden="0" w:uiPriority="66" w:unhideWhenUsed="0"/>
-    <w:lsdException w:name="Medium Grid 1 Accent 4" w:semiHidden="0" w:uiPriority="67" w:unhideWhenUsed="0"/>
-    <w:lsdException w:name="Medium Grid 2 Accent 4" w:semiHidden="0" w:uiPriority="68" w:unhideWhenUsed="0"/>
-    <w:lsdException w:name="Medium Grid 3 Accent 4" w:semiHidden="0" w:uiPriority="69" w:unhideWhenUsed="0"/>
-    <w:lsdException w:name="Dark List Accent 4" w:semiHidden="0" w:uiPriority="70" w:unhideWhenUsed="0"/>
-    <w:lsdException w:name="Colorful Shading Accent 4" w:semiHidden="0" w:uiPriority="71" w:unhideWhenUsed="0"/>
-    <w:lsdException w:name="Colorful List Accent 4" w:semiHidden="0" w:uiPriority="72" w:unhideWhenUsed="0"/>
-    <w:lsdException w:name="Colorful Grid Accent 4" w:semiHidden="0" w:uiPriority="73" w:unhideWhenUsed="0"/>
-    <w:lsdException w:name="Light Shading Accent 5" w:semiHidden="0" w:uiPriority="60" w:unhideWhenUsed="0"/>
-    <w:lsdException w:name="Light List Accent 5" w:semiHidden="0" w:uiPriority="61" w:unhideWhenUsed="0"/>
-    <w:lsdException w:name="Light Grid Accent 5" w:semiHidden="0" w:uiPriority="62" w:unhideWhenUsed="0"/>
-    <w:lsdException w:name="Medium Shading 1 Accent 5" w:semiHidden="0" w:uiPriority="63" w:unhideWhenUsed="0"/>
-    <w:lsdException w:name="Medium Shading 2 Accent 5" w:semiHidden="0" w:uiPriority="64" w:unhideWhenUsed="0"/>
-    <w:lsdException w:name="Medium List 1 Accent 5" w:semiHidden="0" w:uiPriority="65" w:unhideWhenUsed="0"/>
-    <w:lsdException w:name="Medium List 2 Accent 5" w:semiHidden="0" w:uiPriority="66" w:unhideWhenUsed="0"/>
-    <w:lsdException w:name="Medium Grid 1 Accent 5" w:semiHidden="0" w:uiPriority="67" w:unhideWhenUsed="0"/>
-    <w:lsdException w:name="Medium Grid 2 Accent 5" w:semiHidden="0" w:uiPriority="68" w:unhideWhenUsed="0"/>
-    <w:lsdException w:name="Medium Grid 3 Accent 5" w:semiHidden="0" w:uiPriority="69" w:unhideWhenUsed="0"/>
-    <w:lsdException w:name="Dark List Accent 5" w:semiHidden="0" w:uiPriority="70" w:unhideWhenUsed="0"/>
-    <w:lsdException w:name="Colorful Shading Accent 5" w:semiHidden="0" w:uiPriority="71" w:unhideWhenUsed="0"/>
-    <w:lsdException w:name="Colorful List Accent 5" w:semiHidden="0" w:uiPriority="72" w:unhideWhenUsed="0"/>
-    <w:lsdException w:name="Colorful Grid Accent 5" w:semiHidden="0" w:uiPriority="73" w:unhideWhenUsed="0"/>
-    <w:lsdException w:name="Light Shading Accent 6" w:semiHidden="0" w:uiPriority="60" w:unhideWhenUsed="0"/>
-    <w:lsdException w:name="Light List Accent 6" w:semiHidden="0" w:uiPriority="61" w:unhideWhenUsed="0"/>
-    <w:lsdException w:name="Light Grid Accent 6" w:semiHidden="0" w:uiPriority="62" w:unhideWhenUsed="0"/>
-    <w:lsdException w:name="Medium Shading 1 Accent 6" w:semiHidden="0" w:uiPriority="63" w:unhideWhenUsed="0"/>
-    <w:lsdException w:name="Medium Shading 2 Accent 6" w:semiHidden="0" w:uiPriority="64" w:unhideWhenUsed="0"/>
-    <w:lsdException w:name="Medium List 1 Accent 6" w:semiHidden="0" w:uiPriority="65" w:unhideWhenUsed="0"/>
-    <w:lsdException w:name="Medium List 2 Accent 6" w:semiHidden="0" w:uiPriority="66" w:unhideWhenUsed="0"/>
-    <w:lsdException w:name="Medium Grid 1 Accent 6" w:semiHidden="0" w:uiPriority="67" w:unhideWhenUsed="0"/>
-    <w:lsdException w:name="Medium Grid 2 Accent 6" w:semiHidden="0" w:uiPriority="68" w:unhideWhenUsed="0"/>
-    <w:lsdException w:name="Medium Grid 3 Accent 6" w:semiHidden="0" w:uiPriority="69" w:unhideWhenUsed="0"/>
-    <w:lsdException w:name="Dark List Accent 6" w:semiHidden="0" w:uiPriority="70" w:unhideWhenUsed="0"/>
-    <w:lsdException w:name="Colorful Shading Accent 6" w:semiHidden="0" w:uiPriority="71" w:unhideWhenUsed="0"/>
-    <w:lsdException w:name="Colorful List Accent 6" w:semiHidden="0" w:uiPriority="72" w:unhideWhenUsed="0"/>
-    <w:lsdException w:name="Colorful Grid Accent 6" w:semiHidden="0" w:uiPriority="73" w:unhideWhenUsed="0"/>
-    <w:lsdException w:name="Subtle Emphasis" w:semiHidden="0" w:uiPriority="19" w:unhideWhenUsed="0" w:qFormat="1"/>
-    <w:lsdException w:name="Intense Emphasis" w:semiHidden="0" w:uiPriority="21" w:unhideWhenUsed="0" w:qFormat="1"/>
-    <w:lsdException w:name="Subtle Reference" w:semiHidden="0" w:uiPriority="31" w:unhideWhenUsed="0" w:qFormat="1"/>
-    <w:lsdException w:name="Intense Reference" w:semiHidden="0" w:uiPriority="32" w:unhideWhenUsed="0" w:qFormat="1"/>
-    <w:lsdException w:name="Book Title" w:semiHidden="0" w:uiPriority="33" w:unhideWhenUsed="0" w:qFormat="1"/>
-    <w:lsdException w:name="Bibliography" w:uiPriority="37"/>
-    <w:lsdException w:name="TOC Heading" w:uiPriority="39" w:qFormat="1"/>
+  <w:latentStyles w:defLockedState="0" w:defUIPriority="99" w:defSemiHidden="0" w:defUnhideWhenUsed="0" w:defQFormat="0" w:count="371">
+    <w:lsdException w:name="Normal" w:uiPriority="0" w:qFormat="1"/>
+    <w:lsdException w:name="heading 1" w:uiPriority="9" w:qFormat="1"/>
+    <w:lsdException w:name="heading 2" w:semiHidden="1" w:uiPriority="9" w:unhideWhenUsed="1" w:qFormat="1"/>
+    <w:lsdException w:name="heading 3" w:semiHidden="1" w:uiPriority="9" w:unhideWhenUsed="1" w:qFormat="1"/>
+    <w:lsdException w:name="heading 4" w:semiHidden="1" w:uiPriority="9" w:unhideWhenUsed="1" w:qFormat="1"/>
+    <w:lsdException w:name="heading 5" w:semiHidden="1" w:uiPriority="9" w:unhideWhenUsed="1" w:qFormat="1"/>
+    <w:lsdException w:name="heading 6" w:semiHidden="1" w:uiPriority="9" w:unhideWhenUsed="1" w:qFormat="1"/>
+    <w:lsdException w:name="heading 7" w:semiHidden="1" w:uiPriority="9" w:unhideWhenUsed="1" w:qFormat="1"/>
+    <w:lsdException w:name="heading 8" w:semiHidden="1" w:uiPriority="9" w:unhideWhenUsed="1" w:qFormat="1"/>
+    <w:lsdException w:name="heading 9" w:semiHidden="1" w:uiPriority="9" w:unhideWhenUsed="1" w:qFormat="1"/>
+    <w:lsdException w:name="index 1" w:semiHidden="1" w:unhideWhenUsed="1"/>
+    <w:lsdException w:name="index 2" w:semiHidden="1" w:unhideWhenUsed="1"/>
+    <w:lsdException w:name="index 3" w:semiHidden="1" w:unhideWhenUsed="1"/>
+    <w:lsdException w:name="index 4" w:semiHidden="1" w:unhideWhenUsed="1"/>
+    <w:lsdException w:name="index 5" w:semiHidden="1" w:unhideWhenUsed="1"/>
+    <w:lsdException w:name="index 6" w:semiHidden="1" w:unhideWhenUsed="1"/>
+    <w:lsdException w:name="index 7" w:semiHidden="1" w:unhideWhenUsed="1"/>
+    <w:lsdException w:name="index 8" w:semiHidden="1" w:unhideWhenUsed="1"/>
+    <w:lsdException w:name="index 9" w:semiHidden="1" w:unhideWhenUsed="1"/>
+    <w:lsdException w:name="toc 1" w:semiHidden="1" w:uiPriority="39" w:unhideWhenUsed="1"/>
+    <w:lsdException w:name="toc 2" w:semiHidden="1" w:uiPriority="39" w:unhideWhenUsed="1"/>
+    <w:lsdException w:name="toc 3" w:semiHidden="1" w:uiPriority="39" w:unhideWhenUsed="1"/>
+    <w:lsdException w:name="toc 4" w:semiHidden="1" w:uiPriority="39" w:unhideWhenUsed="1"/>
+    <w:lsdException w:name="toc 5" w:semiHidden="1" w:uiPriority="39" w:unhideWhenUsed="1"/>
+    <w:lsdException w:name="toc 6" w:semiHidden="1" w:uiPriority="39" w:unhideWhenUsed="1"/>
+    <w:lsdException w:name="toc 7" w:semiHidden="1" w:uiPriority="39" w:unhideWhenUsed="1"/>
+    <w:lsdException w:name="toc 8" w:semiHidden="1" w:uiPriority="39" w:unhideWhenUsed="1"/>
+    <w:lsdException w:name="toc 9" w:semiHidden="1" w:uiPriority="39" w:unhideWhenUsed="1"/>
+    <w:lsdException w:name="Normal Indent" w:semiHidden="1" w:unhideWhenUsed="1"/>
+    <w:lsdException w:name="footnote text" w:semiHidden="1" w:unhideWhenUsed="1"/>
+    <w:lsdException w:name="annotation text" w:semiHidden="1" w:unhideWhenUsed="1"/>
+    <w:lsdException w:name="header" w:semiHidden="1" w:unhideWhenUsed="1"/>
+    <w:lsdException w:name="footer" w:semiHidden="1" w:unhideWhenUsed="1"/>
+    <w:lsdException w:name="index heading" w:semiHidden="1" w:unhideWhenUsed="1"/>
+    <w:lsdException w:name="caption" w:semiHidden="1" w:uiPriority="35" w:unhideWhenUsed="1" w:qFormat="1"/>
+    <w:lsdException w:name="table of figures" w:semiHidden="1" w:unhideWhenUsed="1"/>
+    <w:lsdException w:name="envelope address" w:semiHidden="1" w:unhideWhenUsed="1"/>
+    <w:lsdException w:name="envelope return" w:semiHidden="1" w:unhideWhenUsed="1"/>
+    <w:lsdException w:name="footnote reference" w:semiHidden="1" w:unhideWhenUsed="1"/>
+    <w:lsdException w:name="annotation reference" w:semiHidden="1" w:unhideWhenUsed="1"/>
+    <w:lsdException w:name="line number" w:semiHidden="1" w:unhideWhenUsed="1"/>
+    <w:lsdException w:name="page number" w:semiHidden="1" w:unhideWhenUsed="1"/>
+    <w:lsdException w:name="endnote reference" w:semiHidden="1" w:unhideWhenUsed="1"/>
+    <w:lsdException w:name="endnote text" w:semiHidden="1" w:unhideWhenUsed="1"/>
+    <w:lsdException w:name="table of authorities" w:semiHidden="1" w:unhideWhenUsed="1"/>
+    <w:lsdException w:name="macro" w:semiHidden="1" w:unhideWhenUsed="1"/>
+    <w:lsdException w:name="toa heading" w:semiHidden="1" w:unhideWhenUsed="1"/>
+    <w:lsdException w:name="List" w:semiHidden="1" w:unhideWhenUsed="1"/>
+    <w:lsdException w:name="List Bullet" w:semiHidden="1" w:unhideWhenUsed="1"/>
+    <w:lsdException w:name="List Number" w:semiHidden="1" w:unhideWhenUsed="1"/>
+    <w:lsdException w:name="List 2" w:semiHidden="1" w:unhideWhenUsed="1"/>
+    <w:lsdException w:name="List 3" w:semiHidden="1" w:unhideWhenUsed="1"/>
+    <w:lsdException w:name="List 4" w:semiHidden="1" w:unhideWhenUsed="1"/>
+    <w:lsdException w:name="List 5" w:semiHidden="1" w:unhideWhenUsed="1"/>
+    <w:lsdException w:name="List Bullet 2" w:semiHidden="1" w:unhideWhenUsed="1"/>
+    <w:lsdException w:name="List Bullet 3" w:semiHidden="1" w:unhideWhenUsed="1"/>
+    <w:lsdException w:name="List Bullet 4" w:semiHidden="1" w:unhideWhenUsed="1"/>
+    <w:lsdException w:name="List Bullet 5" w:semiHidden="1" w:unhideWhenUsed="1"/>
+    <w:lsdException w:name="List Number 2" w:semiHidden="1" w:unhideWhenUsed="1"/>
+    <w:lsdException w:name="List Number 3" w:semiHidden="1" w:unhideWhenUsed="1"/>
+    <w:lsdException w:name="List Number 4" w:semiHidden="1" w:unhideWhenUsed="1"/>
+    <w:lsdException w:name="List Number 5" w:semiHidden="1" w:unhideWhenUsed="1"/>
+    <w:lsdException w:name="Title" w:uiPriority="10" w:qFormat="1"/>
+    <w:lsdException w:name="Closing" w:semiHidden="1" w:unhideWhenUsed="1"/>
+    <w:lsdException w:name="Signature" w:semiHidden="1" w:unhideWhenUsed="1"/>
+    <w:lsdException w:name="Default Paragraph Font" w:semiHidden="1" w:uiPriority="1" w:unhideWhenUsed="1"/>
+    <w:lsdException w:name="Body Text" w:semiHidden="1" w:unhideWhenUsed="1"/>
+    <w:lsdException w:name="Body Text Indent" w:semiHidden="1" w:unhideWhenUsed="1"/>
+    <w:lsdException w:name="List Continue" w:semiHidden="1" w:unhideWhenUsed="1"/>
+    <w:lsdException w:name="List Continue 2" w:semiHidden="1" w:unhideWhenUsed="1"/>
+    <w:lsdException w:name="List Continue 3" w:semiHidden="1" w:unhideWhenUsed="1"/>
+    <w:lsdException w:name="List Continue 4" w:semiHidden="1" w:unhideWhenUsed="1"/>
+    <w:lsdException w:name="List Continue 5" w:semiHidden="1" w:unhideWhenUsed="1"/>
+    <w:lsdException w:name="Message Header" w:semiHidden="1" w:unhideWhenUsed="1"/>
+    <w:lsdException w:name="Subtitle" w:uiPriority="11" w:qFormat="1"/>
+    <w:lsdException w:name="Salutation" w:semiHidden="1" w:unhideWhenUsed="1"/>
+    <w:lsdException w:name="Date" w:semiHidden="1" w:unhideWhenUsed="1"/>
+    <w:lsdException w:name="Body Text First Indent" w:semiHidden="1" w:unhideWhenUsed="1"/>
+    <w:lsdException w:name="Body Text First Indent 2" w:semiHidden="1" w:unhideWhenUsed="1"/>
+    <w:lsdException w:name="Note Heading" w:semiHidden="1" w:unhideWhenUsed="1"/>
+    <w:lsdException w:name="Body Text 2" w:semiHidden="1" w:unhideWhenUsed="1"/>
+    <w:lsdException w:name="Body Text 3" w:semiHidden="1" w:unhideWhenUsed="1"/>
+    <w:lsdException w:name="Body Text Indent 2" w:semiHidden="1" w:unhideWhenUsed="1"/>
+    <w:lsdException w:name="Body Text Indent 3" w:semiHidden="1" w:unhideWhenUsed="1"/>
+    <w:lsdException w:name="Block Text" w:semiHidden="1" w:unhideWhenUsed="1"/>
+    <w:lsdException w:name="Hyperlink" w:semiHidden="1" w:unhideWhenUsed="1"/>
+    <w:lsdException w:name="FollowedHyperlink" w:semiHidden="1" w:unhideWhenUsed="1"/>
+    <w:lsdException w:name="Strong" w:uiPriority="22" w:qFormat="1"/>
+    <w:lsdException w:name="Emphasis" w:uiPriority="20" w:qFormat="1"/>
+    <w:lsdException w:name="Document Map" w:semiHidden="1" w:unhideWhenUsed="1"/>
+    <w:lsdException w:name="Plain Text" w:semiHidden="1" w:unhideWhenUsed="1"/>
+    <w:lsdException w:name="E-mail Signature" w:semiHidden="1" w:unhideWhenUsed="1"/>
+    <w:lsdException w:name="HTML Top of Form" w:semiHidden="1" w:unhideWhenUsed="1"/>
+    <w:lsdException w:name="HTML Bottom of Form" w:semiHidden="1" w:unhideWhenUsed="1"/>
+    <w:lsdException w:name="Normal (Web)" w:semiHidden="1" w:unhideWhenUsed="1"/>
+    <w:lsdException w:name="HTML Acronym" w:semiHidden="1" w:unhideWhenUsed="1"/>
+    <w:lsdException w:name="HTML Address" w:semiHidden="1" w:unhideWhenUsed="1"/>
+    <w:lsdException w:name="HTML Cite" w:semiHidden="1" w:unhideWhenUsed="1"/>
+    <w:lsdException w:name="HTML Code" w:semiHidden="1" w:unhideWhenUsed="1"/>
+    <w:lsdException w:name="HTML Definition" w:semiHidden="1" w:unhideWhenUsed="1"/>
+    <w:lsdException w:name="HTML Keyboard" w:semiHidden="1" w:unhideWhenUsed="1"/>
+    <w:lsdException w:name="HTML Preformatted" w:semiHidden="1" w:unhideWhenUsed="1"/>
+    <w:lsdException w:name="HTML Sample" w:semiHidden="1" w:unhideWhenUsed="1"/>
+    <w:lsdException w:name="HTML Typewriter" w:semiHidden="1" w:unhideWhenUsed="1"/>
+    <w:lsdException w:name="HTML Variable" w:semiHidden="1" w:unhideWhenUsed="1"/>
+    <w:lsdException w:name="Normal Table" w:semiHidden="1" w:unhideWhenUsed="1"/>
+    <w:lsdException w:name="annotation subject" w:semiHidden="1" w:unhideWhenUsed="1"/>
+    <w:lsdException w:name="No List" w:semiHidden="1" w:unhideWhenUsed="1"/>
+    <w:lsdException w:name="Outline List 1" w:semiHidden="1" w:unhideWhenUsed="1"/>
+    <w:lsdException w:name="Outline List 2" w:semiHidden="1" w:unhideWhenUsed="1"/>
+    <w:lsdException w:name="Outline List 3" w:semiHidden="1" w:unhideWhenUsed="1"/>
+    <w:lsdException w:name="Table Simple 1" w:semiHidden="1" w:unhideWhenUsed="1"/>
+    <w:lsdException w:name="Table Simple 2" w:semiHidden="1" w:unhideWhenUsed="1"/>
+    <w:lsdException w:name="Table Simple 3" w:semiHidden="1" w:unhideWhenUsed="1"/>
+    <w:lsdException w:name="Table Classic 1" w:semiHidden="1" w:unhideWhenUsed="1"/>
+    <w:lsdException w:name="Table Classic 2" w:semiHidden="1" w:unhideWhenUsed="1"/>
+    <w:lsdException w:name="Table Classic 3" w:semiHidden="1" w:unhideWhenUsed="1"/>
+    <w:lsdException w:name="Table Classic 4" w:semiHidden="1" w:unhideWhenUsed="1"/>
+    <w:lsdException w:name="Table Colorful 1" w:semiHidden="1" w:unhideWhenUsed="1"/>
+    <w:lsdException w:name="Table Colorful 2" w:semiHidden="1" w:unhideWhenUsed="1"/>
+    <w:lsdException w:name="Table Colorful 3" w:semiHidden="1" w:unhideWhenUsed="1"/>
+    <w:lsdException w:name="Table Columns 1" w:semiHidden="1" w:unhideWhenUsed="1"/>
+    <w:lsdException w:name="Table Columns 2" w:semiHidden="1" w:unhideWhenUsed="1"/>
+    <w:lsdException w:name="Table Columns 3" w:semiHidden="1" w:unhideWhenUsed="1"/>
+    <w:lsdException w:name="Table Columns 4" w:semiHidden="1" w:unhideWhenUsed="1"/>
+    <w:lsdException w:name="Table Columns 5" w:semiHidden="1" w:unhideWhenUsed="1"/>
+    <w:lsdException w:name="Table Grid 1" w:semiHidden="1" w:unhideWhenUsed="1"/>
+    <w:lsdException w:name="Table Grid 2" w:semiHidden="1" w:unhideWhenUsed="1"/>
+    <w:lsdException w:name="Table Grid 3" w:semiHidden="1" w:unhideWhenUsed="1"/>
+    <w:lsdException w:name="Table Grid 4" w:semiHidden="1" w:unhideWhenUsed="1"/>
+    <w:lsdException w:name="Table Grid 5" w:semiHidden="1" w:unhideWhenUsed="1"/>
+    <w:lsdException w:name="Table Grid 6" w:semiHidden="1" w:unhideWhenUsed="1"/>
+    <w:lsdException w:name="Table Grid 7" w:semiHidden="1" w:unhideWhenUsed="1"/>
+    <w:lsdException w:name="Table Grid 8" w:semiHidden="1" w:unhideWhenUsed="1"/>
+    <w:lsdException w:name="Table List 1" w:semiHidden="1" w:unhideWhenUsed="1"/>
+    <w:lsdException w:name="Table List 2" w:semiHidden="1" w:unhideWhenUsed="1"/>
+    <w:lsdException w:name="Table List 3" w:semiHidden="1" w:unhideWhenUsed="1"/>
+    <w:lsdException w:name="Table List 4" w:semiHidden="1" w:unhideWhenUsed="1"/>
+    <w:lsdException w:name="Table List 5" w:semiHidden="1" w:unhideWhenUsed="1"/>
+    <w:lsdException w:name="Table List 6" w:semiHidden="1" w:unhideWhenUsed="1"/>
+    <w:lsdException w:name="Table List 7" w:semiHidden="1" w:unhideWhenUsed="1"/>
+    <w:lsdException w:name="Table List 8" w:semiHidden="1" w:unhideWhenUsed="1"/>
+    <w:lsdException w:name="Table 3D effects 1" w:semiHidden="1" w:unhideWhenUsed="1"/>
+    <w:lsdException w:name="Table 3D effects 2" w:semiHidden="1" w:unhideWhenUsed="1"/>
+    <w:lsdException w:name="Table 3D effects 3" w:semiHidden="1" w:unhideWhenUsed="1"/>
+    <w:lsdException w:name="Table Contemporary" w:semiHidden="1" w:unhideWhenUsed="1"/>
+    <w:lsdException w:name="Table Elegant" w:semiHidden="1" w:unhideWhenUsed="1"/>
+    <w:lsdException w:name="Table Professional" w:semiHidden="1" w:unhideWhenUsed="1"/>
+    <w:lsdException w:name="Table Subtle 1" w:semiHidden="1" w:unhideWhenUsed="1"/>
+    <w:lsdException w:name="Table Subtle 2" w:semiHidden="1" w:unhideWhenUsed="1"/>
+    <w:lsdException w:name="Table Web 1" w:semiHidden="1" w:unhideWhenUsed="1"/>
+    <w:lsdException w:name="Table Web 2" w:semiHidden="1" w:unhideWhenUsed="1"/>
+    <w:lsdException w:name="Table Web 3" w:semiHidden="1" w:unhideWhenUsed="1"/>
+    <w:lsdException w:name="Balloon Text" w:semiHidden="1" w:unhideWhenUsed="1"/>
+    <w:lsdException w:name="Table Grid" w:uiPriority="39"/>
+    <w:lsdException w:name="Table Theme" w:semiHidden="1" w:unhideWhenUsed="1"/>
+    <w:lsdException w:name="Placeholder Text" w:semiHidden="1"/>
+    <w:lsdException w:name="No Spacing" w:uiPriority="1" w:qFormat="1"/>
+    <w:lsdException w:name="Light Shading" w:uiPriority="60"/>
+    <w:lsdException w:name="Light List" w:uiPriority="61"/>
+    <w:lsdException w:name="Light Grid" w:uiPriority="62"/>
+    <w:lsdException w:name="Medium Shading 1" w:uiPriority="63"/>
+    <w:lsdException w:name="Medium Shading 2" w:uiPriority="64"/>
+    <w:lsdException w:name="Medium List 1" w:uiPriority="65"/>
+    <w:lsdException w:name="Medium List 2" w:uiPriority="66"/>
+    <w:lsdException w:name="Medium Grid 1" w:uiPriority="67"/>
+    <w:lsdException w:name="Medium Grid 2" w:uiPriority="68"/>
+    <w:lsdException w:name="Medium Grid 3" w:uiPriority="69"/>
+    <w:lsdException w:name="Dark List" w:uiPriority="70"/>
+    <w:lsdException w:name="Colorful Shading" w:uiPriority="71"/>
+    <w:lsdException w:name="Colorful List" w:uiPriority="72"/>
+    <w:lsdException w:name="Colorful Grid" w:uiPriority="73"/>
+    <w:lsdException w:name="Light Shading Accent 1" w:uiPriority="60"/>
+    <w:lsdException w:name="Light List Accent 1" w:uiPriority="61"/>
+    <w:lsdException w:name="Light Grid Accent 1" w:uiPriority="62"/>
+    <w:lsdException w:name="Medium Shading 1 Accent 1" w:uiPriority="63"/>
+    <w:lsdException w:name="Medium Shading 2 Accent 1" w:uiPriority="64"/>
+    <w:lsdException w:name="Medium List 1 Accent 1" w:uiPriority="65"/>
+    <w:lsdException w:name="Revision" w:semiHidden="1"/>
+    <w:lsdException w:name="List Paragraph" w:uiPriority="34" w:qFormat="1"/>
+    <w:lsdException w:name="Quote" w:uiPriority="29" w:qFormat="1"/>
+    <w:lsdException w:name="Intense Quote" w:uiPriority="30" w:qFormat="1"/>
+    <w:lsdException w:name="Medium List 2 Accent 1" w:uiPriority="66"/>
+    <w:lsdException w:name="Medium Grid 1 Accent 1" w:uiPriority="67"/>
+    <w:lsdException w:name="Medium Grid 2 Accent 1" w:uiPriority="68"/>
+    <w:lsdException w:name="Medium Grid 3 Accent 1" w:uiPriority="69"/>
+    <w:lsdException w:name="Dark List Accent 1" w:uiPriority="70"/>
+    <w:lsdException w:name="Colorful Shading Accent 1" w:uiPriority="71"/>
+    <w:lsdException w:name="Colorful List Accent 1" w:uiPriority="72"/>
+    <w:lsdException w:name="Colorful Grid Accent 1" w:uiPriority="73"/>
+    <w:lsdException w:name="Light Shading Accent 2" w:uiPriority="60"/>
+    <w:lsdException w:name="Light List Accent 2" w:uiPriority="61"/>
+    <w:lsdException w:name="Light Grid Accent 2" w:uiPriority="62"/>
+    <w:lsdException w:name="Medium Shading 1 Accent 2" w:uiPriority="63"/>
+    <w:lsdException w:name="Medium Shading 2 Accent 2" w:uiPriority="64"/>
+    <w:lsdException w:name="Medium List 1 Accent 2" w:uiPriority="65"/>
+    <w:lsdException w:name="Medium List 2 Accent 2" w:uiPriority="66"/>
+    <w:lsdException w:name="Medium Grid 1 Accent 2" w:uiPriority="67"/>
+    <w:lsdException w:name="Medium Grid 2 Accent 2" w:uiPriority="68"/>
+    <w:lsdException w:name="Medium Grid 3 Accent 2" w:uiPriority="69"/>
+    <w:lsdException w:name="Dark List Accent 2" w:uiPriority="70"/>
+    <w:lsdException w:name="Colorful Shading Accent 2" w:uiPriority="71"/>
+    <w:lsdException w:name="Colorful List Accent 2" w:uiPriority="72"/>
+    <w:lsdException w:name="Colorful Grid Accent 2" w:uiPriority="73"/>
+    <w:lsdException w:name="Light Shading Accent 3" w:uiPriority="60"/>
+    <w:lsdException w:name="Light List Accent 3" w:uiPriority="61"/>
+    <w:lsdException w:name="Light Grid Accent 3" w:uiPriority="62"/>
+    <w:lsdException w:name="Medium Shading 1 Accent 3" w:uiPriority="63"/>
+    <w:lsdException w:name="Medium Shading 2 Accent 3" w:uiPriority="64"/>
+    <w:lsdException w:name="Medium List 1 Accent 3" w:uiPriority="65"/>
+    <w:lsdException w:name="Medium List 2 Accent 3" w:uiPriority="66"/>
+    <w:lsdException w:name="Medium Grid 1 Accent 3" w:uiPriority="67"/>
+    <w:lsdException w:name="Medium Grid 2 Accent 3" w:uiPriority="68"/>
+    <w:lsdException w:name="Medium Grid 3 Accent 3" w:uiPriority="69"/>
+    <w:lsdException w:name="Dark List Accent 3" w:uiPriority="70"/>
+    <w:lsdException w:name="Colorful Shading Accent 3" w:uiPriority="71"/>
+    <w:lsdException w:name="Colorful List Accent 3" w:uiPriority="72"/>
+    <w:lsdException w:name="Colorful Grid Accent 3" w:uiPriority="73"/>
+    <w:lsdException w:name="Light Shading Accent 4" w:uiPriority="60"/>
+    <w:lsdException w:name="Light List Accent 4" w:uiPriority="61"/>
+    <w:lsdException w:name="Light Grid Accent 4" w:uiPriority="62"/>
+    <w:lsdException w:name="Medium Shading 1 Accent 4" w:uiPriority="63"/>
+    <w:lsdException w:name="Medium Shading 2 Accent 4" w:uiPriority="64"/>
+    <w:lsdException w:name="Medium List 1 Accent 4" w:uiPriority="65"/>
+    <w:lsdException w:name="Medium List 2 Accent 4" w:uiPriority="66"/>
+    <w:lsdException w:name="Medium Grid 1 Accent 4" w:uiPriority="67"/>
+    <w:lsdException w:name="Medium Grid 2 Accent 4" w:uiPriority="68"/>
+    <w:lsdException w:name="Medium Grid 3 Accent 4" w:uiPriority="69"/>
+    <w:lsdException w:name="Dark List Accent 4" w:uiPriority="70"/>
+    <w:lsdException w:name="Colorful Shading Accent 4" w:uiPriority="71"/>
+    <w:lsdException w:name="Colorful List Accent 4" w:uiPriority="72"/>
+    <w:lsdException w:name="Colorful Grid Accent 4" w:uiPriority="73"/>
+    <w:lsdException w:name="Light Shading Accent 5" w:uiPriority="60"/>
+    <w:lsdException w:name="Light List Accent 5" w:uiPriority="61"/>
+    <w:lsdException w:name="Light Grid Accent 5" w:uiPriority="62"/>
+    <w:lsdException w:name="Medium Shading 1 Accent 5" w:uiPriority="63"/>
+    <w:lsdException w:name="Medium Shading 2 Accent 5" w:uiPriority="64"/>
+    <w:lsdException w:name="Medium List 1 Accent 5" w:uiPriority="65"/>
+    <w:lsdException w:name="Medium List 2 Accent 5" w:uiPriority="66"/>
+    <w:lsdException w:name="Medium Grid 1 Accent 5" w:uiPriority="67"/>
+    <w:lsdException w:name="Medium Grid 2 Accent 5" w:uiPriority="68"/>
+    <w:lsdException w:name="Medium Grid 3 Accent 5" w:uiPriority="69"/>
+    <w:lsdException w:name="Dark List Accent 5" w:uiPriority="70"/>
+    <w:lsdException w:name="Colorful Shading Accent 5" w:uiPriority="71"/>
+    <w:lsdException w:name="Colorful List Accent 5" w:uiPriority="72"/>
+    <w:lsdException w:name="Colorful Grid Accent 5" w:uiPriority="73"/>
+    <w:lsdException w:name="Light Shading Accent 6" w:uiPriority="60"/>
+    <w:lsdException w:name="Light List Accent 6" w:uiPriority="61"/>
+    <w:lsdException w:name="Light Grid Accent 6" w:uiPriority="62"/>
+    <w:lsdException w:name="Medium Shading 1 Accent 6" w:uiPriority="63"/>
+    <w:lsdException w:name="Medium Shading 2 Accent 6" w:uiPriority="64"/>
+    <w:lsdException w:name="Medium List 1 Accent 6" w:uiPriority="65"/>
+    <w:lsdException w:name="Medium List 2 Accent 6" w:uiPriority="66"/>
+    <w:lsdException w:name="Medium Grid 1 Accent 6" w:uiPriority="67"/>
+    <w:lsdException w:name="Medium Grid 2 Accent 6" w:uiPriority="68"/>
+    <w:lsdException w:name="Medium Grid 3 Accent 6" w:uiPriority="69"/>
+    <w:lsdException w:name="Dark List Accent 6" w:uiPriority="70"/>
+    <w:lsdException w:name="Colorful Shading Accent 6" w:uiPriority="71"/>
+    <w:lsdException w:name="Colorful List Accent 6" w:uiPriority="72"/>
+    <w:lsdException w:name="Colorful Grid Accent 6" w:uiPriority="73"/>
+    <w:lsdException w:name="Subtle Emphasis" w:uiPriority="19" w:qFormat="1"/>
+    <w:lsdException w:name="Intense Emphasis" w:uiPriority="21" w:qFormat="1"/>
+    <w:lsdException w:name="Subtle Reference" w:uiPriority="31" w:qFormat="1"/>
+    <w:lsdException w:name="Intense Reference" w:uiPriority="32" w:qFormat="1"/>
+    <w:lsdException w:name="Book Title" w:uiPriority="33" w:qFormat="1"/>
+    <w:lsdException w:name="Bibliography" w:semiHidden="1" w:uiPriority="37" w:unhideWhenUsed="1"/>
+    <w:lsdException w:name="TOC Heading" w:semiHidden="1" w:uiPriority="39" w:unhideWhenUsed="1" w:qFormat="1"/>
+    <w:lsdException w:name="Plain Table 1" w:uiPriority="41"/>
+    <w:lsdException w:name="Plain Table 2" w:uiPriority="42"/>
+    <w:lsdException w:name="Plain Table 3" w:uiPriority="43"/>
+    <w:lsdException w:name="Plain Table 4" w:uiPriority="44"/>
+    <w:lsdException w:name="Plain Table 5" w:uiPriority="45"/>
+    <w:lsdException w:name="Grid Table Light" w:uiPriority="40"/>
+    <w:lsdException w:name="Grid Table 1 Light" w:uiPriority="46"/>
+    <w:lsdException w:name="Grid Table 2" w:uiPriority="47"/>
+    <w:lsdException w:name="Grid Table 3" w:uiPriority="48"/>
+    <w:lsdException w:name="Grid Table 4" w:uiPriority="49"/>
+    <w:lsdException w:name="Grid Table 5 Dark" w:uiPriority="50"/>
+    <w:lsdException w:name="Grid Table 6 Colorful" w:uiPriority="51"/>
+    <w:lsdException w:name="Grid Table 7 Colorful" w:uiPriority="52"/>
+    <w:lsdException w:name="Grid Table 1 Light Accent 1" w:uiPriority="46"/>
+    <w:lsdException w:name="Grid Table 2 Accent 1" w:uiPriority="47"/>
+    <w:lsdException w:name="Grid Table 3 Accent 1" w:uiPriority="48"/>
+    <w:lsdException w:name="Grid Table 4 Accent 1" w:uiPriority="49"/>
+    <w:lsdException w:name="Grid Table 5 Dark Accent 1" w:uiPriority="50"/>
+    <w:lsdException w:name="Grid Table 6 Colorful Accent 1" w:uiPriority="51"/>
+    <w:lsdException w:name="Grid Table 7 Colorful Accent 1" w:uiPriority="52"/>
+    <w:lsdException w:name="Grid Table 1 Light Accent 2" w:uiPriority="46"/>
+    <w:lsdException w:name="Grid Table 2 Accent 2" w:uiPriority="47"/>
+    <w:lsdException w:name="Grid Table 3 Accent 2" w:uiPriority="48"/>
+    <w:lsdException w:name="Grid Table 4 Accent 2" w:uiPriority="49"/>
+    <w:lsdException w:name="Grid Table 5 Dark Accent 2" w:uiPriority="50"/>
+    <w:lsdException w:name="Grid Table 6 Colorful Accent 2" w:uiPriority="51"/>
+    <w:lsdException w:name="Grid Table 7 Colorful Accent 2" w:uiPriority="52"/>
+    <w:lsdException w:name="Grid Table 1 Light Accent 3" w:uiPriority="46"/>
+    <w:lsdException w:name="Grid Table 2 Accent 3" w:uiPriority="47"/>
+    <w:lsdException w:name="Grid Table 3 Accent 3" w:uiPriority="48"/>
+    <w:lsdException w:name="Grid Table 4 Accent 3" w:uiPriority="49"/>
+    <w:lsdException w:name="Grid Table 5 Dark Accent 3" w:uiPriority="50"/>
+    <w:lsdException w:name="Grid Table 6 Colorful Accent 3" w:uiPriority="51"/>
+    <w:lsdException w:name="Grid Table 7 Colorful Accent 3" w:uiPriority="52"/>
+    <w:lsdException w:name="Grid Table 1 Light Accent 4" w:uiPriority="46"/>
+    <w:lsdException w:name="Grid Table 2 Accent 4" w:uiPriority="47"/>
+    <w:lsdException w:name="Grid Table 3 Accent 4" w:uiPriority="48"/>
+    <w:lsdException w:name="Grid Table 4 Accent 4" w:uiPriority="49"/>
+    <w:lsdException w:name="Grid Table 5 Dark Accent 4" w:uiPriority="50"/>
+    <w:lsdException w:name="Grid Table 6 Colorful Accent 4" w:uiPriority="51"/>
+    <w:lsdException w:name="Grid Table 7 Colorful Accent 4" w:uiPriority="52"/>
+    <w:lsdException w:name="Grid Table 1 Light Accent 5" w:uiPriority="46"/>
+    <w:lsdException w:name="Grid Table 2 Accent 5" w:uiPriority="47"/>
+    <w:lsdException w:name="Grid Table 3 Accent 5" w:uiPriority="48"/>
+    <w:lsdException w:name="Grid Table 4 Accent 5" w:uiPriority="49"/>
+    <w:lsdException w:name="Grid Table 5 Dark Accent 5" w:uiPriority="50"/>
+    <w:lsdException w:name="Grid Table 6 Colorful Accent 5" w:uiPriority="51"/>
+    <w:lsdException w:name="Grid Table 7 Colorful Accent 5" w:uiPriority="52"/>
+    <w:lsdException w:name="Grid Table 1 Light Accent 6" w:uiPriority="46"/>
+    <w:lsdException w:name="Grid Table 2 Accent 6" w:uiPriority="47"/>
+    <w:lsdException w:name="Grid Table 3 Accent 6" w:uiPriority="48"/>
+    <w:lsdException w:name="Grid Table 4 Accent 6" w:uiPriority="49"/>
+    <w:lsdException w:name="Grid Table 5 Dark Accent 6" w:uiPriority="50"/>
+    <w:lsdException w:name="Grid Table 6 Colorful Accent 6" w:uiPriority="51"/>
+    <w:lsdException w:name="Grid Table 7 Colorful Accent 6" w:uiPriority="52"/>
+    <w:lsdException w:name="List Table 1 Light" w:uiPriority="46"/>
+    <w:lsdException w:name="List Table 2" w:uiPriority="47"/>
+    <w:lsdException w:name="List Table 3" w:uiPriority="48"/>
+    <w:lsdException w:name="List Table 4" w:uiPriority="49"/>
+    <w:lsdException w:name="List Table 5 Dark" w:uiPriority="50"/>
+    <w:lsdException w:name="List Table 6 Colorful" w:uiPriority="51"/>
+    <w:lsdException w:name="List Table 7 Colorful" w:uiPriority="52"/>
+    <w:lsdException w:name="List Table 1 Light Accent 1" w:uiPriority="46"/>
+    <w:lsdException w:name="List Table 2 Accent 1" w:uiPriority="47"/>
+    <w:lsdException w:name="List Table 3 Accent 1" w:uiPriority="48"/>
+    <w:lsdException w:name="List Table 4 Accent 1" w:uiPriority="49"/>
+    <w:lsdException w:name="List Table 5 Dark Accent 1" w:uiPriority="50"/>
+    <w:lsdException w:name="List Table 6 Colorful Accent 1" w:uiPriority="51"/>
+    <w:lsdException w:name="List Table 7 Colorful Accent 1" w:uiPriority="52"/>
+    <w:lsdException w:name="List Table 1 Light Accent 2" w:uiPriority="46"/>
+    <w:lsdException w:name="List Table 2 Accent 2" w:uiPriority="47"/>
+    <w:lsdException w:name="List Table 3 Accent 2" w:uiPriority="48"/>
+    <w:lsdException w:name="List Table 4 Accent 2" w:uiPriority="49"/>
+    <w:lsdException w:name="List Table 5 Dark Accent 2" w:uiPriority="50"/>
+    <w:lsdException w:name="List Table 6 Colorful Accent 2" w:uiPriority="51"/>
+    <w:lsdException w:name="List Table 7 Colorful Accent 2" w:uiPriority="52"/>
+    <w:lsdException w:name="List Table 1 Light Accent 3" w:uiPriority="46"/>
+    <w:lsdException w:name="List Table 2 Accent 3" w:uiPriority="47"/>
+    <w:lsdException w:name="List Table 3 Accent 3" w:uiPriority="48"/>
+    <w:lsdException w:name="List Table 4 Accent 3" w:uiPriority="49"/>
+    <w:lsdException w:name="List Table 5 Dark Accent 3" w:uiPriority="50"/>
+    <w:lsdException w:name="List Table 6 Colorful Accent 3" w:uiPriority="51"/>
+    <w:lsdException w:name="List Table 7 Colorful Accent 3" w:uiPriority="52"/>
+    <w:lsdException w:name="List Table 1 Light Accent 4" w:uiPriority="46"/>
+    <w:lsdException w:name="List Table 2 Accent 4" w:uiPriority="47"/>
+    <w:lsdException w:name="List Table 3 Accent 4" w:uiPriority="48"/>
+    <w:lsdException w:name="List Table 4 Accent 4" w:uiPriority="49"/>
+    <w:lsdException w:name="List Table 5 Dark Accent 4" w:uiPriority="50"/>
+    <w:lsdException w:name="List Table 6 Colorful Accent 4" w:uiPriority="51"/>
+    <w:lsdException w:name="List Table 7 Colorful Accent 4" w:uiPriority="52"/>
+    <w:lsdException w:name="List Table 1 Light Accent 5" w:uiPriority="46"/>
+    <w:lsdException w:name="List Table 2 Accent 5" w:uiPriority="47"/>
+    <w:lsdException w:name="List Table 3 Accent 5" w:uiPriority="48"/>
+    <w:lsdException w:name="List Table 4 Accent 5" w:uiPriority="49"/>
+    <w:lsdException w:name="List Table 5 Dark Accent 5" w:uiPriority="50"/>
+    <w:lsdException w:name="List Table 6 Colorful Accent 5" w:uiPriority="51"/>
+    <w:lsdException w:name="List Table 7 Colorful Accent 5" w:uiPriority="52"/>
+    <w:lsdException w:name="List Table 1 Light Accent 6" w:uiPriority="46"/>
+    <w:lsdException w:name="List Table 2 Accent 6" w:uiPriority="47"/>
+    <w:lsdException w:name="List Table 3 Accent 6" w:uiPriority="48"/>
+    <w:lsdException w:name="List Table 4 Accent 6" w:uiPriority="49"/>
+    <w:lsdException w:name="List Table 5 Dark Accent 6" w:uiPriority="50"/>
+    <w:lsdException w:name="List Table 6 Colorful Accent 6" w:uiPriority="51"/>
+    <w:lsdException w:name="List Table 7 Colorful Accent 6" w:uiPriority="52"/>
   </w:latentStyles>
   <w:style w:type="paragraph" w:default="1" w:styleId="Standaard">
     <w:name w:val="Normal"/>
@@ -1878,7 +4818,6 @@
     <w:uiPriority w:val="99"/>
     <w:semiHidden/>
     <w:unhideWhenUsed/>
-    <w:qFormat/>
     <w:tblPr>
       <w:tblInd w:w="0" w:type="dxa"/>
       <w:tblCellMar>
@@ -2077,7 +5016,6 @@
       <w:spacing w:after="0" w:line="240" w:lineRule="auto"/>
     </w:pPr>
     <w:tblPr>
-      <w:tblInd w:w="0" w:type="dxa"/>
       <w:tblBorders>
         <w:top w:val="single" w:sz="4" w:space="0" w:color="auto"/>
         <w:left w:val="single" w:sz="4" w:space="0" w:color="auto"/>
@@ -2086,12 +5024,6 @@
         <w:insideH w:val="single" w:sz="4" w:space="0" w:color="auto"/>
         <w:insideV w:val="single" w:sz="4" w:space="0" w:color="auto"/>
       </w:tblBorders>
-      <w:tblCellMar>
-        <w:top w:w="0" w:type="dxa"/>
-        <w:left w:w="108" w:type="dxa"/>
-        <w:bottom w:w="0" w:type="dxa"/>
-        <w:right w:w="108" w:type="dxa"/>
-      </w:tblCellMar>
     </w:tblPr>
   </w:style>
   <w:style w:type="character" w:customStyle="1" w:styleId="Kop2Char">
@@ -2117,6 +5049,19 @@
       <w:rFonts w:ascii="Century Gothic" w:eastAsiaTheme="majorEastAsia" w:hAnsi="Century Gothic" w:cstheme="majorBidi"/>
       <w:sz w:val="28"/>
       <w:szCs w:val="24"/>
+    </w:rPr>
+  </w:style>
+  <w:style w:type="paragraph" w:customStyle="1" w:styleId="Standaard1">
+    <w:name w:val="Standaard1"/>
+    <w:rsid w:val="00FA3421"/>
+    <w:pPr>
+      <w:suppressAutoHyphens/>
+      <w:autoSpaceDN w:val="0"/>
+      <w:spacing w:line="254" w:lineRule="auto"/>
+      <w:textAlignment w:val="baseline"/>
+    </w:pPr>
+    <w:rPr>
+      <w:rFonts w:ascii="Calibri" w:eastAsia="Calibri" w:hAnsi="Calibri" w:cs="Times New Roman"/>
     </w:rPr>
   </w:style>
 </w:styles>
@@ -2377,7 +5322,7 @@
   <a:extraClrSchemeLst/>
   <a:extLst>
     <a:ext uri="{05A4C25C-085E-4340-85A3-A5531E510DB2}">
-      <thm15:themeFamily xmlns:thm15="http://schemas.microsoft.com/office/thememl/2012/main" xmlns="" name="Office Theme" id="{62F939B6-93AF-4DB8-9C6B-D6C7DFDC589F}" vid="{4A3C46E8-61CC-4603-A589-7422A47A8E4A}"/>
+      <thm15:themeFamily xmlns:thm15="http://schemas.microsoft.com/office/thememl/2012/main" name="Office Theme" id="{62F939B6-93AF-4DB8-9C6B-D6C7DFDC589F}" vid="{4A3C46E8-61CC-4603-A589-7422A47A8E4A}"/>
     </a:ext>
   </a:extLst>
 </a:theme>
@@ -2388,7 +5333,7 @@
 </file>
 
 <file path=customXml/itemProps1.xml><?xml version="1.0" encoding="utf-8"?>
-<ds:datastoreItem xmlns:ds="http://schemas.openxmlformats.org/officeDocument/2006/customXml" ds:itemID="{733C3337-592F-4D8E-A898-EAA5E9976337}">
+<ds:datastoreItem xmlns:ds="http://schemas.openxmlformats.org/officeDocument/2006/customXml" ds:itemID="{E0F795C7-94E6-4E5C-921E-5BFAF307EF32}">
   <ds:schemaRefs>
     <ds:schemaRef ds:uri="http://schemas.openxmlformats.org/officeDocument/2006/bibliography"/>
   </ds:schemaRefs>

</xml_diff>

<commit_message>
Edit Klassendiagram, Edit Periode 12 week 2, Edit template
</commit_message>
<xml_diff>
--- a/Kt1/WP1.4/Template.docx
+++ b/Kt1/WP1.4/Template.docx
@@ -1,6 +1,6 @@
 
 <file path=word/document.xml><?xml version="1.0" encoding="utf-8"?>
-<w:document xmlns:wpc="http://schemas.microsoft.com/office/word/2010/wordprocessingCanvas" xmlns:cx="http://schemas.microsoft.com/office/drawing/2014/chartex" xmlns:mc="http://schemas.openxmlformats.org/markup-compatibility/2006" xmlns:o="urn:schemas-microsoft-com:office:office" xmlns:r="http://schemas.openxmlformats.org/officeDocument/2006/relationships" xmlns:m="http://schemas.openxmlformats.org/officeDocument/2006/math" xmlns:v="urn:schemas-microsoft-com:vml" xmlns:wp14="http://schemas.microsoft.com/office/word/2010/wordprocessingDrawing" xmlns:wp="http://schemas.openxmlformats.org/drawingml/2006/wordprocessingDrawing" xmlns:w10="urn:schemas-microsoft-com:office:word" xmlns:w="http://schemas.openxmlformats.org/wordprocessingml/2006/main" xmlns:w14="http://schemas.microsoft.com/office/word/2010/wordml" xmlns:w15="http://schemas.microsoft.com/office/word/2012/wordml" xmlns:w16se="http://schemas.microsoft.com/office/word/2015/wordml/symex" xmlns:wpg="http://schemas.microsoft.com/office/word/2010/wordprocessingGroup" xmlns:wpi="http://schemas.microsoft.com/office/word/2010/wordprocessingInk" xmlns:wne="http://schemas.microsoft.com/office/word/2006/wordml" xmlns:wps="http://schemas.microsoft.com/office/word/2010/wordprocessingShape" mc:Ignorable="w14 w15 w16se wp14">
+<w:document xmlns:ve="http://schemas.openxmlformats.org/markup-compatibility/2006" xmlns:o="urn:schemas-microsoft-com:office:office" xmlns:r="http://schemas.openxmlformats.org/officeDocument/2006/relationships" xmlns:m="http://schemas.openxmlformats.org/officeDocument/2006/math" xmlns:v="urn:schemas-microsoft-com:vml" xmlns:wp="http://schemas.openxmlformats.org/drawingml/2006/wordprocessingDrawing" xmlns:w10="urn:schemas-microsoft-com:office:word" xmlns:w="http://schemas.openxmlformats.org/wordprocessingml/2006/main" xmlns:wne="http://schemas.microsoft.com/office/word/2006/wordml">
   <w:body>
     <w:p>
       <w:pPr>
@@ -111,7 +111,7 @@
           <w:insideH w:val="none" w:sz="0" w:space="0" w:color="auto"/>
           <w:insideV w:val="none" w:sz="0" w:space="0" w:color="auto"/>
         </w:tblBorders>
-        <w:tblLook w:val="04A0" w:firstRow="1" w:lastRow="0" w:firstColumn="1" w:lastColumn="0" w:noHBand="0" w:noVBand="1"/>
+        <w:tblLook w:val="04A0"/>
       </w:tblPr>
       <w:tblGrid>
         <w:gridCol w:w="4394"/>
@@ -222,12 +222,28 @@
                 <w:rFonts w:cs="Consolas"/>
               </w:rPr>
             </w:pPr>
-            <w:r>
-              <w:rPr>
-                <w:rFonts w:cs="Consolas"/>
-              </w:rPr>
-              <w:t>Jarno van Rootselaar</w:t>
-            </w:r>
+            <w:proofErr w:type="spellStart"/>
+            <w:r>
+              <w:rPr>
+                <w:rFonts w:cs="Consolas"/>
+              </w:rPr>
+              <w:t>Jarno</w:t>
+            </w:r>
+            <w:proofErr w:type="spellEnd"/>
+            <w:r>
+              <w:rPr>
+                <w:rFonts w:cs="Consolas"/>
+              </w:rPr>
+              <w:t xml:space="preserve"> van </w:t>
+            </w:r>
+            <w:proofErr w:type="spellStart"/>
+            <w:r>
+              <w:rPr>
+                <w:rFonts w:cs="Consolas"/>
+              </w:rPr>
+              <w:t>Rootselaar</w:t>
+            </w:r>
+            <w:proofErr w:type="spellEnd"/>
           </w:p>
         </w:tc>
       </w:tr>
@@ -382,20 +398,36 @@
               <w:rPr>
                 <w:rFonts w:cs="Consolas"/>
               </w:rPr>
-              <w:t>GGz muiderslot</w:t>
-            </w:r>
-          </w:p>
-          <w:p>
-            <w:pPr>
-              <w:rPr>
-                <w:rFonts w:cs="Consolas"/>
-              </w:rPr>
-            </w:pPr>
-            <w:r>
-              <w:rPr>
-                <w:rFonts w:cs="Consolas"/>
-              </w:rPr>
-              <w:t>Muiderslotstraat 150</w:t>
+              <w:t xml:space="preserve">GGz </w:t>
+            </w:r>
+            <w:proofErr w:type="spellStart"/>
+            <w:r>
+              <w:rPr>
+                <w:rFonts w:cs="Consolas"/>
+              </w:rPr>
+              <w:t>muiderslot</w:t>
+            </w:r>
+            <w:proofErr w:type="spellEnd"/>
+          </w:p>
+          <w:p>
+            <w:pPr>
+              <w:rPr>
+                <w:rFonts w:cs="Consolas"/>
+              </w:rPr>
+            </w:pPr>
+            <w:proofErr w:type="spellStart"/>
+            <w:r>
+              <w:rPr>
+                <w:rFonts w:cs="Consolas"/>
+              </w:rPr>
+              <w:t>Muiderslotstraat</w:t>
+            </w:r>
+            <w:proofErr w:type="spellEnd"/>
+            <w:r>
+              <w:rPr>
+                <w:rFonts w:cs="Consolas"/>
+              </w:rPr>
+              <w:t xml:space="preserve"> 150</w:t>
             </w:r>
           </w:p>
           <w:p>
@@ -744,11 +776,19 @@
                 <w:rFonts w:cs="Consolas"/>
               </w:rPr>
             </w:pPr>
-            <w:r>
-              <w:rPr>
-                <w:rFonts w:cs="Consolas"/>
-              </w:rPr>
-              <w:t>Terheijdenseweg 350</w:t>
+            <w:proofErr w:type="spellStart"/>
+            <w:r>
+              <w:rPr>
+                <w:rFonts w:cs="Consolas"/>
+              </w:rPr>
+              <w:t>Terheijdenseweg</w:t>
+            </w:r>
+            <w:proofErr w:type="spellEnd"/>
+            <w:r>
+              <w:rPr>
+                <w:rFonts w:cs="Consolas"/>
+              </w:rPr>
+              <w:t xml:space="preserve"> 350</w:t>
             </w:r>
           </w:p>
         </w:tc>
@@ -851,11 +891,19 @@
               </w:rPr>
               <w:t xml:space="preserve"> </w:t>
             </w:r>
-            <w:r>
-              <w:rPr>
-                <w:rFonts w:cs="Consolas"/>
-              </w:rPr>
-              <w:t>SLBer:</w:t>
+            <w:proofErr w:type="spellStart"/>
+            <w:r>
+              <w:rPr>
+                <w:rFonts w:cs="Consolas"/>
+              </w:rPr>
+              <w:t>SLBer</w:t>
+            </w:r>
+            <w:proofErr w:type="spellEnd"/>
+            <w:r>
+              <w:rPr>
+                <w:rFonts w:cs="Consolas"/>
+              </w:rPr>
+              <w:t>:</w:t>
             </w:r>
           </w:p>
         </w:tc>
@@ -1109,17 +1157,19 @@
     <w:p/>
     <w:p/>
     <w:p>
+      <w:proofErr w:type="spellStart"/>
       <w:r>
         <w:lastRenderedPageBreak/>
         <w:t>datadictionary</w:t>
       </w:r>
+      <w:proofErr w:type="spellEnd"/>
     </w:p>
     <w:p/>
     <w:tbl>
       <w:tblPr>
         <w:tblStyle w:val="Tabelraster"/>
         <w:tblW w:w="0" w:type="auto"/>
-        <w:tblLook w:val="04A0" w:firstRow="1" w:lastRow="0" w:firstColumn="1" w:lastColumn="0" w:noHBand="0" w:noVBand="1"/>
+        <w:tblLook w:val="04A0"/>
       </w:tblPr>
       <w:tblGrid>
         <w:gridCol w:w="1848"/>
@@ -1238,12 +1288,14 @@
                 <w:rFonts w:cs="Consolas"/>
               </w:rPr>
             </w:pPr>
+            <w:proofErr w:type="spellStart"/>
             <w:r>
               <w:rPr>
                 <w:rFonts w:cs="Consolas"/>
               </w:rPr>
               <w:t>id</w:t>
             </w:r>
+            <w:proofErr w:type="spellEnd"/>
           </w:p>
         </w:tc>
         <w:tc>
@@ -1256,12 +1308,28 @@
                 <w:rFonts w:cs="Consolas"/>
               </w:rPr>
             </w:pPr>
-            <w:r>
-              <w:rPr>
-                <w:rFonts w:cs="Consolas"/>
-              </w:rPr>
-              <w:t>Primary key</w:t>
-            </w:r>
+            <w:proofErr w:type="spellStart"/>
+            <w:r>
+              <w:rPr>
+                <w:rFonts w:cs="Consolas"/>
+              </w:rPr>
+              <w:t>Primary</w:t>
+            </w:r>
+            <w:proofErr w:type="spellEnd"/>
+            <w:r>
+              <w:rPr>
+                <w:rFonts w:cs="Consolas"/>
+              </w:rPr>
+              <w:t xml:space="preserve"> </w:t>
+            </w:r>
+            <w:proofErr w:type="spellStart"/>
+            <w:r>
+              <w:rPr>
+                <w:rFonts w:cs="Consolas"/>
+              </w:rPr>
+              <w:t>key</w:t>
+            </w:r>
+            <w:proofErr w:type="spellEnd"/>
           </w:p>
         </w:tc>
         <w:tc>
@@ -1310,11 +1378,19 @@
                 <w:rFonts w:cs="Consolas"/>
               </w:rPr>
             </w:pPr>
-            <w:r>
-              <w:rPr>
-                <w:rFonts w:cs="Consolas"/>
-              </w:rPr>
-              <w:t>Id van user</w:t>
+            <w:proofErr w:type="spellStart"/>
+            <w:r>
+              <w:rPr>
+                <w:rFonts w:cs="Consolas"/>
+              </w:rPr>
+              <w:t>Id</w:t>
+            </w:r>
+            <w:proofErr w:type="spellEnd"/>
+            <w:r>
+              <w:rPr>
+                <w:rFonts w:cs="Consolas"/>
+              </w:rPr>
+              <w:t xml:space="preserve"> van user</w:t>
             </w:r>
           </w:p>
         </w:tc>
@@ -1330,12 +1406,14 @@
                 <w:rFonts w:cs="Consolas"/>
               </w:rPr>
             </w:pPr>
+            <w:proofErr w:type="spellStart"/>
             <w:r>
               <w:rPr>
                 <w:rFonts w:cs="Consolas"/>
               </w:rPr>
               <w:t>username</w:t>
             </w:r>
+            <w:proofErr w:type="spellEnd"/>
           </w:p>
         </w:tc>
         <w:tc>
@@ -1348,11 +1426,19 @@
                 <w:rFonts w:cs="Consolas"/>
               </w:rPr>
             </w:pPr>
-            <w:r>
-              <w:rPr>
-                <w:rFonts w:cs="Consolas"/>
-              </w:rPr>
-              <w:t>Varchar(20)</w:t>
+            <w:proofErr w:type="spellStart"/>
+            <w:r>
+              <w:rPr>
+                <w:rFonts w:cs="Consolas"/>
+              </w:rPr>
+              <w:t>Varchar</w:t>
+            </w:r>
+            <w:proofErr w:type="spellEnd"/>
+            <w:r>
+              <w:rPr>
+                <w:rFonts w:cs="Consolas"/>
+              </w:rPr>
+              <w:t>(20)</w:t>
             </w:r>
           </w:p>
         </w:tc>
@@ -1440,11 +1526,19 @@
                 <w:rFonts w:cs="Consolas"/>
               </w:rPr>
             </w:pPr>
-            <w:r>
-              <w:rPr>
-                <w:rFonts w:cs="Consolas"/>
-              </w:rPr>
-              <w:t>Varchar(20)</w:t>
+            <w:proofErr w:type="spellStart"/>
+            <w:r>
+              <w:rPr>
+                <w:rFonts w:cs="Consolas"/>
+              </w:rPr>
+              <w:t>Varchar</w:t>
+            </w:r>
+            <w:proofErr w:type="spellEnd"/>
+            <w:r>
+              <w:rPr>
+                <w:rFonts w:cs="Consolas"/>
+              </w:rPr>
+              <w:t>(20)</w:t>
             </w:r>
           </w:p>
         </w:tc>
@@ -1514,12 +1608,14 @@
                 <w:rFonts w:cs="Consolas"/>
               </w:rPr>
             </w:pPr>
+            <w:proofErr w:type="spellStart"/>
             <w:r>
               <w:rPr>
                 <w:rFonts w:cs="Consolas"/>
               </w:rPr>
               <w:t>surname</w:t>
             </w:r>
+            <w:proofErr w:type="spellEnd"/>
           </w:p>
         </w:tc>
         <w:tc>
@@ -1532,11 +1628,19 @@
                 <w:rFonts w:cs="Consolas"/>
               </w:rPr>
             </w:pPr>
-            <w:r>
-              <w:rPr>
-                <w:rFonts w:cs="Consolas"/>
-              </w:rPr>
-              <w:t>Varchar(40)</w:t>
+            <w:proofErr w:type="spellStart"/>
+            <w:r>
+              <w:rPr>
+                <w:rFonts w:cs="Consolas"/>
+              </w:rPr>
+              <w:t>Varchar</w:t>
+            </w:r>
+            <w:proofErr w:type="spellEnd"/>
+            <w:r>
+              <w:rPr>
+                <w:rFonts w:cs="Consolas"/>
+              </w:rPr>
+              <w:t>(40)</w:t>
             </w:r>
           </w:p>
         </w:tc>
@@ -1606,12 +1710,14 @@
                 <w:rFonts w:cs="Consolas"/>
               </w:rPr>
             </w:pPr>
+            <w:proofErr w:type="spellStart"/>
             <w:r>
               <w:rPr>
                 <w:rFonts w:cs="Consolas"/>
               </w:rPr>
               <w:t>dateofbirth</w:t>
             </w:r>
+            <w:proofErr w:type="spellEnd"/>
           </w:p>
         </w:tc>
         <w:tc>
@@ -1698,12 +1804,14 @@
                 <w:rFonts w:cs="Consolas"/>
               </w:rPr>
             </w:pPr>
+            <w:proofErr w:type="spellStart"/>
             <w:r>
               <w:rPr>
                 <w:rFonts w:cs="Consolas"/>
               </w:rPr>
               <w:t>Clientcode</w:t>
             </w:r>
+            <w:proofErr w:type="spellEnd"/>
           </w:p>
         </w:tc>
         <w:tc>
@@ -1774,8 +1882,16 @@
               <w:rPr>
                 <w:rFonts w:cs="Consolas"/>
               </w:rPr>
-              <w:t>Code van de client</w:t>
-            </w:r>
+              <w:t xml:space="preserve">Code van de </w:t>
+            </w:r>
+            <w:proofErr w:type="spellStart"/>
+            <w:r>
+              <w:rPr>
+                <w:rFonts w:cs="Consolas"/>
+              </w:rPr>
+              <w:t>client</w:t>
+            </w:r>
+            <w:proofErr w:type="spellEnd"/>
           </w:p>
         </w:tc>
       </w:tr>
@@ -1790,12 +1906,14 @@
                 <w:rFonts w:cs="Consolas"/>
               </w:rPr>
             </w:pPr>
+            <w:proofErr w:type="spellStart"/>
             <w:r>
               <w:rPr>
                 <w:rFonts w:cs="Consolas"/>
               </w:rPr>
               <w:t>id</w:t>
             </w:r>
+            <w:proofErr w:type="spellEnd"/>
           </w:p>
         </w:tc>
         <w:tc>
@@ -1808,12 +1926,28 @@
                 <w:rFonts w:cs="Consolas"/>
               </w:rPr>
             </w:pPr>
-            <w:r>
-              <w:rPr>
-                <w:rFonts w:cs="Consolas"/>
-              </w:rPr>
-              <w:t>Primary Key</w:t>
-            </w:r>
+            <w:proofErr w:type="spellStart"/>
+            <w:r>
+              <w:rPr>
+                <w:rFonts w:cs="Consolas"/>
+              </w:rPr>
+              <w:t>Primary</w:t>
+            </w:r>
+            <w:proofErr w:type="spellEnd"/>
+            <w:r>
+              <w:rPr>
+                <w:rFonts w:cs="Consolas"/>
+              </w:rPr>
+              <w:t xml:space="preserve"> </w:t>
+            </w:r>
+            <w:proofErr w:type="spellStart"/>
+            <w:r>
+              <w:rPr>
+                <w:rFonts w:cs="Consolas"/>
+              </w:rPr>
+              <w:t>Key</w:t>
+            </w:r>
+            <w:proofErr w:type="spellEnd"/>
           </w:p>
         </w:tc>
         <w:tc>
@@ -1862,12 +1996,28 @@
                 <w:rFonts w:cs="Consolas"/>
               </w:rPr>
             </w:pPr>
-            <w:r>
-              <w:rPr>
-                <w:rFonts w:cs="Consolas"/>
-              </w:rPr>
-              <w:t>Id van admin</w:t>
-            </w:r>
+            <w:proofErr w:type="spellStart"/>
+            <w:r>
+              <w:rPr>
+                <w:rFonts w:cs="Consolas"/>
+              </w:rPr>
+              <w:t>Id</w:t>
+            </w:r>
+            <w:proofErr w:type="spellEnd"/>
+            <w:r>
+              <w:rPr>
+                <w:rFonts w:cs="Consolas"/>
+              </w:rPr>
+              <w:t xml:space="preserve"> van </w:t>
+            </w:r>
+            <w:proofErr w:type="spellStart"/>
+            <w:r>
+              <w:rPr>
+                <w:rFonts w:cs="Consolas"/>
+              </w:rPr>
+              <w:t>admin</w:t>
+            </w:r>
+            <w:proofErr w:type="spellEnd"/>
           </w:p>
         </w:tc>
       </w:tr>
@@ -1900,11 +2050,19 @@
                 <w:rFonts w:cs="Consolas"/>
               </w:rPr>
             </w:pPr>
-            <w:r>
-              <w:rPr>
-                <w:rFonts w:cs="Consolas"/>
-              </w:rPr>
-              <w:t>Varchar(50)</w:t>
+            <w:proofErr w:type="spellStart"/>
+            <w:r>
+              <w:rPr>
+                <w:rFonts w:cs="Consolas"/>
+              </w:rPr>
+              <w:t>Varchar</w:t>
+            </w:r>
+            <w:proofErr w:type="spellEnd"/>
+            <w:r>
+              <w:rPr>
+                <w:rFonts w:cs="Consolas"/>
+              </w:rPr>
+              <w:t>(50)</w:t>
             </w:r>
           </w:p>
         </w:tc>
@@ -1974,12 +2132,14 @@
                 <w:rFonts w:cs="Consolas"/>
               </w:rPr>
             </w:pPr>
+            <w:proofErr w:type="spellStart"/>
             <w:r>
               <w:rPr>
                 <w:rFonts w:cs="Consolas"/>
               </w:rPr>
               <w:t>id</w:t>
             </w:r>
+            <w:proofErr w:type="spellEnd"/>
           </w:p>
         </w:tc>
         <w:tc>
@@ -1992,12 +2152,28 @@
                 <w:rFonts w:cs="Consolas"/>
               </w:rPr>
             </w:pPr>
-            <w:r>
-              <w:rPr>
-                <w:rFonts w:cs="Consolas"/>
-              </w:rPr>
-              <w:t>Primary Key</w:t>
-            </w:r>
+            <w:proofErr w:type="spellStart"/>
+            <w:r>
+              <w:rPr>
+                <w:rFonts w:cs="Consolas"/>
+              </w:rPr>
+              <w:t>Primary</w:t>
+            </w:r>
+            <w:proofErr w:type="spellEnd"/>
+            <w:r>
+              <w:rPr>
+                <w:rFonts w:cs="Consolas"/>
+              </w:rPr>
+              <w:t xml:space="preserve"> </w:t>
+            </w:r>
+            <w:proofErr w:type="spellStart"/>
+            <w:r>
+              <w:rPr>
+                <w:rFonts w:cs="Consolas"/>
+              </w:rPr>
+              <w:t>Key</w:t>
+            </w:r>
+            <w:proofErr w:type="spellEnd"/>
           </w:p>
         </w:tc>
         <w:tc>
@@ -2046,11 +2222,19 @@
                 <w:rFonts w:cs="Consolas"/>
               </w:rPr>
             </w:pPr>
-            <w:r>
-              <w:rPr>
-                <w:rFonts w:cs="Consolas"/>
-              </w:rPr>
-              <w:t>Id van test</w:t>
+            <w:proofErr w:type="spellStart"/>
+            <w:r>
+              <w:rPr>
+                <w:rFonts w:cs="Consolas"/>
+              </w:rPr>
+              <w:t>Id</w:t>
+            </w:r>
+            <w:proofErr w:type="spellEnd"/>
+            <w:r>
+              <w:rPr>
+                <w:rFonts w:cs="Consolas"/>
+              </w:rPr>
+              <w:t xml:space="preserve"> van test</w:t>
             </w:r>
           </w:p>
         </w:tc>
@@ -2066,12 +2250,14 @@
                 <w:rFonts w:cs="Consolas"/>
               </w:rPr>
             </w:pPr>
+            <w:proofErr w:type="spellStart"/>
             <w:r>
               <w:rPr>
                 <w:rFonts w:cs="Consolas"/>
               </w:rPr>
               <w:t>userid</w:t>
             </w:r>
+            <w:proofErr w:type="spellEnd"/>
           </w:p>
         </w:tc>
         <w:tc>
@@ -2084,12 +2270,28 @@
                 <w:rFonts w:cs="Consolas"/>
               </w:rPr>
             </w:pPr>
-            <w:r>
-              <w:rPr>
-                <w:rFonts w:cs="Consolas"/>
-              </w:rPr>
-              <w:t>Foreign Key</w:t>
-            </w:r>
+            <w:proofErr w:type="spellStart"/>
+            <w:r>
+              <w:rPr>
+                <w:rFonts w:cs="Consolas"/>
+              </w:rPr>
+              <w:t>Foreign</w:t>
+            </w:r>
+            <w:proofErr w:type="spellEnd"/>
+            <w:r>
+              <w:rPr>
+                <w:rFonts w:cs="Consolas"/>
+              </w:rPr>
+              <w:t xml:space="preserve"> </w:t>
+            </w:r>
+            <w:proofErr w:type="spellStart"/>
+            <w:r>
+              <w:rPr>
+                <w:rFonts w:cs="Consolas"/>
+              </w:rPr>
+              <w:t>Key</w:t>
+            </w:r>
+            <w:proofErr w:type="spellEnd"/>
           </w:p>
         </w:tc>
         <w:tc>
@@ -2138,11 +2340,19 @@
                 <w:rFonts w:cs="Consolas"/>
               </w:rPr>
             </w:pPr>
-            <w:r>
-              <w:rPr>
-                <w:rFonts w:cs="Consolas"/>
-              </w:rPr>
-              <w:t>Id van user</w:t>
+            <w:proofErr w:type="spellStart"/>
+            <w:r>
+              <w:rPr>
+                <w:rFonts w:cs="Consolas"/>
+              </w:rPr>
+              <w:t>Id</w:t>
+            </w:r>
+            <w:proofErr w:type="spellEnd"/>
+            <w:r>
+              <w:rPr>
+                <w:rFonts w:cs="Consolas"/>
+              </w:rPr>
+              <w:t xml:space="preserve"> van user</w:t>
             </w:r>
           </w:p>
         </w:tc>
@@ -2158,12 +2368,14 @@
                 <w:rFonts w:cs="Consolas"/>
               </w:rPr>
             </w:pPr>
+            <w:proofErr w:type="spellStart"/>
             <w:r>
               <w:rPr>
                 <w:rFonts w:cs="Consolas"/>
               </w:rPr>
               <w:t>id</w:t>
             </w:r>
+            <w:proofErr w:type="spellEnd"/>
           </w:p>
         </w:tc>
         <w:tc>
@@ -2176,12 +2388,28 @@
                 <w:rFonts w:cs="Consolas"/>
               </w:rPr>
             </w:pPr>
-            <w:r>
-              <w:rPr>
-                <w:rFonts w:cs="Consolas"/>
-              </w:rPr>
-              <w:t>Primary Key</w:t>
-            </w:r>
+            <w:proofErr w:type="spellStart"/>
+            <w:r>
+              <w:rPr>
+                <w:rFonts w:cs="Consolas"/>
+              </w:rPr>
+              <w:t>Primary</w:t>
+            </w:r>
+            <w:proofErr w:type="spellEnd"/>
+            <w:r>
+              <w:rPr>
+                <w:rFonts w:cs="Consolas"/>
+              </w:rPr>
+              <w:t xml:space="preserve"> </w:t>
+            </w:r>
+            <w:proofErr w:type="spellStart"/>
+            <w:r>
+              <w:rPr>
+                <w:rFonts w:cs="Consolas"/>
+              </w:rPr>
+              <w:t>Key</w:t>
+            </w:r>
+            <w:proofErr w:type="spellEnd"/>
           </w:p>
         </w:tc>
         <w:tc>
@@ -2230,11 +2458,19 @@
                 <w:rFonts w:cs="Consolas"/>
               </w:rPr>
             </w:pPr>
-            <w:r>
-              <w:rPr>
-                <w:rFonts w:cs="Consolas"/>
-              </w:rPr>
-              <w:t>Id van score</w:t>
+            <w:proofErr w:type="spellStart"/>
+            <w:r>
+              <w:rPr>
+                <w:rFonts w:cs="Consolas"/>
+              </w:rPr>
+              <w:t>Id</w:t>
+            </w:r>
+            <w:proofErr w:type="spellEnd"/>
+            <w:r>
+              <w:rPr>
+                <w:rFonts w:cs="Consolas"/>
+              </w:rPr>
+              <w:t xml:space="preserve"> van score</w:t>
             </w:r>
           </w:p>
         </w:tc>
@@ -2250,12 +2486,14 @@
                 <w:rFonts w:cs="Consolas"/>
               </w:rPr>
             </w:pPr>
+            <w:proofErr w:type="spellStart"/>
             <w:r>
               <w:rPr>
                 <w:rFonts w:cs="Consolas"/>
               </w:rPr>
               <w:t>testid</w:t>
             </w:r>
+            <w:proofErr w:type="spellEnd"/>
           </w:p>
         </w:tc>
         <w:tc>
@@ -2268,12 +2506,28 @@
                 <w:rFonts w:cs="Consolas"/>
               </w:rPr>
             </w:pPr>
-            <w:r>
-              <w:rPr>
-                <w:rFonts w:cs="Consolas"/>
-              </w:rPr>
-              <w:t>Foreign Key</w:t>
-            </w:r>
+            <w:proofErr w:type="spellStart"/>
+            <w:r>
+              <w:rPr>
+                <w:rFonts w:cs="Consolas"/>
+              </w:rPr>
+              <w:t>Foreign</w:t>
+            </w:r>
+            <w:proofErr w:type="spellEnd"/>
+            <w:r>
+              <w:rPr>
+                <w:rFonts w:cs="Consolas"/>
+              </w:rPr>
+              <w:t xml:space="preserve"> </w:t>
+            </w:r>
+            <w:proofErr w:type="spellStart"/>
+            <w:r>
+              <w:rPr>
+                <w:rFonts w:cs="Consolas"/>
+              </w:rPr>
+              <w:t>Key</w:t>
+            </w:r>
+            <w:proofErr w:type="spellEnd"/>
           </w:p>
         </w:tc>
         <w:tc>
@@ -2322,11 +2576,19 @@
                 <w:rFonts w:cs="Consolas"/>
               </w:rPr>
             </w:pPr>
-            <w:r>
-              <w:rPr>
-                <w:rFonts w:cs="Consolas"/>
-              </w:rPr>
-              <w:t>Id van test</w:t>
+            <w:proofErr w:type="spellStart"/>
+            <w:r>
+              <w:rPr>
+                <w:rFonts w:cs="Consolas"/>
+              </w:rPr>
+              <w:t>Id</w:t>
+            </w:r>
+            <w:proofErr w:type="spellEnd"/>
+            <w:r>
+              <w:rPr>
+                <w:rFonts w:cs="Consolas"/>
+              </w:rPr>
+              <w:t xml:space="preserve"> van test</w:t>
             </w:r>
           </w:p>
         </w:tc>
@@ -2420,6 +2682,68 @@
               </w:rPr>
               <w:t>Score voor test</w:t>
             </w:r>
+          </w:p>
+        </w:tc>
+      </w:tr>
+      <w:tr>
+        <w:tc>
+          <w:tcPr>
+            <w:tcW w:w="1848" w:type="dxa"/>
+          </w:tcPr>
+          <w:p>
+            <w:pPr>
+              <w:rPr>
+                <w:rFonts w:cs="Consolas"/>
+              </w:rPr>
+            </w:pPr>
+          </w:p>
+        </w:tc>
+        <w:tc>
+          <w:tcPr>
+            <w:tcW w:w="1848" w:type="dxa"/>
+          </w:tcPr>
+          <w:p>
+            <w:pPr>
+              <w:rPr>
+                <w:rFonts w:cs="Consolas"/>
+              </w:rPr>
+            </w:pPr>
+          </w:p>
+        </w:tc>
+        <w:tc>
+          <w:tcPr>
+            <w:tcW w:w="1848" w:type="dxa"/>
+          </w:tcPr>
+          <w:p>
+            <w:pPr>
+              <w:rPr>
+                <w:rFonts w:cs="Consolas"/>
+              </w:rPr>
+            </w:pPr>
+          </w:p>
+        </w:tc>
+        <w:tc>
+          <w:tcPr>
+            <w:tcW w:w="1849" w:type="dxa"/>
+          </w:tcPr>
+          <w:p>
+            <w:pPr>
+              <w:rPr>
+                <w:rFonts w:cs="Consolas"/>
+              </w:rPr>
+            </w:pPr>
+          </w:p>
+        </w:tc>
+        <w:tc>
+          <w:tcPr>
+            <w:tcW w:w="1849" w:type="dxa"/>
+          </w:tcPr>
+          <w:p>
+            <w:pPr>
+              <w:rPr>
+                <w:rFonts w:cs="Consolas"/>
+              </w:rPr>
+            </w:pPr>
           </w:p>
         </w:tc>
       </w:tr>
@@ -2458,7 +2782,7 @@
           <w:left w:w="10" w:type="dxa"/>
           <w:right w:w="10" w:type="dxa"/>
         </w:tblCellMar>
-        <w:tblLook w:val="04A0" w:firstRow="1" w:lastRow="0" w:firstColumn="1" w:lastColumn="0" w:noHBand="0" w:noVBand="1"/>
+        <w:tblLook w:val="04A0"/>
       </w:tblPr>
       <w:tblGrid>
         <w:gridCol w:w="2405"/>
@@ -2781,8 +3105,13 @@
               <w:t xml:space="preserve">Hierin word alle logica van de </w:t>
             </w:r>
             <w:r>
-              <w:t>vragenlijsten gezet, en de data opgehaald uit xml</w:t>
-            </w:r>
+              <w:t xml:space="preserve">vragenlijsten gezet, en de data opgehaald uit </w:t>
+            </w:r>
+            <w:proofErr w:type="spellStart"/>
+            <w:r>
+              <w:t>xml</w:t>
+            </w:r>
+            <w:proofErr w:type="spellEnd"/>
           </w:p>
         </w:tc>
       </w:tr>
@@ -2828,8 +3157,13 @@
             </w:tcMar>
           </w:tcPr>
           <w:p>
-            <w:r>
-              <w:t xml:space="preserve">Duplicate </w:t>
+            <w:proofErr w:type="spellStart"/>
+            <w:r>
+              <w:t>Duplicate</w:t>
+            </w:r>
+            <w:proofErr w:type="spellEnd"/>
+            <w:r>
+              <w:t xml:space="preserve"> </w:t>
             </w:r>
             <w:r>
               <w:t>Kandidaat</w:t>
@@ -3570,9 +3904,11 @@
           <w:tab w:val="left" w:pos="6105"/>
         </w:tabs>
       </w:pPr>
+      <w:proofErr w:type="spellStart"/>
       <w:r>
         <w:t>Modeldictionary</w:t>
       </w:r>
+      <w:proofErr w:type="spellEnd"/>
       <w:r>
         <w:tab/>
       </w:r>
@@ -3584,7 +3920,7 @@
           <w:left w:w="10" w:type="dxa"/>
           <w:right w:w="10" w:type="dxa"/>
         </w:tblCellMar>
-        <w:tblLook w:val="04A0" w:firstRow="1" w:lastRow="0" w:firstColumn="1" w:lastColumn="0" w:noHBand="0" w:noVBand="1"/>
+        <w:tblLook w:val="04A0"/>
       </w:tblPr>
       <w:tblGrid>
         <w:gridCol w:w="2405"/>
@@ -3941,8 +4277,13 @@
           </w:tcPr>
           <w:p>
             <w:r>
-              <w:t>Hierin word alle logica van de vragenlijsten gezet, en de data opgehaald uit xml</w:t>
-            </w:r>
+              <w:t xml:space="preserve">Hierin word alle logica van de vragenlijsten gezet, en de data opgehaald uit </w:t>
+            </w:r>
+            <w:proofErr w:type="spellStart"/>
+            <w:r>
+              <w:t>xml</w:t>
+            </w:r>
+            <w:proofErr w:type="spellEnd"/>
           </w:p>
         </w:tc>
       </w:tr>
@@ -3971,7 +4312,7 @@
 </file>
 
 <file path=word/endnotes.xml><?xml version="1.0" encoding="utf-8"?>
-<w:endnotes xmlns:wpc="http://schemas.microsoft.com/office/word/2010/wordprocessingCanvas" xmlns:cx="http://schemas.microsoft.com/office/drawing/2014/chartex" xmlns:mc="http://schemas.openxmlformats.org/markup-compatibility/2006" xmlns:o="urn:schemas-microsoft-com:office:office" xmlns:r="http://schemas.openxmlformats.org/officeDocument/2006/relationships" xmlns:m="http://schemas.openxmlformats.org/officeDocument/2006/math" xmlns:v="urn:schemas-microsoft-com:vml" xmlns:wp14="http://schemas.microsoft.com/office/word/2010/wordprocessingDrawing" xmlns:wp="http://schemas.openxmlformats.org/drawingml/2006/wordprocessingDrawing" xmlns:w10="urn:schemas-microsoft-com:office:word" xmlns:w="http://schemas.openxmlformats.org/wordprocessingml/2006/main" xmlns:w14="http://schemas.microsoft.com/office/word/2010/wordml" xmlns:w15="http://schemas.microsoft.com/office/word/2012/wordml" xmlns:w16se="http://schemas.microsoft.com/office/word/2015/wordml/symex" xmlns:wpg="http://schemas.microsoft.com/office/word/2010/wordprocessingGroup" xmlns:wpi="http://schemas.microsoft.com/office/word/2010/wordprocessingInk" xmlns:wne="http://schemas.microsoft.com/office/word/2006/wordml" xmlns:wps="http://schemas.microsoft.com/office/word/2010/wordprocessingShape" mc:Ignorable="w14 w15 w16se wp14">
+<w:endnotes xmlns:ve="http://schemas.openxmlformats.org/markup-compatibility/2006" xmlns:o="urn:schemas-microsoft-com:office:office" xmlns:r="http://schemas.openxmlformats.org/officeDocument/2006/relationships" xmlns:m="http://schemas.openxmlformats.org/officeDocument/2006/math" xmlns:v="urn:schemas-microsoft-com:vml" xmlns:wp="http://schemas.openxmlformats.org/drawingml/2006/wordprocessingDrawing" xmlns:w10="urn:schemas-microsoft-com:office:word" xmlns:w="http://schemas.openxmlformats.org/wordprocessingml/2006/main" xmlns:wne="http://schemas.microsoft.com/office/word/2006/wordml">
   <w:endnote w:type="separator" w:id="-1">
     <w:p>
       <w:pPr>
@@ -3996,7 +4337,7 @@
 </file>
 
 <file path=word/footer1.xml><?xml version="1.0" encoding="utf-8"?>
-<w:ftr xmlns:wpc="http://schemas.microsoft.com/office/word/2010/wordprocessingCanvas" xmlns:cx="http://schemas.microsoft.com/office/drawing/2014/chartex" xmlns:mc="http://schemas.openxmlformats.org/markup-compatibility/2006" xmlns:o="urn:schemas-microsoft-com:office:office" xmlns:r="http://schemas.openxmlformats.org/officeDocument/2006/relationships" xmlns:m="http://schemas.openxmlformats.org/officeDocument/2006/math" xmlns:v="urn:schemas-microsoft-com:vml" xmlns:wp14="http://schemas.microsoft.com/office/word/2010/wordprocessingDrawing" xmlns:wp="http://schemas.openxmlformats.org/drawingml/2006/wordprocessingDrawing" xmlns:w10="urn:schemas-microsoft-com:office:word" xmlns:w="http://schemas.openxmlformats.org/wordprocessingml/2006/main" xmlns:w14="http://schemas.microsoft.com/office/word/2010/wordml" xmlns:w15="http://schemas.microsoft.com/office/word/2012/wordml" xmlns:w16se="http://schemas.microsoft.com/office/word/2015/wordml/symex" xmlns:wpg="http://schemas.microsoft.com/office/word/2010/wordprocessingGroup" xmlns:wpi="http://schemas.microsoft.com/office/word/2010/wordprocessingInk" xmlns:wne="http://schemas.microsoft.com/office/word/2006/wordml" xmlns:wps="http://schemas.microsoft.com/office/word/2010/wordprocessingShape" mc:Ignorable="w14 w15 w16se wp14">
+<w:ftr xmlns:ve="http://schemas.openxmlformats.org/markup-compatibility/2006" xmlns:o="urn:schemas-microsoft-com:office:office" xmlns:r="http://schemas.openxmlformats.org/officeDocument/2006/relationships" xmlns:m="http://schemas.openxmlformats.org/officeDocument/2006/math" xmlns:v="urn:schemas-microsoft-com:vml" xmlns:wp="http://schemas.openxmlformats.org/drawingml/2006/wordprocessingDrawing" xmlns:w10="urn:schemas-microsoft-com:office:word" xmlns:w="http://schemas.openxmlformats.org/wordprocessingml/2006/main" xmlns:wne="http://schemas.microsoft.com/office/word/2006/wordml">
   <w:p>
     <w:pPr>
       <w:pStyle w:val="Voettekst"/>
@@ -4016,7 +4357,7 @@
       <w:tblStyle w:val="Tabelraster"/>
       <w:tblW w:w="9973" w:type="dxa"/>
       <w:jc w:val="center"/>
-      <w:tblLook w:val="04A0" w:firstRow="1" w:lastRow="0" w:firstColumn="1" w:lastColumn="0" w:noHBand="0" w:noVBand="1"/>
+      <w:tblLook w:val="04A0"/>
     </w:tblPr>
     <w:tblGrid>
       <w:gridCol w:w="3254"/>
@@ -4277,6 +4618,7 @@
               <w:szCs w:val="20"/>
             </w:rPr>
           </w:pPr>
+          <w:proofErr w:type="spellStart"/>
           <w:r>
             <w:rPr>
               <w:rFonts w:ascii="Century Gothic" w:hAnsi="Century Gothic"/>
@@ -4286,6 +4628,7 @@
             </w:rPr>
             <w:t>SLBer</w:t>
           </w:r>
+          <w:proofErr w:type="spellEnd"/>
           <w:r>
             <w:rPr>
               <w:rFonts w:ascii="Century Gothic" w:hAnsi="Century Gothic"/>
@@ -4312,7 +4655,7 @@
 </file>
 
 <file path=word/footnotes.xml><?xml version="1.0" encoding="utf-8"?>
-<w:footnotes xmlns:wpc="http://schemas.microsoft.com/office/word/2010/wordprocessingCanvas" xmlns:cx="http://schemas.microsoft.com/office/drawing/2014/chartex" xmlns:mc="http://schemas.openxmlformats.org/markup-compatibility/2006" xmlns:o="urn:schemas-microsoft-com:office:office" xmlns:r="http://schemas.openxmlformats.org/officeDocument/2006/relationships" xmlns:m="http://schemas.openxmlformats.org/officeDocument/2006/math" xmlns:v="urn:schemas-microsoft-com:vml" xmlns:wp14="http://schemas.microsoft.com/office/word/2010/wordprocessingDrawing" xmlns:wp="http://schemas.openxmlformats.org/drawingml/2006/wordprocessingDrawing" xmlns:w10="urn:schemas-microsoft-com:office:word" xmlns:w="http://schemas.openxmlformats.org/wordprocessingml/2006/main" xmlns:w14="http://schemas.microsoft.com/office/word/2010/wordml" xmlns:w15="http://schemas.microsoft.com/office/word/2012/wordml" xmlns:w16se="http://schemas.microsoft.com/office/word/2015/wordml/symex" xmlns:wpg="http://schemas.microsoft.com/office/word/2010/wordprocessingGroup" xmlns:wpi="http://schemas.microsoft.com/office/word/2010/wordprocessingInk" xmlns:wne="http://schemas.microsoft.com/office/word/2006/wordml" xmlns:wps="http://schemas.microsoft.com/office/word/2010/wordprocessingShape" mc:Ignorable="w14 w15 w16se wp14">
+<w:footnotes xmlns:ve="http://schemas.openxmlformats.org/markup-compatibility/2006" xmlns:o="urn:schemas-microsoft-com:office:office" xmlns:r="http://schemas.openxmlformats.org/officeDocument/2006/relationships" xmlns:m="http://schemas.openxmlformats.org/officeDocument/2006/math" xmlns:v="urn:schemas-microsoft-com:vml" xmlns:wp="http://schemas.openxmlformats.org/drawingml/2006/wordprocessingDrawing" xmlns:w10="urn:schemas-microsoft-com:office:word" xmlns:w="http://schemas.openxmlformats.org/wordprocessingml/2006/main" xmlns:wne="http://schemas.microsoft.com/office/word/2006/wordml">
   <w:footnote w:type="separator" w:id="-1">
     <w:p>
       <w:pPr>
@@ -4337,7 +4680,7 @@
 </file>
 
 <file path=word/header1.xml><?xml version="1.0" encoding="utf-8"?>
-<w:hdr xmlns:wpc="http://schemas.microsoft.com/office/word/2010/wordprocessingCanvas" xmlns:cx="http://schemas.microsoft.com/office/drawing/2014/chartex" xmlns:mc="http://schemas.openxmlformats.org/markup-compatibility/2006" xmlns:o="urn:schemas-microsoft-com:office:office" xmlns:r="http://schemas.openxmlformats.org/officeDocument/2006/relationships" xmlns:m="http://schemas.openxmlformats.org/officeDocument/2006/math" xmlns:v="urn:schemas-microsoft-com:vml" xmlns:wp14="http://schemas.microsoft.com/office/word/2010/wordprocessingDrawing" xmlns:wp="http://schemas.openxmlformats.org/drawingml/2006/wordprocessingDrawing" xmlns:w10="urn:schemas-microsoft-com:office:word" xmlns:w="http://schemas.openxmlformats.org/wordprocessingml/2006/main" xmlns:w14="http://schemas.microsoft.com/office/word/2010/wordml" xmlns:w15="http://schemas.microsoft.com/office/word/2012/wordml" xmlns:w16se="http://schemas.microsoft.com/office/word/2015/wordml/symex" xmlns:wpg="http://schemas.microsoft.com/office/word/2010/wordprocessingGroup" xmlns:wpi="http://schemas.microsoft.com/office/word/2010/wordprocessingInk" xmlns:wne="http://schemas.microsoft.com/office/word/2006/wordml" xmlns:wps="http://schemas.microsoft.com/office/word/2010/wordprocessingShape" mc:Ignorable="w14 w15 w16se wp14">
+<w:hdr xmlns:ve="http://schemas.openxmlformats.org/markup-compatibility/2006" xmlns:o="urn:schemas-microsoft-com:office:office" xmlns:r="http://schemas.openxmlformats.org/officeDocument/2006/relationships" xmlns:m="http://schemas.openxmlformats.org/officeDocument/2006/math" xmlns:v="urn:schemas-microsoft-com:vml" xmlns:wp="http://schemas.openxmlformats.org/drawingml/2006/wordprocessingDrawing" xmlns:w10="urn:schemas-microsoft-com:office:word" xmlns:w="http://schemas.openxmlformats.org/wordprocessingml/2006/main" xmlns:wne="http://schemas.microsoft.com/office/word/2006/wordml">
   <w:p>
     <w:pPr>
       <w:pStyle w:val="Koptekst"/>
@@ -4357,7 +4700,7 @@
         <w:lang w:val="en-GB" w:eastAsia="en-GB"/>
       </w:rPr>
       <w:pict>
-        <v:rect id="Rectangle 1" o:spid="_x0000_s2049" style="width:44.55pt;height:15.1pt;rotation:180;flip:x;visibility:visible;mso-left-percent:-10001;mso-top-percent:-10001;mso-position-horizontal:absolute;mso-position-horizontal-relative:char;mso-position-vertical:absolute;mso-position-vertical-relative:line;mso-left-percent:-10001;mso-top-percent:-10001" filled="f" fillcolor="#c0504d" stroked="f" strokecolor="#5c83b4" strokeweight="2.25pt">
+        <v:rect id="Rectangle 1" o:spid="_x0000_s2049" style="width:44.55pt;height:15.1pt;rotation:180;flip:x;visibility:visible;mso-position-horizontal-relative:char;mso-position-vertical-relative:line" filled="f" fillcolor="#c0504d" stroked="f" strokecolor="#5c83b4" strokeweight="2.25pt">
           <v:textbox inset=",0,,0">
             <w:txbxContent>
               <w:p>
@@ -4380,7 +4723,7 @@
                   <w:rPr>
                     <w:noProof/>
                   </w:rPr>
-                  <w:t>4</w:t>
+                  <w:t>3</w:t>
                 </w:r>
                 <w:r>
                   <w:rPr>
@@ -4406,7 +4749,7 @@
 </file>
 
 <file path=word/styles.xml><?xml version="1.0" encoding="utf-8"?>
-<w:styles xmlns:mc="http://schemas.openxmlformats.org/markup-compatibility/2006" xmlns:r="http://schemas.openxmlformats.org/officeDocument/2006/relationships" xmlns:w="http://schemas.openxmlformats.org/wordprocessingml/2006/main" xmlns:w14="http://schemas.microsoft.com/office/word/2010/wordml" xmlns:w15="http://schemas.microsoft.com/office/word/2012/wordml" xmlns:w16se="http://schemas.microsoft.com/office/word/2015/wordml/symex" mc:Ignorable="w14 w15 w16se">
+<w:styles xmlns:r="http://schemas.openxmlformats.org/officeDocument/2006/relationships" xmlns:w="http://schemas.openxmlformats.org/wordprocessingml/2006/main">
   <w:docDefaults>
     <w:rPrDefault>
       <w:rPr>
@@ -4422,378 +4765,144 @@
       </w:pPr>
     </w:pPrDefault>
   </w:docDefaults>
-  <w:latentStyles w:defLockedState="0" w:defUIPriority="99" w:defSemiHidden="0" w:defUnhideWhenUsed="0" w:defQFormat="0" w:count="371">
-    <w:lsdException w:name="Normal" w:uiPriority="0" w:qFormat="1"/>
-    <w:lsdException w:name="heading 1" w:uiPriority="9" w:qFormat="1"/>
-    <w:lsdException w:name="heading 2" w:semiHidden="1" w:uiPriority="9" w:unhideWhenUsed="1" w:qFormat="1"/>
-    <w:lsdException w:name="heading 3" w:semiHidden="1" w:uiPriority="9" w:unhideWhenUsed="1" w:qFormat="1"/>
-    <w:lsdException w:name="heading 4" w:semiHidden="1" w:uiPriority="9" w:unhideWhenUsed="1" w:qFormat="1"/>
-    <w:lsdException w:name="heading 5" w:semiHidden="1" w:uiPriority="9" w:unhideWhenUsed="1" w:qFormat="1"/>
-    <w:lsdException w:name="heading 6" w:semiHidden="1" w:uiPriority="9" w:unhideWhenUsed="1" w:qFormat="1"/>
-    <w:lsdException w:name="heading 7" w:semiHidden="1" w:uiPriority="9" w:unhideWhenUsed="1" w:qFormat="1"/>
-    <w:lsdException w:name="heading 8" w:semiHidden="1" w:uiPriority="9" w:unhideWhenUsed="1" w:qFormat="1"/>
-    <w:lsdException w:name="heading 9" w:semiHidden="1" w:uiPriority="9" w:unhideWhenUsed="1" w:qFormat="1"/>
-    <w:lsdException w:name="index 1" w:semiHidden="1" w:unhideWhenUsed="1"/>
-    <w:lsdException w:name="index 2" w:semiHidden="1" w:unhideWhenUsed="1"/>
-    <w:lsdException w:name="index 3" w:semiHidden="1" w:unhideWhenUsed="1"/>
-    <w:lsdException w:name="index 4" w:semiHidden="1" w:unhideWhenUsed="1"/>
-    <w:lsdException w:name="index 5" w:semiHidden="1" w:unhideWhenUsed="1"/>
-    <w:lsdException w:name="index 6" w:semiHidden="1" w:unhideWhenUsed="1"/>
-    <w:lsdException w:name="index 7" w:semiHidden="1" w:unhideWhenUsed="1"/>
-    <w:lsdException w:name="index 8" w:semiHidden="1" w:unhideWhenUsed="1"/>
-    <w:lsdException w:name="index 9" w:semiHidden="1" w:unhideWhenUsed="1"/>
-    <w:lsdException w:name="toc 1" w:semiHidden="1" w:uiPriority="39" w:unhideWhenUsed="1"/>
-    <w:lsdException w:name="toc 2" w:semiHidden="1" w:uiPriority="39" w:unhideWhenUsed="1"/>
-    <w:lsdException w:name="toc 3" w:semiHidden="1" w:uiPriority="39" w:unhideWhenUsed="1"/>
-    <w:lsdException w:name="toc 4" w:semiHidden="1" w:uiPriority="39" w:unhideWhenUsed="1"/>
-    <w:lsdException w:name="toc 5" w:semiHidden="1" w:uiPriority="39" w:unhideWhenUsed="1"/>
-    <w:lsdException w:name="toc 6" w:semiHidden="1" w:uiPriority="39" w:unhideWhenUsed="1"/>
-    <w:lsdException w:name="toc 7" w:semiHidden="1" w:uiPriority="39" w:unhideWhenUsed="1"/>
-    <w:lsdException w:name="toc 8" w:semiHidden="1" w:uiPriority="39" w:unhideWhenUsed="1"/>
-    <w:lsdException w:name="toc 9" w:semiHidden="1" w:uiPriority="39" w:unhideWhenUsed="1"/>
-    <w:lsdException w:name="Normal Indent" w:semiHidden="1" w:unhideWhenUsed="1"/>
-    <w:lsdException w:name="footnote text" w:semiHidden="1" w:unhideWhenUsed="1"/>
-    <w:lsdException w:name="annotation text" w:semiHidden="1" w:unhideWhenUsed="1"/>
-    <w:lsdException w:name="header" w:semiHidden="1" w:unhideWhenUsed="1"/>
-    <w:lsdException w:name="footer" w:semiHidden="1" w:unhideWhenUsed="1"/>
-    <w:lsdException w:name="index heading" w:semiHidden="1" w:unhideWhenUsed="1"/>
-    <w:lsdException w:name="caption" w:semiHidden="1" w:uiPriority="35" w:unhideWhenUsed="1" w:qFormat="1"/>
-    <w:lsdException w:name="table of figures" w:semiHidden="1" w:unhideWhenUsed="1"/>
-    <w:lsdException w:name="envelope address" w:semiHidden="1" w:unhideWhenUsed="1"/>
-    <w:lsdException w:name="envelope return" w:semiHidden="1" w:unhideWhenUsed="1"/>
-    <w:lsdException w:name="footnote reference" w:semiHidden="1" w:unhideWhenUsed="1"/>
-    <w:lsdException w:name="annotation reference" w:semiHidden="1" w:unhideWhenUsed="1"/>
-    <w:lsdException w:name="line number" w:semiHidden="1" w:unhideWhenUsed="1"/>
-    <w:lsdException w:name="page number" w:semiHidden="1" w:unhideWhenUsed="1"/>
-    <w:lsdException w:name="endnote reference" w:semiHidden="1" w:unhideWhenUsed="1"/>
-    <w:lsdException w:name="endnote text" w:semiHidden="1" w:unhideWhenUsed="1"/>
-    <w:lsdException w:name="table of authorities" w:semiHidden="1" w:unhideWhenUsed="1"/>
-    <w:lsdException w:name="macro" w:semiHidden="1" w:unhideWhenUsed="1"/>
-    <w:lsdException w:name="toa heading" w:semiHidden="1" w:unhideWhenUsed="1"/>
-    <w:lsdException w:name="List" w:semiHidden="1" w:unhideWhenUsed="1"/>
-    <w:lsdException w:name="List Bullet" w:semiHidden="1" w:unhideWhenUsed="1"/>
-    <w:lsdException w:name="List Number" w:semiHidden="1" w:unhideWhenUsed="1"/>
-    <w:lsdException w:name="List 2" w:semiHidden="1" w:unhideWhenUsed="1"/>
-    <w:lsdException w:name="List 3" w:semiHidden="1" w:unhideWhenUsed="1"/>
-    <w:lsdException w:name="List 4" w:semiHidden="1" w:unhideWhenUsed="1"/>
-    <w:lsdException w:name="List 5" w:semiHidden="1" w:unhideWhenUsed="1"/>
-    <w:lsdException w:name="List Bullet 2" w:semiHidden="1" w:unhideWhenUsed="1"/>
-    <w:lsdException w:name="List Bullet 3" w:semiHidden="1" w:unhideWhenUsed="1"/>
-    <w:lsdException w:name="List Bullet 4" w:semiHidden="1" w:unhideWhenUsed="1"/>
-    <w:lsdException w:name="List Bullet 5" w:semiHidden="1" w:unhideWhenUsed="1"/>
-    <w:lsdException w:name="List Number 2" w:semiHidden="1" w:unhideWhenUsed="1"/>
-    <w:lsdException w:name="List Number 3" w:semiHidden="1" w:unhideWhenUsed="1"/>
-    <w:lsdException w:name="List Number 4" w:semiHidden="1" w:unhideWhenUsed="1"/>
-    <w:lsdException w:name="List Number 5" w:semiHidden="1" w:unhideWhenUsed="1"/>
-    <w:lsdException w:name="Title" w:uiPriority="10" w:qFormat="1"/>
-    <w:lsdException w:name="Closing" w:semiHidden="1" w:unhideWhenUsed="1"/>
-    <w:lsdException w:name="Signature" w:semiHidden="1" w:unhideWhenUsed="1"/>
-    <w:lsdException w:name="Default Paragraph Font" w:semiHidden="1" w:uiPriority="1" w:unhideWhenUsed="1"/>
-    <w:lsdException w:name="Body Text" w:semiHidden="1" w:unhideWhenUsed="1"/>
-    <w:lsdException w:name="Body Text Indent" w:semiHidden="1" w:unhideWhenUsed="1"/>
-    <w:lsdException w:name="List Continue" w:semiHidden="1" w:unhideWhenUsed="1"/>
-    <w:lsdException w:name="List Continue 2" w:semiHidden="1" w:unhideWhenUsed="1"/>
-    <w:lsdException w:name="List Continue 3" w:semiHidden="1" w:unhideWhenUsed="1"/>
-    <w:lsdException w:name="List Continue 4" w:semiHidden="1" w:unhideWhenUsed="1"/>
-    <w:lsdException w:name="List Continue 5" w:semiHidden="1" w:unhideWhenUsed="1"/>
-    <w:lsdException w:name="Message Header" w:semiHidden="1" w:unhideWhenUsed="1"/>
-    <w:lsdException w:name="Subtitle" w:uiPriority="11" w:qFormat="1"/>
-    <w:lsdException w:name="Salutation" w:semiHidden="1" w:unhideWhenUsed="1"/>
-    <w:lsdException w:name="Date" w:semiHidden="1" w:unhideWhenUsed="1"/>
-    <w:lsdException w:name="Body Text First Indent" w:semiHidden="1" w:unhideWhenUsed="1"/>
-    <w:lsdException w:name="Body Text First Indent 2" w:semiHidden="1" w:unhideWhenUsed="1"/>
-    <w:lsdException w:name="Note Heading" w:semiHidden="1" w:unhideWhenUsed="1"/>
-    <w:lsdException w:name="Body Text 2" w:semiHidden="1" w:unhideWhenUsed="1"/>
-    <w:lsdException w:name="Body Text 3" w:semiHidden="1" w:unhideWhenUsed="1"/>
-    <w:lsdException w:name="Body Text Indent 2" w:semiHidden="1" w:unhideWhenUsed="1"/>
-    <w:lsdException w:name="Body Text Indent 3" w:semiHidden="1" w:unhideWhenUsed="1"/>
-    <w:lsdException w:name="Block Text" w:semiHidden="1" w:unhideWhenUsed="1"/>
-    <w:lsdException w:name="Hyperlink" w:semiHidden="1" w:unhideWhenUsed="1"/>
-    <w:lsdException w:name="FollowedHyperlink" w:semiHidden="1" w:unhideWhenUsed="1"/>
-    <w:lsdException w:name="Strong" w:uiPriority="22" w:qFormat="1"/>
-    <w:lsdException w:name="Emphasis" w:uiPriority="20" w:qFormat="1"/>
-    <w:lsdException w:name="Document Map" w:semiHidden="1" w:unhideWhenUsed="1"/>
-    <w:lsdException w:name="Plain Text" w:semiHidden="1" w:unhideWhenUsed="1"/>
-    <w:lsdException w:name="E-mail Signature" w:semiHidden="1" w:unhideWhenUsed="1"/>
-    <w:lsdException w:name="HTML Top of Form" w:semiHidden="1" w:unhideWhenUsed="1"/>
-    <w:lsdException w:name="HTML Bottom of Form" w:semiHidden="1" w:unhideWhenUsed="1"/>
-    <w:lsdException w:name="Normal (Web)" w:semiHidden="1" w:unhideWhenUsed="1"/>
-    <w:lsdException w:name="HTML Acronym" w:semiHidden="1" w:unhideWhenUsed="1"/>
-    <w:lsdException w:name="HTML Address" w:semiHidden="1" w:unhideWhenUsed="1"/>
-    <w:lsdException w:name="HTML Cite" w:semiHidden="1" w:unhideWhenUsed="1"/>
-    <w:lsdException w:name="HTML Code" w:semiHidden="1" w:unhideWhenUsed="1"/>
-    <w:lsdException w:name="HTML Definition" w:semiHidden="1" w:unhideWhenUsed="1"/>
-    <w:lsdException w:name="HTML Keyboard" w:semiHidden="1" w:unhideWhenUsed="1"/>
-    <w:lsdException w:name="HTML Preformatted" w:semiHidden="1" w:unhideWhenUsed="1"/>
-    <w:lsdException w:name="HTML Sample" w:semiHidden="1" w:unhideWhenUsed="1"/>
-    <w:lsdException w:name="HTML Typewriter" w:semiHidden="1" w:unhideWhenUsed="1"/>
-    <w:lsdException w:name="HTML Variable" w:semiHidden="1" w:unhideWhenUsed="1"/>
-    <w:lsdException w:name="Normal Table" w:semiHidden="1" w:unhideWhenUsed="1"/>
-    <w:lsdException w:name="annotation subject" w:semiHidden="1" w:unhideWhenUsed="1"/>
-    <w:lsdException w:name="No List" w:semiHidden="1" w:unhideWhenUsed="1"/>
-    <w:lsdException w:name="Outline List 1" w:semiHidden="1" w:unhideWhenUsed="1"/>
-    <w:lsdException w:name="Outline List 2" w:semiHidden="1" w:unhideWhenUsed="1"/>
-    <w:lsdException w:name="Outline List 3" w:semiHidden="1" w:unhideWhenUsed="1"/>
-    <w:lsdException w:name="Table Simple 1" w:semiHidden="1" w:unhideWhenUsed="1"/>
-    <w:lsdException w:name="Table Simple 2" w:semiHidden="1" w:unhideWhenUsed="1"/>
-    <w:lsdException w:name="Table Simple 3" w:semiHidden="1" w:unhideWhenUsed="1"/>
-    <w:lsdException w:name="Table Classic 1" w:semiHidden="1" w:unhideWhenUsed="1"/>
-    <w:lsdException w:name="Table Classic 2" w:semiHidden="1" w:unhideWhenUsed="1"/>
-    <w:lsdException w:name="Table Classic 3" w:semiHidden="1" w:unhideWhenUsed="1"/>
-    <w:lsdException w:name="Table Classic 4" w:semiHidden="1" w:unhideWhenUsed="1"/>
-    <w:lsdException w:name="Table Colorful 1" w:semiHidden="1" w:unhideWhenUsed="1"/>
-    <w:lsdException w:name="Table Colorful 2" w:semiHidden="1" w:unhideWhenUsed="1"/>
-    <w:lsdException w:name="Table Colorful 3" w:semiHidden="1" w:unhideWhenUsed="1"/>
-    <w:lsdException w:name="Table Columns 1" w:semiHidden="1" w:unhideWhenUsed="1"/>
-    <w:lsdException w:name="Table Columns 2" w:semiHidden="1" w:unhideWhenUsed="1"/>
-    <w:lsdException w:name="Table Columns 3" w:semiHidden="1" w:unhideWhenUsed="1"/>
-    <w:lsdException w:name="Table Columns 4" w:semiHidden="1" w:unhideWhenUsed="1"/>
-    <w:lsdException w:name="Table Columns 5" w:semiHidden="1" w:unhideWhenUsed="1"/>
-    <w:lsdException w:name="Table Grid 1" w:semiHidden="1" w:unhideWhenUsed="1"/>
-    <w:lsdException w:name="Table Grid 2" w:semiHidden="1" w:unhideWhenUsed="1"/>
-    <w:lsdException w:name="Table Grid 3" w:semiHidden="1" w:unhideWhenUsed="1"/>
-    <w:lsdException w:name="Table Grid 4" w:semiHidden="1" w:unhideWhenUsed="1"/>
-    <w:lsdException w:name="Table Grid 5" w:semiHidden="1" w:unhideWhenUsed="1"/>
-    <w:lsdException w:name="Table Grid 6" w:semiHidden="1" w:unhideWhenUsed="1"/>
-    <w:lsdException w:name="Table Grid 7" w:semiHidden="1" w:unhideWhenUsed="1"/>
-    <w:lsdException w:name="Table Grid 8" w:semiHidden="1" w:unhideWhenUsed="1"/>
-    <w:lsdException w:name="Table List 1" w:semiHidden="1" w:unhideWhenUsed="1"/>
-    <w:lsdException w:name="Table List 2" w:semiHidden="1" w:unhideWhenUsed="1"/>
-    <w:lsdException w:name="Table List 3" w:semiHidden="1" w:unhideWhenUsed="1"/>
-    <w:lsdException w:name="Table List 4" w:semiHidden="1" w:unhideWhenUsed="1"/>
-    <w:lsdException w:name="Table List 5" w:semiHidden="1" w:unhideWhenUsed="1"/>
-    <w:lsdException w:name="Table List 6" w:semiHidden="1" w:unhideWhenUsed="1"/>
-    <w:lsdException w:name="Table List 7" w:semiHidden="1" w:unhideWhenUsed="1"/>
-    <w:lsdException w:name="Table List 8" w:semiHidden="1" w:unhideWhenUsed="1"/>
-    <w:lsdException w:name="Table 3D effects 1" w:semiHidden="1" w:unhideWhenUsed="1"/>
-    <w:lsdException w:name="Table 3D effects 2" w:semiHidden="1" w:unhideWhenUsed="1"/>
-    <w:lsdException w:name="Table 3D effects 3" w:semiHidden="1" w:unhideWhenUsed="1"/>
-    <w:lsdException w:name="Table Contemporary" w:semiHidden="1" w:unhideWhenUsed="1"/>
-    <w:lsdException w:name="Table Elegant" w:semiHidden="1" w:unhideWhenUsed="1"/>
-    <w:lsdException w:name="Table Professional" w:semiHidden="1" w:unhideWhenUsed="1"/>
-    <w:lsdException w:name="Table Subtle 1" w:semiHidden="1" w:unhideWhenUsed="1"/>
-    <w:lsdException w:name="Table Subtle 2" w:semiHidden="1" w:unhideWhenUsed="1"/>
-    <w:lsdException w:name="Table Web 1" w:semiHidden="1" w:unhideWhenUsed="1"/>
-    <w:lsdException w:name="Table Web 2" w:semiHidden="1" w:unhideWhenUsed="1"/>
-    <w:lsdException w:name="Table Web 3" w:semiHidden="1" w:unhideWhenUsed="1"/>
-    <w:lsdException w:name="Balloon Text" w:semiHidden="1" w:unhideWhenUsed="1"/>
-    <w:lsdException w:name="Table Grid" w:uiPriority="39"/>
-    <w:lsdException w:name="Table Theme" w:semiHidden="1" w:unhideWhenUsed="1"/>
-    <w:lsdException w:name="Placeholder Text" w:semiHidden="1"/>
-    <w:lsdException w:name="No Spacing" w:uiPriority="1" w:qFormat="1"/>
-    <w:lsdException w:name="Light Shading" w:uiPriority="60"/>
-    <w:lsdException w:name="Light List" w:uiPriority="61"/>
-    <w:lsdException w:name="Light Grid" w:uiPriority="62"/>
-    <w:lsdException w:name="Medium Shading 1" w:uiPriority="63"/>
-    <w:lsdException w:name="Medium Shading 2" w:uiPriority="64"/>
-    <w:lsdException w:name="Medium List 1" w:uiPriority="65"/>
-    <w:lsdException w:name="Medium List 2" w:uiPriority="66"/>
-    <w:lsdException w:name="Medium Grid 1" w:uiPriority="67"/>
-    <w:lsdException w:name="Medium Grid 2" w:uiPriority="68"/>
-    <w:lsdException w:name="Medium Grid 3" w:uiPriority="69"/>
-    <w:lsdException w:name="Dark List" w:uiPriority="70"/>
-    <w:lsdException w:name="Colorful Shading" w:uiPriority="71"/>
-    <w:lsdException w:name="Colorful List" w:uiPriority="72"/>
-    <w:lsdException w:name="Colorful Grid" w:uiPriority="73"/>
-    <w:lsdException w:name="Light Shading Accent 1" w:uiPriority="60"/>
-    <w:lsdException w:name="Light List Accent 1" w:uiPriority="61"/>
-    <w:lsdException w:name="Light Grid Accent 1" w:uiPriority="62"/>
-    <w:lsdException w:name="Medium Shading 1 Accent 1" w:uiPriority="63"/>
-    <w:lsdException w:name="Medium Shading 2 Accent 1" w:uiPriority="64"/>
-    <w:lsdException w:name="Medium List 1 Accent 1" w:uiPriority="65"/>
-    <w:lsdException w:name="Revision" w:semiHidden="1"/>
-    <w:lsdException w:name="List Paragraph" w:uiPriority="34" w:qFormat="1"/>
-    <w:lsdException w:name="Quote" w:uiPriority="29" w:qFormat="1"/>
-    <w:lsdException w:name="Intense Quote" w:uiPriority="30" w:qFormat="1"/>
-    <w:lsdException w:name="Medium List 2 Accent 1" w:uiPriority="66"/>
-    <w:lsdException w:name="Medium Grid 1 Accent 1" w:uiPriority="67"/>
-    <w:lsdException w:name="Medium Grid 2 Accent 1" w:uiPriority="68"/>
-    <w:lsdException w:name="Medium Grid 3 Accent 1" w:uiPriority="69"/>
-    <w:lsdException w:name="Dark List Accent 1" w:uiPriority="70"/>
-    <w:lsdException w:name="Colorful Shading Accent 1" w:uiPriority="71"/>
-    <w:lsdException w:name="Colorful List Accent 1" w:uiPriority="72"/>
-    <w:lsdException w:name="Colorful Grid Accent 1" w:uiPriority="73"/>
-    <w:lsdException w:name="Light Shading Accent 2" w:uiPriority="60"/>
-    <w:lsdException w:name="Light List Accent 2" w:uiPriority="61"/>
-    <w:lsdException w:name="Light Grid Accent 2" w:uiPriority="62"/>
-    <w:lsdException w:name="Medium Shading 1 Accent 2" w:uiPriority="63"/>
-    <w:lsdException w:name="Medium Shading 2 Accent 2" w:uiPriority="64"/>
-    <w:lsdException w:name="Medium List 1 Accent 2" w:uiPriority="65"/>
-    <w:lsdException w:name="Medium List 2 Accent 2" w:uiPriority="66"/>
-    <w:lsdException w:name="Medium Grid 1 Accent 2" w:uiPriority="67"/>
-    <w:lsdException w:name="Medium Grid 2 Accent 2" w:uiPriority="68"/>
-    <w:lsdException w:name="Medium Grid 3 Accent 2" w:uiPriority="69"/>
-    <w:lsdException w:name="Dark List Accent 2" w:uiPriority="70"/>
-    <w:lsdException w:name="Colorful Shading Accent 2" w:uiPriority="71"/>
-    <w:lsdException w:name="Colorful List Accent 2" w:uiPriority="72"/>
-    <w:lsdException w:name="Colorful Grid Accent 2" w:uiPriority="73"/>
-    <w:lsdException w:name="Light Shading Accent 3" w:uiPriority="60"/>
-    <w:lsdException w:name="Light List Accent 3" w:uiPriority="61"/>
-    <w:lsdException w:name="Light Grid Accent 3" w:uiPriority="62"/>
-    <w:lsdException w:name="Medium Shading 1 Accent 3" w:uiPriority="63"/>
-    <w:lsdException w:name="Medium Shading 2 Accent 3" w:uiPriority="64"/>
-    <w:lsdException w:name="Medium List 1 Accent 3" w:uiPriority="65"/>
-    <w:lsdException w:name="Medium List 2 Accent 3" w:uiPriority="66"/>
-    <w:lsdException w:name="Medium Grid 1 Accent 3" w:uiPriority="67"/>
-    <w:lsdException w:name="Medium Grid 2 Accent 3" w:uiPriority="68"/>
-    <w:lsdException w:name="Medium Grid 3 Accent 3" w:uiPriority="69"/>
-    <w:lsdException w:name="Dark List Accent 3" w:uiPriority="70"/>
-    <w:lsdException w:name="Colorful Shading Accent 3" w:uiPriority="71"/>
-    <w:lsdException w:name="Colorful List Accent 3" w:uiPriority="72"/>
-    <w:lsdException w:name="Colorful Grid Accent 3" w:uiPriority="73"/>
-    <w:lsdException w:name="Light Shading Accent 4" w:uiPriority="60"/>
-    <w:lsdException w:name="Light List Accent 4" w:uiPriority="61"/>
-    <w:lsdException w:name="Light Grid Accent 4" w:uiPriority="62"/>
-    <w:lsdException w:name="Medium Shading 1 Accent 4" w:uiPriority="63"/>
-    <w:lsdException w:name="Medium Shading 2 Accent 4" w:uiPriority="64"/>
-    <w:lsdException w:name="Medium List 1 Accent 4" w:uiPriority="65"/>
-    <w:lsdException w:name="Medium List 2 Accent 4" w:uiPriority="66"/>
-    <w:lsdException w:name="Medium Grid 1 Accent 4" w:uiPriority="67"/>
-    <w:lsdException w:name="Medium Grid 2 Accent 4" w:uiPriority="68"/>
-    <w:lsdException w:name="Medium Grid 3 Accent 4" w:uiPriority="69"/>
-    <w:lsdException w:name="Dark List Accent 4" w:uiPriority="70"/>
-    <w:lsdException w:name="Colorful Shading Accent 4" w:uiPriority="71"/>
-    <w:lsdException w:name="Colorful List Accent 4" w:uiPriority="72"/>
-    <w:lsdException w:name="Colorful Grid Accent 4" w:uiPriority="73"/>
-    <w:lsdException w:name="Light Shading Accent 5" w:uiPriority="60"/>
-    <w:lsdException w:name="Light List Accent 5" w:uiPriority="61"/>
-    <w:lsdException w:name="Light Grid Accent 5" w:uiPriority="62"/>
-    <w:lsdException w:name="Medium Shading 1 Accent 5" w:uiPriority="63"/>
-    <w:lsdException w:name="Medium Shading 2 Accent 5" w:uiPriority="64"/>
-    <w:lsdException w:name="Medium List 1 Accent 5" w:uiPriority="65"/>
-    <w:lsdException w:name="Medium List 2 Accent 5" w:uiPriority="66"/>
-    <w:lsdException w:name="Medium Grid 1 Accent 5" w:uiPriority="67"/>
-    <w:lsdException w:name="Medium Grid 2 Accent 5" w:uiPriority="68"/>
-    <w:lsdException w:name="Medium Grid 3 Accent 5" w:uiPriority="69"/>
-    <w:lsdException w:name="Dark List Accent 5" w:uiPriority="70"/>
-    <w:lsdException w:name="Colorful Shading Accent 5" w:uiPriority="71"/>
-    <w:lsdException w:name="Colorful List Accent 5" w:uiPriority="72"/>
-    <w:lsdException w:name="Colorful Grid Accent 5" w:uiPriority="73"/>
-    <w:lsdException w:name="Light Shading Accent 6" w:uiPriority="60"/>
-    <w:lsdException w:name="Light List Accent 6" w:uiPriority="61"/>
-    <w:lsdException w:name="Light Grid Accent 6" w:uiPriority="62"/>
-    <w:lsdException w:name="Medium Shading 1 Accent 6" w:uiPriority="63"/>
-    <w:lsdException w:name="Medium Shading 2 Accent 6" w:uiPriority="64"/>
-    <w:lsdException w:name="Medium List 1 Accent 6" w:uiPriority="65"/>
-    <w:lsdException w:name="Medium List 2 Accent 6" w:uiPriority="66"/>
-    <w:lsdException w:name="Medium Grid 1 Accent 6" w:uiPriority="67"/>
-    <w:lsdException w:name="Medium Grid 2 Accent 6" w:uiPriority="68"/>
-    <w:lsdException w:name="Medium Grid 3 Accent 6" w:uiPriority="69"/>
-    <w:lsdException w:name="Dark List Accent 6" w:uiPriority="70"/>
-    <w:lsdException w:name="Colorful Shading Accent 6" w:uiPriority="71"/>
-    <w:lsdException w:name="Colorful List Accent 6" w:uiPriority="72"/>
-    <w:lsdException w:name="Colorful Grid Accent 6" w:uiPriority="73"/>
-    <w:lsdException w:name="Subtle Emphasis" w:uiPriority="19" w:qFormat="1"/>
-    <w:lsdException w:name="Intense Emphasis" w:uiPriority="21" w:qFormat="1"/>
-    <w:lsdException w:name="Subtle Reference" w:uiPriority="31" w:qFormat="1"/>
-    <w:lsdException w:name="Intense Reference" w:uiPriority="32" w:qFormat="1"/>
-    <w:lsdException w:name="Book Title" w:uiPriority="33" w:qFormat="1"/>
-    <w:lsdException w:name="Bibliography" w:semiHidden="1" w:uiPriority="37" w:unhideWhenUsed="1"/>
-    <w:lsdException w:name="TOC Heading" w:semiHidden="1" w:uiPriority="39" w:unhideWhenUsed="1" w:qFormat="1"/>
-    <w:lsdException w:name="Plain Table 1" w:uiPriority="41"/>
-    <w:lsdException w:name="Plain Table 2" w:uiPriority="42"/>
-    <w:lsdException w:name="Plain Table 3" w:uiPriority="43"/>
-    <w:lsdException w:name="Plain Table 4" w:uiPriority="44"/>
-    <w:lsdException w:name="Plain Table 5" w:uiPriority="45"/>
-    <w:lsdException w:name="Grid Table Light" w:uiPriority="40"/>
-    <w:lsdException w:name="Grid Table 1 Light" w:uiPriority="46"/>
-    <w:lsdException w:name="Grid Table 2" w:uiPriority="47"/>
-    <w:lsdException w:name="Grid Table 3" w:uiPriority="48"/>
-    <w:lsdException w:name="Grid Table 4" w:uiPriority="49"/>
-    <w:lsdException w:name="Grid Table 5 Dark" w:uiPriority="50"/>
-    <w:lsdException w:name="Grid Table 6 Colorful" w:uiPriority="51"/>
-    <w:lsdException w:name="Grid Table 7 Colorful" w:uiPriority="52"/>
-    <w:lsdException w:name="Grid Table 1 Light Accent 1" w:uiPriority="46"/>
-    <w:lsdException w:name="Grid Table 2 Accent 1" w:uiPriority="47"/>
-    <w:lsdException w:name="Grid Table 3 Accent 1" w:uiPriority="48"/>
-    <w:lsdException w:name="Grid Table 4 Accent 1" w:uiPriority="49"/>
-    <w:lsdException w:name="Grid Table 5 Dark Accent 1" w:uiPriority="50"/>
-    <w:lsdException w:name="Grid Table 6 Colorful Accent 1" w:uiPriority="51"/>
-    <w:lsdException w:name="Grid Table 7 Colorful Accent 1" w:uiPriority="52"/>
-    <w:lsdException w:name="Grid Table 1 Light Accent 2" w:uiPriority="46"/>
-    <w:lsdException w:name="Grid Table 2 Accent 2" w:uiPriority="47"/>
-    <w:lsdException w:name="Grid Table 3 Accent 2" w:uiPriority="48"/>
-    <w:lsdException w:name="Grid Table 4 Accent 2" w:uiPriority="49"/>
-    <w:lsdException w:name="Grid Table 5 Dark Accent 2" w:uiPriority="50"/>
-    <w:lsdException w:name="Grid Table 6 Colorful Accent 2" w:uiPriority="51"/>
-    <w:lsdException w:name="Grid Table 7 Colorful Accent 2" w:uiPriority="52"/>
-    <w:lsdException w:name="Grid Table 1 Light Accent 3" w:uiPriority="46"/>
-    <w:lsdException w:name="Grid Table 2 Accent 3" w:uiPriority="47"/>
-    <w:lsdException w:name="Grid Table 3 Accent 3" w:uiPriority="48"/>
-    <w:lsdException w:name="Grid Table 4 Accent 3" w:uiPriority="49"/>
-    <w:lsdException w:name="Grid Table 5 Dark Accent 3" w:uiPriority="50"/>
-    <w:lsdException w:name="Grid Table 6 Colorful Accent 3" w:uiPriority="51"/>
-    <w:lsdException w:name="Grid Table 7 Colorful Accent 3" w:uiPriority="52"/>
-    <w:lsdException w:name="Grid Table 1 Light Accent 4" w:uiPriority="46"/>
-    <w:lsdException w:name="Grid Table 2 Accent 4" w:uiPriority="47"/>
-    <w:lsdException w:name="Grid Table 3 Accent 4" w:uiPriority="48"/>
-    <w:lsdException w:name="Grid Table 4 Accent 4" w:uiPriority="49"/>
-    <w:lsdException w:name="Grid Table 5 Dark Accent 4" w:uiPriority="50"/>
-    <w:lsdException w:name="Grid Table 6 Colorful Accent 4" w:uiPriority="51"/>
-    <w:lsdException w:name="Grid Table 7 Colorful Accent 4" w:uiPriority="52"/>
-    <w:lsdException w:name="Grid Table 1 Light Accent 5" w:uiPriority="46"/>
-    <w:lsdException w:name="Grid Table 2 Accent 5" w:uiPriority="47"/>
-    <w:lsdException w:name="Grid Table 3 Accent 5" w:uiPriority="48"/>
-    <w:lsdException w:name="Grid Table 4 Accent 5" w:uiPriority="49"/>
-    <w:lsdException w:name="Grid Table 5 Dark Accent 5" w:uiPriority="50"/>
-    <w:lsdException w:name="Grid Table 6 Colorful Accent 5" w:uiPriority="51"/>
-    <w:lsdException w:name="Grid Table 7 Colorful Accent 5" w:uiPriority="52"/>
-    <w:lsdException w:name="Grid Table 1 Light Accent 6" w:uiPriority="46"/>
-    <w:lsdException w:name="Grid Table 2 Accent 6" w:uiPriority="47"/>
-    <w:lsdException w:name="Grid Table 3 Accent 6" w:uiPriority="48"/>
-    <w:lsdException w:name="Grid Table 4 Accent 6" w:uiPriority="49"/>
-    <w:lsdException w:name="Grid Table 5 Dark Accent 6" w:uiPriority="50"/>
-    <w:lsdException w:name="Grid Table 6 Colorful Accent 6" w:uiPriority="51"/>
-    <w:lsdException w:name="Grid Table 7 Colorful Accent 6" w:uiPriority="52"/>
-    <w:lsdException w:name="List Table 1 Light" w:uiPriority="46"/>
-    <w:lsdException w:name="List Table 2" w:uiPriority="47"/>
-    <w:lsdException w:name="List Table 3" w:uiPriority="48"/>
-    <w:lsdException w:name="List Table 4" w:uiPriority="49"/>
-    <w:lsdException w:name="List Table 5 Dark" w:uiPriority="50"/>
-    <w:lsdException w:name="List Table 6 Colorful" w:uiPriority="51"/>
-    <w:lsdException w:name="List Table 7 Colorful" w:uiPriority="52"/>
-    <w:lsdException w:name="List Table 1 Light Accent 1" w:uiPriority="46"/>
-    <w:lsdException w:name="List Table 2 Accent 1" w:uiPriority="47"/>
-    <w:lsdException w:name="List Table 3 Accent 1" w:uiPriority="48"/>
-    <w:lsdException w:name="List Table 4 Accent 1" w:uiPriority="49"/>
-    <w:lsdException w:name="List Table 5 Dark Accent 1" w:uiPriority="50"/>
-    <w:lsdException w:name="List Table 6 Colorful Accent 1" w:uiPriority="51"/>
-    <w:lsdException w:name="List Table 7 Colorful Accent 1" w:uiPriority="52"/>
-    <w:lsdException w:name="List Table 1 Light Accent 2" w:uiPriority="46"/>
-    <w:lsdException w:name="List Table 2 Accent 2" w:uiPriority="47"/>
-    <w:lsdException w:name="List Table 3 Accent 2" w:uiPriority="48"/>
-    <w:lsdException w:name="List Table 4 Accent 2" w:uiPriority="49"/>
-    <w:lsdException w:name="List Table 5 Dark Accent 2" w:uiPriority="50"/>
-    <w:lsdException w:name="List Table 6 Colorful Accent 2" w:uiPriority="51"/>
-    <w:lsdException w:name="List Table 7 Colorful Accent 2" w:uiPriority="52"/>
-    <w:lsdException w:name="List Table 1 Light Accent 3" w:uiPriority="46"/>
-    <w:lsdException w:name="List Table 2 Accent 3" w:uiPriority="47"/>
-    <w:lsdException w:name="List Table 3 Accent 3" w:uiPriority="48"/>
-    <w:lsdException w:name="List Table 4 Accent 3" w:uiPriority="49"/>
-    <w:lsdException w:name="List Table 5 Dark Accent 3" w:uiPriority="50"/>
-    <w:lsdException w:name="List Table 6 Colorful Accent 3" w:uiPriority="51"/>
-    <w:lsdException w:name="List Table 7 Colorful Accent 3" w:uiPriority="52"/>
-    <w:lsdException w:name="List Table 1 Light Accent 4" w:uiPriority="46"/>
-    <w:lsdException w:name="List Table 2 Accent 4" w:uiPriority="47"/>
-    <w:lsdException w:name="List Table 3 Accent 4" w:uiPriority="48"/>
-    <w:lsdException w:name="List Table 4 Accent 4" w:uiPriority="49"/>
-    <w:lsdException w:name="List Table 5 Dark Accent 4" w:uiPriority="50"/>
-    <w:lsdException w:name="List Table 6 Colorful Accent 4" w:uiPriority="51"/>
-    <w:lsdException w:name="List Table 7 Colorful Accent 4" w:uiPriority="52"/>
-    <w:lsdException w:name="List Table 1 Light Accent 5" w:uiPriority="46"/>
-    <w:lsdException w:name="List Table 2 Accent 5" w:uiPriority="47"/>
-    <w:lsdException w:name="List Table 3 Accent 5" w:uiPriority="48"/>
-    <w:lsdException w:name="List Table 4 Accent 5" w:uiPriority="49"/>
-    <w:lsdException w:name="List Table 5 Dark Accent 5" w:uiPriority="50"/>
-    <w:lsdException w:name="List Table 6 Colorful Accent 5" w:uiPriority="51"/>
-    <w:lsdException w:name="List Table 7 Colorful Accent 5" w:uiPriority="52"/>
-    <w:lsdException w:name="List Table 1 Light Accent 6" w:uiPriority="46"/>
-    <w:lsdException w:name="List Table 2 Accent 6" w:uiPriority="47"/>
-    <w:lsdException w:name="List Table 3 Accent 6" w:uiPriority="48"/>
-    <w:lsdException w:name="List Table 4 Accent 6" w:uiPriority="49"/>
-    <w:lsdException w:name="List Table 5 Dark Accent 6" w:uiPriority="50"/>
-    <w:lsdException w:name="List Table 6 Colorful Accent 6" w:uiPriority="51"/>
-    <w:lsdException w:name="List Table 7 Colorful Accent 6" w:uiPriority="52"/>
+  <w:latentStyles w:defLockedState="0" w:defUIPriority="99" w:defSemiHidden="1" w:defUnhideWhenUsed="1" w:defQFormat="0" w:count="267">
+    <w:lsdException w:name="Normal" w:semiHidden="0" w:uiPriority="0" w:unhideWhenUsed="0" w:qFormat="1"/>
+    <w:lsdException w:name="heading 1" w:semiHidden="0" w:uiPriority="9" w:unhideWhenUsed="0" w:qFormat="1"/>
+    <w:lsdException w:name="heading 2" w:uiPriority="9" w:qFormat="1"/>
+    <w:lsdException w:name="heading 3" w:uiPriority="9" w:qFormat="1"/>
+    <w:lsdException w:name="heading 4" w:uiPriority="9" w:qFormat="1"/>
+    <w:lsdException w:name="heading 5" w:uiPriority="9" w:qFormat="1"/>
+    <w:lsdException w:name="heading 6" w:uiPriority="9" w:qFormat="1"/>
+    <w:lsdException w:name="heading 7" w:uiPriority="9" w:qFormat="1"/>
+    <w:lsdException w:name="heading 8" w:uiPriority="9" w:qFormat="1"/>
+    <w:lsdException w:name="heading 9" w:uiPriority="9" w:qFormat="1"/>
+    <w:lsdException w:name="toc 1" w:uiPriority="39"/>
+    <w:lsdException w:name="toc 2" w:uiPriority="39"/>
+    <w:lsdException w:name="toc 3" w:uiPriority="39"/>
+    <w:lsdException w:name="toc 4" w:uiPriority="39"/>
+    <w:lsdException w:name="toc 5" w:uiPriority="39"/>
+    <w:lsdException w:name="toc 6" w:uiPriority="39"/>
+    <w:lsdException w:name="toc 7" w:uiPriority="39"/>
+    <w:lsdException w:name="toc 8" w:uiPriority="39"/>
+    <w:lsdException w:name="toc 9" w:uiPriority="39"/>
+    <w:lsdException w:name="caption" w:uiPriority="35" w:qFormat="1"/>
+    <w:lsdException w:name="Title" w:semiHidden="0" w:uiPriority="10" w:unhideWhenUsed="0" w:qFormat="1"/>
+    <w:lsdException w:name="Default Paragraph Font" w:uiPriority="1"/>
+    <w:lsdException w:name="Subtitle" w:semiHidden="0" w:uiPriority="11" w:unhideWhenUsed="0" w:qFormat="1"/>
+    <w:lsdException w:name="Strong" w:semiHidden="0" w:uiPriority="22" w:unhideWhenUsed="0" w:qFormat="1"/>
+    <w:lsdException w:name="Emphasis" w:semiHidden="0" w:uiPriority="20" w:unhideWhenUsed="0" w:qFormat="1"/>
+    <w:lsdException w:name="Table Grid" w:semiHidden="0" w:uiPriority="39" w:unhideWhenUsed="0"/>
+    <w:lsdException w:name="Placeholder Text" w:unhideWhenUsed="0"/>
+    <w:lsdException w:name="No Spacing" w:semiHidden="0" w:uiPriority="1" w:unhideWhenUsed="0" w:qFormat="1"/>
+    <w:lsdException w:name="Light Shading" w:semiHidden="0" w:uiPriority="60" w:unhideWhenUsed="0"/>
+    <w:lsdException w:name="Light List" w:semiHidden="0" w:uiPriority="61" w:unhideWhenUsed="0"/>
+    <w:lsdException w:name="Light Grid" w:semiHidden="0" w:uiPriority="62" w:unhideWhenUsed="0"/>
+    <w:lsdException w:name="Medium Shading 1" w:semiHidden="0" w:uiPriority="63" w:unhideWhenUsed="0"/>
+    <w:lsdException w:name="Medium Shading 2" w:semiHidden="0" w:uiPriority="64" w:unhideWhenUsed="0"/>
+    <w:lsdException w:name="Medium List 1" w:semiHidden="0" w:uiPriority="65" w:unhideWhenUsed="0"/>
+    <w:lsdException w:name="Medium List 2" w:semiHidden="0" w:uiPriority="66" w:unhideWhenUsed="0"/>
+    <w:lsdException w:name="Medium Grid 1" w:semiHidden="0" w:uiPriority="67" w:unhideWhenUsed="0"/>
+    <w:lsdException w:name="Medium Grid 2" w:semiHidden="0" w:uiPriority="68" w:unhideWhenUsed="0"/>
+    <w:lsdException w:name="Medium Grid 3" w:semiHidden="0" w:uiPriority="69" w:unhideWhenUsed="0"/>
+    <w:lsdException w:name="Dark List" w:semiHidden="0" w:uiPriority="70" w:unhideWhenUsed="0"/>
+    <w:lsdException w:name="Colorful Shading" w:semiHidden="0" w:uiPriority="71" w:unhideWhenUsed="0"/>
+    <w:lsdException w:name="Colorful List" w:semiHidden="0" w:uiPriority="72" w:unhideWhenUsed="0"/>
+    <w:lsdException w:name="Colorful Grid" w:semiHidden="0" w:uiPriority="73" w:unhideWhenUsed="0"/>
+    <w:lsdException w:name="Light Shading Accent 1" w:semiHidden="0" w:uiPriority="60" w:unhideWhenUsed="0"/>
+    <w:lsdException w:name="Light List Accent 1" w:semiHidden="0" w:uiPriority="61" w:unhideWhenUsed="0"/>
+    <w:lsdException w:name="Light Grid Accent 1" w:semiHidden="0" w:uiPriority="62" w:unhideWhenUsed="0"/>
+    <w:lsdException w:name="Medium Shading 1 Accent 1" w:semiHidden="0" w:uiPriority="63" w:unhideWhenUsed="0"/>
+    <w:lsdException w:name="Medium Shading 2 Accent 1" w:semiHidden="0" w:uiPriority="64" w:unhideWhenUsed="0"/>
+    <w:lsdException w:name="Medium List 1 Accent 1" w:semiHidden="0" w:uiPriority="65" w:unhideWhenUsed="0"/>
+    <w:lsdException w:name="Revision" w:unhideWhenUsed="0"/>
+    <w:lsdException w:name="List Paragraph" w:semiHidden="0" w:uiPriority="34" w:unhideWhenUsed="0" w:qFormat="1"/>
+    <w:lsdException w:name="Quote" w:semiHidden="0" w:uiPriority="29" w:unhideWhenUsed="0" w:qFormat="1"/>
+    <w:lsdException w:name="Intense Quote" w:semiHidden="0" w:uiPriority="30" w:unhideWhenUsed="0" w:qFormat="1"/>
+    <w:lsdException w:name="Medium List 2 Accent 1" w:semiHidden="0" w:uiPriority="66" w:unhideWhenUsed="0"/>
+    <w:lsdException w:name="Medium Grid 1 Accent 1" w:semiHidden="0" w:uiPriority="67" w:unhideWhenUsed="0"/>
+    <w:lsdException w:name="Medium Grid 2 Accent 1" w:semiHidden="0" w:uiPriority="68" w:unhideWhenUsed="0"/>
+    <w:lsdException w:name="Medium Grid 3 Accent 1" w:semiHidden="0" w:uiPriority="69" w:unhideWhenUsed="0"/>
+    <w:lsdException w:name="Dark List Accent 1" w:semiHidden="0" w:uiPriority="70" w:unhideWhenUsed="0"/>
+    <w:lsdException w:name="Colorful Shading Accent 1" w:semiHidden="0" w:uiPriority="71" w:unhideWhenUsed="0"/>
+    <w:lsdException w:name="Colorful List Accent 1" w:semiHidden="0" w:uiPriority="72" w:unhideWhenUsed="0"/>
+    <w:lsdException w:name="Colorful Grid Accent 1" w:semiHidden="0" w:uiPriority="73" w:unhideWhenUsed="0"/>
+    <w:lsdException w:name="Light Shading Accent 2" w:semiHidden="0" w:uiPriority="60" w:unhideWhenUsed="0"/>
+    <w:lsdException w:name="Light List Accent 2" w:semiHidden="0" w:uiPriority="61" w:unhideWhenUsed="0"/>
+    <w:lsdException w:name="Light Grid Accent 2" w:semiHidden="0" w:uiPriority="62" w:unhideWhenUsed="0"/>
+    <w:lsdException w:name="Medium Shading 1 Accent 2" w:semiHidden="0" w:uiPriority="63" w:unhideWhenUsed="0"/>
+    <w:lsdException w:name="Medium Shading 2 Accent 2" w:semiHidden="0" w:uiPriority="64" w:unhideWhenUsed="0"/>
+    <w:lsdException w:name="Medium List 1 Accent 2" w:semiHidden="0" w:uiPriority="65" w:unhideWhenUsed="0"/>
+    <w:lsdException w:name="Medium List 2 Accent 2" w:semiHidden="0" w:uiPriority="66" w:unhideWhenUsed="0"/>
+    <w:lsdException w:name="Medium Grid 1 Accent 2" w:semiHidden="0" w:uiPriority="67" w:unhideWhenUsed="0"/>
+    <w:lsdException w:name="Medium Grid 2 Accent 2" w:semiHidden="0" w:uiPriority="68" w:unhideWhenUsed="0"/>
+    <w:lsdException w:name="Medium Grid 3 Accent 2" w:semiHidden="0" w:uiPriority="69" w:unhideWhenUsed="0"/>
+    <w:lsdException w:name="Dark List Accent 2" w:semiHidden="0" w:uiPriority="70" w:unhideWhenUsed="0"/>
+    <w:lsdException w:name="Colorful Shading Accent 2" w:semiHidden="0" w:uiPriority="71" w:unhideWhenUsed="0"/>
+    <w:lsdException w:name="Colorful List Accent 2" w:semiHidden="0" w:uiPriority="72" w:unhideWhenUsed="0"/>
+    <w:lsdException w:name="Colorful Grid Accent 2" w:semiHidden="0" w:uiPriority="73" w:unhideWhenUsed="0"/>
+    <w:lsdException w:name="Light Shading Accent 3" w:semiHidden="0" w:uiPriority="60" w:unhideWhenUsed="0"/>
+    <w:lsdException w:name="Light List Accent 3" w:semiHidden="0" w:uiPriority="61" w:unhideWhenUsed="0"/>
+    <w:lsdException w:name="Light Grid Accent 3" w:semiHidden="0" w:uiPriority="62" w:unhideWhenUsed="0"/>
+    <w:lsdException w:name="Medium Shading 1 Accent 3" w:semiHidden="0" w:uiPriority="63" w:unhideWhenUsed="0"/>
+    <w:lsdException w:name="Medium Shading 2 Accent 3" w:semiHidden="0" w:uiPriority="64" w:unhideWhenUsed="0"/>
+    <w:lsdException w:name="Medium List 1 Accent 3" w:semiHidden="0" w:uiPriority="65" w:unhideWhenUsed="0"/>
+    <w:lsdException w:name="Medium List 2 Accent 3" w:semiHidden="0" w:uiPriority="66" w:unhideWhenUsed="0"/>
+    <w:lsdException w:name="Medium Grid 1 Accent 3" w:semiHidden="0" w:uiPriority="67" w:unhideWhenUsed="0"/>
+    <w:lsdException w:name="Medium Grid 2 Accent 3" w:semiHidden="0" w:uiPriority="68" w:unhideWhenUsed="0"/>
+    <w:lsdException w:name="Medium Grid 3 Accent 3" w:semiHidden="0" w:uiPriority="69" w:unhideWhenUsed="0"/>
+    <w:lsdException w:name="Dark List Accent 3" w:semiHidden="0" w:uiPriority="70" w:unhideWhenUsed="0"/>
+    <w:lsdException w:name="Colorful Shading Accent 3" w:semiHidden="0" w:uiPriority="71" w:unhideWhenUsed="0"/>
+    <w:lsdException w:name="Colorful List Accent 3" w:semiHidden="0" w:uiPriority="72" w:unhideWhenUsed="0"/>
+    <w:lsdException w:name="Colorful Grid Accent 3" w:semiHidden="0" w:uiPriority="73" w:unhideWhenUsed="0"/>
+    <w:lsdException w:name="Light Shading Accent 4" w:semiHidden="0" w:uiPriority="60" w:unhideWhenUsed="0"/>
+    <w:lsdException w:name="Light List Accent 4" w:semiHidden="0" w:uiPriority="61" w:unhideWhenUsed="0"/>
+    <w:lsdException w:name="Light Grid Accent 4" w:semiHidden="0" w:uiPriority="62" w:unhideWhenUsed="0"/>
+    <w:lsdException w:name="Medium Shading 1 Accent 4" w:semiHidden="0" w:uiPriority="63" w:unhideWhenUsed="0"/>
+    <w:lsdException w:name="Medium Shading 2 Accent 4" w:semiHidden="0" w:uiPriority="64" w:unhideWhenUsed="0"/>
+    <w:lsdException w:name="Medium List 1 Accent 4" w:semiHidden="0" w:uiPriority="65" w:unhideWhenUsed="0"/>
+    <w:lsdException w:name="Medium List 2 Accent 4" w:semiHidden="0" w:uiPriority="66" w:unhideWhenUsed="0"/>
+    <w:lsdException w:name="Medium Grid 1 Accent 4" w:semiHidden="0" w:uiPriority="67" w:unhideWhenUsed="0"/>
+    <w:lsdException w:name="Medium Grid 2 Accent 4" w:semiHidden="0" w:uiPriority="68" w:unhideWhenUsed="0"/>
+    <w:lsdException w:name="Medium Grid 3 Accent 4" w:semiHidden="0" w:uiPriority="69" w:unhideWhenUsed="0"/>
+    <w:lsdException w:name="Dark List Accent 4" w:semiHidden="0" w:uiPriority="70" w:unhideWhenUsed="0"/>
+    <w:lsdException w:name="Colorful Shading Accent 4" w:semiHidden="0" w:uiPriority="71" w:unhideWhenUsed="0"/>
+    <w:lsdException w:name="Colorful List Accent 4" w:semiHidden="0" w:uiPriority="72" w:unhideWhenUsed="0"/>
+    <w:lsdException w:name="Colorful Grid Accent 4" w:semiHidden="0" w:uiPriority="73" w:unhideWhenUsed="0"/>
+    <w:lsdException w:name="Light Shading Accent 5" w:semiHidden="0" w:uiPriority="60" w:unhideWhenUsed="0"/>
+    <w:lsdException w:name="Light List Accent 5" w:semiHidden="0" w:uiPriority="61" w:unhideWhenUsed="0"/>
+    <w:lsdException w:name="Light Grid Accent 5" w:semiHidden="0" w:uiPriority="62" w:unhideWhenUsed="0"/>
+    <w:lsdException w:name="Medium Shading 1 Accent 5" w:semiHidden="0" w:uiPriority="63" w:unhideWhenUsed="0"/>
+    <w:lsdException w:name="Medium Shading 2 Accent 5" w:semiHidden="0" w:uiPriority="64" w:unhideWhenUsed="0"/>
+    <w:lsdException w:name="Medium List 1 Accent 5" w:semiHidden="0" w:uiPriority="65" w:unhideWhenUsed="0"/>
+    <w:lsdException w:name="Medium List 2 Accent 5" w:semiHidden="0" w:uiPriority="66" w:unhideWhenUsed="0"/>
+    <w:lsdException w:name="Medium Grid 1 Accent 5" w:semiHidden="0" w:uiPriority="67" w:unhideWhenUsed="0"/>
+    <w:lsdException w:name="Medium Grid 2 Accent 5" w:semiHidden="0" w:uiPriority="68" w:unhideWhenUsed="0"/>
+    <w:lsdException w:name="Medium Grid 3 Accent 5" w:semiHidden="0" w:uiPriority="69" w:unhideWhenUsed="0"/>
+    <w:lsdException w:name="Dark List Accent 5" w:semiHidden="0" w:uiPriority="70" w:unhideWhenUsed="0"/>
+    <w:lsdException w:name="Colorful Shading Accent 5" w:semiHidden="0" w:uiPriority="71" w:unhideWhenUsed="0"/>
+    <w:lsdException w:name="Colorful List Accent 5" w:semiHidden="0" w:uiPriority="72" w:unhideWhenUsed="0"/>
+    <w:lsdException w:name="Colorful Grid Accent 5" w:semiHidden="0" w:uiPriority="73" w:unhideWhenUsed="0"/>
+    <w:lsdException w:name="Light Shading Accent 6" w:semiHidden="0" w:uiPriority="60" w:unhideWhenUsed="0"/>
+    <w:lsdException w:name="Light List Accent 6" w:semiHidden="0" w:uiPriority="61" w:unhideWhenUsed="0"/>
+    <w:lsdException w:name="Light Grid Accent 6" w:semiHidden="0" w:uiPriority="62" w:unhideWhenUsed="0"/>
+    <w:lsdException w:name="Medium Shading 1 Accent 6" w:semiHidden="0" w:uiPriority="63" w:unhideWhenUsed="0"/>
+    <w:lsdException w:name="Medium Shading 2 Accent 6" w:semiHidden="0" w:uiPriority="64" w:unhideWhenUsed="0"/>
+    <w:lsdException w:name="Medium List 1 Accent 6" w:semiHidden="0" w:uiPriority="65" w:unhideWhenUsed="0"/>
+    <w:lsdException w:name="Medium List 2 Accent 6" w:semiHidden="0" w:uiPriority="66" w:unhideWhenUsed="0"/>
+    <w:lsdException w:name="Medium Grid 1 Accent 6" w:semiHidden="0" w:uiPriority="67" w:unhideWhenUsed="0"/>
+    <w:lsdException w:name="Medium Grid 2 Accent 6" w:semiHidden="0" w:uiPriority="68" w:unhideWhenUsed="0"/>
+    <w:lsdException w:name="Medium Grid 3 Accent 6" w:semiHidden="0" w:uiPriority="69" w:unhideWhenUsed="0"/>
+    <w:lsdException w:name="Dark List Accent 6" w:semiHidden="0" w:uiPriority="70" w:unhideWhenUsed="0"/>
+    <w:lsdException w:name="Colorful Shading Accent 6" w:semiHidden="0" w:uiPriority="71" w:unhideWhenUsed="0"/>
+    <w:lsdException w:name="Colorful List Accent 6" w:semiHidden="0" w:uiPriority="72" w:unhideWhenUsed="0"/>
+    <w:lsdException w:name="Colorful Grid Accent 6" w:semiHidden="0" w:uiPriority="73" w:unhideWhenUsed="0"/>
+    <w:lsdException w:name="Subtle Emphasis" w:semiHidden="0" w:uiPriority="19" w:unhideWhenUsed="0" w:qFormat="1"/>
+    <w:lsdException w:name="Intense Emphasis" w:semiHidden="0" w:uiPriority="21" w:unhideWhenUsed="0" w:qFormat="1"/>
+    <w:lsdException w:name="Subtle Reference" w:semiHidden="0" w:uiPriority="31" w:unhideWhenUsed="0" w:qFormat="1"/>
+    <w:lsdException w:name="Intense Reference" w:semiHidden="0" w:uiPriority="32" w:unhideWhenUsed="0" w:qFormat="1"/>
+    <w:lsdException w:name="Book Title" w:semiHidden="0" w:uiPriority="33" w:unhideWhenUsed="0" w:qFormat="1"/>
+    <w:lsdException w:name="Bibliography" w:uiPriority="37"/>
+    <w:lsdException w:name="TOC Heading" w:uiPriority="39" w:qFormat="1"/>
   </w:latentStyles>
   <w:style w:type="paragraph" w:default="1" w:styleId="Standaard">
     <w:name w:val="Normal"/>
@@ -4875,6 +4984,7 @@
     <w:uiPriority w:val="99"/>
     <w:semiHidden/>
     <w:unhideWhenUsed/>
+    <w:qFormat/>
     <w:tblPr>
       <w:tblInd w:w="0" w:type="dxa"/>
       <w:tblCellMar>
@@ -5073,6 +5183,7 @@
       <w:spacing w:after="0" w:line="240" w:lineRule="auto"/>
     </w:pPr>
     <w:tblPr>
+      <w:tblInd w:w="0" w:type="dxa"/>
       <w:tblBorders>
         <w:top w:val="single" w:sz="4" w:space="0" w:color="auto"/>
         <w:left w:val="single" w:sz="4" w:space="0" w:color="auto"/>
@@ -5081,6 +5192,12 @@
         <w:insideH w:val="single" w:sz="4" w:space="0" w:color="auto"/>
         <w:insideV w:val="single" w:sz="4" w:space="0" w:color="auto"/>
       </w:tblBorders>
+      <w:tblCellMar>
+        <w:top w:w="0" w:type="dxa"/>
+        <w:left w:w="108" w:type="dxa"/>
+        <w:bottom w:w="0" w:type="dxa"/>
+        <w:right w:w="108" w:type="dxa"/>
+      </w:tblCellMar>
     </w:tblPr>
   </w:style>
   <w:style w:type="character" w:customStyle="1" w:styleId="Kop2Char">
@@ -5379,7 +5496,7 @@
   <a:extraClrSchemeLst/>
   <a:extLst>
     <a:ext uri="{05A4C25C-085E-4340-85A3-A5531E510DB2}">
-      <thm15:themeFamily xmlns:thm15="http://schemas.microsoft.com/office/thememl/2012/main" name="Office Theme" id="{62F939B6-93AF-4DB8-9C6B-D6C7DFDC589F}" vid="{4A3C46E8-61CC-4603-A589-7422A47A8E4A}"/>
+      <thm15:themeFamily xmlns:thm15="http://schemas.microsoft.com/office/thememl/2012/main" xmlns="" name="Office Theme" id="{62F939B6-93AF-4DB8-9C6B-D6C7DFDC589F}" vid="{4A3C46E8-61CC-4603-A589-7422A47A8E4A}"/>
     </a:ext>
   </a:extLst>
 </a:theme>
@@ -5390,7 +5507,7 @@
 </file>
 
 <file path=customXml/itemProps1.xml><?xml version="1.0" encoding="utf-8"?>
-<ds:datastoreItem xmlns:ds="http://schemas.openxmlformats.org/officeDocument/2006/customXml" ds:itemID="{0DF3D1DC-53D4-4281-A930-5A3303185CF3}">
+<ds:datastoreItem xmlns:ds="http://schemas.openxmlformats.org/officeDocument/2006/customXml" ds:itemID="{FA18169B-9A59-43A2-A19C-96E6BAE11608}">
   <ds:schemaRefs>
     <ds:schemaRef ds:uri="http://schemas.openxmlformats.org/officeDocument/2006/bibliography"/>
   </ds:schemaRefs>

</xml_diff>

<commit_message>
Add Sequentiediagram, Add system Info, Add hardware en software lijst, Add kt2 planning
</commit_message>
<xml_diff>
--- a/Kt1/WP1.4/Template.docx
+++ b/Kt1/WP1.4/Template.docx
@@ -86,6 +86,7 @@
         </w:rPr>
       </w:pPr>
       <w:bookmarkStart w:id="2" w:name="_Toc444167581"/>
+      <w:bookmarkStart w:id="3" w:name="_Toc448831785"/>
       <w:r>
         <w:rPr>
           <w:b/>
@@ -97,6 +98,7 @@
         <w:t>Titel vervolgblad</w:t>
       </w:r>
       <w:bookmarkEnd w:id="2"/>
+      <w:bookmarkEnd w:id="3"/>
     </w:p>
     <w:tbl>
       <w:tblPr>
@@ -1156,12 +1158,285 @@
     <w:p/>
     <w:p/>
     <w:p/>
+    <w:sdt>
+      <w:sdtPr>
+        <w:id w:val="98018219"/>
+        <w:docPartObj>
+          <w:docPartGallery w:val="Table of Contents"/>
+          <w:docPartUnique/>
+        </w:docPartObj>
+      </w:sdtPr>
+      <w:sdtEndPr>
+        <w:rPr>
+          <w:rFonts w:asciiTheme="minorHAnsi" w:eastAsiaTheme="minorHAnsi" w:hAnsiTheme="minorHAnsi" w:cstheme="minorBidi"/>
+          <w:color w:val="auto"/>
+          <w:sz w:val="22"/>
+          <w:szCs w:val="22"/>
+          <w:lang w:val="nl-NL"/>
+        </w:rPr>
+      </w:sdtEndPr>
+      <w:sdtContent>
+        <w:p>
+          <w:pPr>
+            <w:pStyle w:val="Kopvaninhoudsopgave"/>
+          </w:pPr>
+          <w:proofErr w:type="spellStart"/>
+          <w:r>
+            <w:t>Inhoud</w:t>
+          </w:r>
+          <w:proofErr w:type="spellEnd"/>
+        </w:p>
+        <w:p>
+          <w:pPr>
+            <w:pStyle w:val="Inhopg1"/>
+            <w:tabs>
+              <w:tab w:val="right" w:leader="dot" w:pos="9016"/>
+            </w:tabs>
+            <w:rPr>
+              <w:rFonts w:eastAsiaTheme="minorEastAsia"/>
+              <w:noProof/>
+              <w:lang w:eastAsia="nl-NL"/>
+            </w:rPr>
+          </w:pPr>
+          <w:r>
+            <w:fldChar w:fldCharType="begin"/>
+          </w:r>
+          <w:r>
+            <w:instrText xml:space="preserve"> TOC \o "1-3" \h \z \u </w:instrText>
+          </w:r>
+          <w:r>
+            <w:fldChar w:fldCharType="separate"/>
+          </w:r>
+          <w:hyperlink w:anchor="_Toc448831785" w:history="1">
+            <w:r>
+              <w:rPr>
+                <w:rStyle w:val="Hyperlink"/>
+                <w:b/>
+                <w:noProof/>
+              </w:rPr>
+              <w:t>Titel vervolgblad</w:t>
+            </w:r>
+            <w:r>
+              <w:rPr>
+                <w:noProof/>
+                <w:webHidden/>
+              </w:rPr>
+              <w:tab/>
+            </w:r>
+            <w:r>
+              <w:rPr>
+                <w:noProof/>
+                <w:webHidden/>
+              </w:rPr>
+              <w:fldChar w:fldCharType="begin"/>
+            </w:r>
+            <w:r>
+              <w:rPr>
+                <w:noProof/>
+                <w:webHidden/>
+              </w:rPr>
+              <w:instrText xml:space="preserve"> PAGEREF _Toc448831785 \h </w:instrText>
+            </w:r>
+            <w:r>
+              <w:rPr>
+                <w:noProof/>
+                <w:webHidden/>
+              </w:rPr>
+            </w:r>
+            <w:r>
+              <w:rPr>
+                <w:noProof/>
+                <w:webHidden/>
+              </w:rPr>
+              <w:fldChar w:fldCharType="separate"/>
+            </w:r>
+            <w:r>
+              <w:rPr>
+                <w:noProof/>
+                <w:webHidden/>
+              </w:rPr>
+              <w:t>1</w:t>
+            </w:r>
+            <w:r>
+              <w:rPr>
+                <w:noProof/>
+                <w:webHidden/>
+              </w:rPr>
+              <w:fldChar w:fldCharType="end"/>
+            </w:r>
+          </w:hyperlink>
+        </w:p>
+        <w:p>
+          <w:pPr>
+            <w:pStyle w:val="Inhopg1"/>
+            <w:tabs>
+              <w:tab w:val="right" w:leader="dot" w:pos="9016"/>
+            </w:tabs>
+            <w:rPr>
+              <w:rFonts w:eastAsiaTheme="minorEastAsia"/>
+              <w:noProof/>
+              <w:lang w:eastAsia="nl-NL"/>
+            </w:rPr>
+          </w:pPr>
+          <w:hyperlink w:anchor="_Toc448831786" w:history="1">
+            <w:r>
+              <w:rPr>
+                <w:rStyle w:val="Hyperlink"/>
+                <w:noProof/>
+              </w:rPr>
+              <w:t>datadictionary</w:t>
+            </w:r>
+            <w:r>
+              <w:rPr>
+                <w:noProof/>
+                <w:webHidden/>
+              </w:rPr>
+              <w:tab/>
+            </w:r>
+            <w:r>
+              <w:rPr>
+                <w:noProof/>
+                <w:webHidden/>
+              </w:rPr>
+              <w:fldChar w:fldCharType="begin"/>
+            </w:r>
+            <w:r>
+              <w:rPr>
+                <w:noProof/>
+                <w:webHidden/>
+              </w:rPr>
+              <w:instrText xml:space="preserve"> PAGEREF _Toc448831786 \h </w:instrText>
+            </w:r>
+            <w:r>
+              <w:rPr>
+                <w:noProof/>
+                <w:webHidden/>
+              </w:rPr>
+            </w:r>
+            <w:r>
+              <w:rPr>
+                <w:noProof/>
+                <w:webHidden/>
+              </w:rPr>
+              <w:fldChar w:fldCharType="separate"/>
+            </w:r>
+            <w:r>
+              <w:rPr>
+                <w:noProof/>
+                <w:webHidden/>
+              </w:rPr>
+              <w:t>3</w:t>
+            </w:r>
+            <w:r>
+              <w:rPr>
+                <w:noProof/>
+                <w:webHidden/>
+              </w:rPr>
+              <w:fldChar w:fldCharType="end"/>
+            </w:r>
+          </w:hyperlink>
+        </w:p>
+        <w:p>
+          <w:pPr>
+            <w:pStyle w:val="Inhopg1"/>
+            <w:tabs>
+              <w:tab w:val="right" w:leader="dot" w:pos="9016"/>
+            </w:tabs>
+            <w:rPr>
+              <w:rFonts w:eastAsiaTheme="minorEastAsia"/>
+              <w:noProof/>
+              <w:lang w:eastAsia="nl-NL"/>
+            </w:rPr>
+          </w:pPr>
+          <w:hyperlink w:anchor="_Toc448831787" w:history="1">
+            <w:r>
+              <w:rPr>
+                <w:rStyle w:val="Hyperlink"/>
+                <w:noProof/>
+              </w:rPr>
+              <w:t>Modeldictionary</w:t>
+            </w:r>
+            <w:r>
+              <w:rPr>
+                <w:noProof/>
+                <w:webHidden/>
+              </w:rPr>
+              <w:tab/>
+            </w:r>
+            <w:r>
+              <w:rPr>
+                <w:noProof/>
+                <w:webHidden/>
+              </w:rPr>
+              <w:fldChar w:fldCharType="begin"/>
+            </w:r>
+            <w:r>
+              <w:rPr>
+                <w:noProof/>
+                <w:webHidden/>
+              </w:rPr>
+              <w:instrText xml:space="preserve"> PAGEREF _Toc448831787 \h </w:instrText>
+            </w:r>
+            <w:r>
+              <w:rPr>
+                <w:noProof/>
+                <w:webHidden/>
+              </w:rPr>
+            </w:r>
+            <w:r>
+              <w:rPr>
+                <w:noProof/>
+                <w:webHidden/>
+              </w:rPr>
+              <w:fldChar w:fldCharType="separate"/>
+            </w:r>
+            <w:r>
+              <w:rPr>
+                <w:noProof/>
+                <w:webHidden/>
+              </w:rPr>
+              <w:t>4</w:t>
+            </w:r>
+            <w:r>
+              <w:rPr>
+                <w:noProof/>
+                <w:webHidden/>
+              </w:rPr>
+              <w:fldChar w:fldCharType="end"/>
+            </w:r>
+          </w:hyperlink>
+        </w:p>
+        <w:p>
+          <w:r>
+            <w:fldChar w:fldCharType="end"/>
+          </w:r>
+        </w:p>
+      </w:sdtContent>
+    </w:sdt>
     <w:p>
+      <w:pPr>
+        <w:rPr>
+          <w:rFonts w:asciiTheme="majorHAnsi" w:eastAsiaTheme="majorEastAsia" w:hAnsiTheme="majorHAnsi" w:cstheme="majorBidi"/>
+          <w:color w:val="2E74B5" w:themeColor="accent1" w:themeShade="BF"/>
+          <w:sz w:val="32"/>
+          <w:szCs w:val="32"/>
+        </w:rPr>
+      </w:pPr>
+      <w:r>
+        <w:br w:type="page"/>
+      </w:r>
+    </w:p>
+    <w:p>
+      <w:pPr>
+        <w:pStyle w:val="Kop1"/>
+      </w:pPr>
+      <w:bookmarkStart w:id="4" w:name="_Toc448831786"/>
       <w:proofErr w:type="spellStart"/>
       <w:r>
         <w:lastRenderedPageBreak/>
         <w:t>datadictionary</w:t>
       </w:r>
+      <w:bookmarkEnd w:id="4"/>
       <w:proofErr w:type="spellEnd"/>
     </w:p>
     <w:p/>
@@ -2770,10 +3045,19 @@
     </w:p>
     <w:p>
       <w:pPr>
+        <w:pStyle w:val="Kop1"/>
         <w:rPr>
           <w:rFonts w:cs="Consolas"/>
         </w:rPr>
       </w:pPr>
+      <w:bookmarkStart w:id="5" w:name="_Toc448831787"/>
+      <w:proofErr w:type="spellStart"/>
+      <w:r>
+        <w:lastRenderedPageBreak/>
+        <w:t>Modeldictionary</w:t>
+      </w:r>
+      <w:bookmarkEnd w:id="5"/>
+      <w:proofErr w:type="spellEnd"/>
     </w:p>
     <w:tbl>
       <w:tblPr>
@@ -3896,19 +4180,6 @@
           <w:tab w:val="left" w:pos="6105"/>
         </w:tabs>
       </w:pPr>
-    </w:p>
-    <w:p>
-      <w:pPr>
-        <w:pStyle w:val="Standaard1"/>
-        <w:tabs>
-          <w:tab w:val="left" w:pos="6105"/>
-        </w:tabs>
-      </w:pPr>
-      <w:proofErr w:type="spellStart"/>
-      <w:r>
-        <w:t>Modeldictionary</w:t>
-      </w:r>
-      <w:proofErr w:type="spellEnd"/>
       <w:r>
         <w:tab/>
       </w:r>
@@ -4294,8 +4565,8 @@
           <w:rFonts w:cs="Consolas"/>
         </w:rPr>
       </w:pPr>
-      <w:bookmarkStart w:id="3" w:name="_GoBack"/>
-      <w:bookmarkEnd w:id="3"/>
+      <w:bookmarkStart w:id="6" w:name="_GoBack"/>
+      <w:bookmarkEnd w:id="6"/>
     </w:p>
     <w:sectPr>
       <w:headerReference w:type="default" r:id="rId8"/>
@@ -4723,7 +4994,7 @@
                   <w:rPr>
                     <w:noProof/>
                   </w:rPr>
-                  <w:t>3</w:t>
+                  <w:t>1</w:t>
                 </w:r>
                 <w:r>
                   <w:rPr>
@@ -5238,6 +5509,36 @@
       <w:rFonts w:ascii="Calibri" w:eastAsia="Calibri" w:hAnsi="Calibri" w:cs="Times New Roman"/>
     </w:rPr>
   </w:style>
+  <w:style w:type="paragraph" w:styleId="Ballontekst">
+    <w:name w:val="Balloon Text"/>
+    <w:basedOn w:val="Standaard"/>
+    <w:link w:val="BallontekstChar"/>
+    <w:uiPriority w:val="99"/>
+    <w:semiHidden/>
+    <w:unhideWhenUsed/>
+    <w:rsid w:val="00FE03BE"/>
+    <w:pPr>
+      <w:spacing w:after="0" w:line="240" w:lineRule="auto"/>
+    </w:pPr>
+    <w:rPr>
+      <w:rFonts w:ascii="Tahoma" w:hAnsi="Tahoma" w:cs="Tahoma"/>
+      <w:sz w:val="16"/>
+      <w:szCs w:val="16"/>
+    </w:rPr>
+  </w:style>
+  <w:style w:type="character" w:customStyle="1" w:styleId="BallontekstChar">
+    <w:name w:val="Ballontekst Char"/>
+    <w:basedOn w:val="Standaardalinea-lettertype"/>
+    <w:link w:val="Ballontekst"/>
+    <w:uiPriority w:val="99"/>
+    <w:semiHidden/>
+    <w:rsid w:val="00FE03BE"/>
+    <w:rPr>
+      <w:rFonts w:ascii="Tahoma" w:hAnsi="Tahoma" w:cs="Tahoma"/>
+      <w:sz w:val="16"/>
+      <w:szCs w:val="16"/>
+    </w:rPr>
+  </w:style>
 </w:styles>
 </file>
 
@@ -5496,7 +5797,7 @@
   <a:extraClrSchemeLst/>
   <a:extLst>
     <a:ext uri="{05A4C25C-085E-4340-85A3-A5531E510DB2}">
-      <thm15:themeFamily xmlns:thm15="http://schemas.microsoft.com/office/thememl/2012/main" xmlns="" name="Office Theme" id="{62F939B6-93AF-4DB8-9C6B-D6C7DFDC589F}" vid="{4A3C46E8-61CC-4603-A589-7422A47A8E4A}"/>
+      <thm15:themeFamily xmlns="" xmlns:thm15="http://schemas.microsoft.com/office/thememl/2012/main" name="Office Theme" id="{62F939B6-93AF-4DB8-9C6B-D6C7DFDC589F}" vid="{4A3C46E8-61CC-4603-A589-7422A47A8E4A}"/>
     </a:ext>
   </a:extLst>
 </a:theme>
@@ -5507,7 +5808,7 @@
 </file>
 
 <file path=customXml/itemProps1.xml><?xml version="1.0" encoding="utf-8"?>
-<ds:datastoreItem xmlns:ds="http://schemas.openxmlformats.org/officeDocument/2006/customXml" ds:itemID="{FA18169B-9A59-43A2-A19C-96E6BAE11608}">
+<ds:datastoreItem xmlns:ds="http://schemas.openxmlformats.org/officeDocument/2006/customXml" ds:itemID="{BCCF80A3-4F9F-47D2-8637-1FF80E9D8CB3}">
   <ds:schemaRefs>
     <ds:schemaRef ds:uri="http://schemas.openxmlformats.org/officeDocument/2006/bibliography"/>
   </ds:schemaRefs>

</xml_diff>